<commit_message>
Add icons, company description
</commit_message>
<xml_diff>
--- a/SimonYangResume.docx
+++ b/SimonYangResume.docx
@@ -47,13 +47,2079 @@
       </w:pPr>
       <w:r>
         <w:rPr>
+          <w:noProof/>
+          <w14:textOutline w14:w="0" w14:cap="rnd" w14:cmpd="sng" w14:algn="ctr">
+            <w14:noFill/>
+            <w14:prstDash w14:val="solid"/>
+            <w14:bevel/>
+          </w14:textOutline>
+        </w:rPr>
+        <mc:AlternateContent>
+          <mc:Choice Requires="wps">
+            <w:drawing>
+              <wp:inline distT="0" distB="0" distL="0" distR="0" wp14:anchorId="7BC96645" wp14:editId="1ECB4FC1">
+                <wp:extent cx="137160" cy="91440"/>
+                <wp:effectExtent l="0" t="0" r="0" b="3810"/>
+                <wp:docPr id="5" name="Freeform 5" descr="Email icon"/>
+                <wp:cNvGraphicFramePr>
+                  <a:graphicFrameLocks xmlns:a="http://schemas.openxmlformats.org/drawingml/2006/main" noChangeAspect="1"/>
+                </wp:cNvGraphicFramePr>
+                <a:graphic xmlns:a="http://schemas.openxmlformats.org/drawingml/2006/main">
+                  <a:graphicData uri="http://schemas.microsoft.com/office/word/2010/wordprocessingShape">
+                    <wps:wsp>
+                      <wps:cNvSpPr>
+                        <a:spLocks noChangeAspect="1" noEditPoints="1"/>
+                      </wps:cNvSpPr>
+                      <wps:spPr bwMode="auto">
+                        <a:xfrm>
+                          <a:off x="0" y="0"/>
+                          <a:ext cx="137160" cy="91440"/>
+                        </a:xfrm>
+                        <a:custGeom>
+                          <a:avLst/>
+                          <a:gdLst>
+                            <a:gd name="T0" fmla="*/ 108 w 120"/>
+                            <a:gd name="T1" fmla="*/ 21 h 80"/>
+                            <a:gd name="T2" fmla="*/ 108 w 120"/>
+                            <a:gd name="T3" fmla="*/ 21 h 80"/>
+                            <a:gd name="T4" fmla="*/ 60 w 120"/>
+                            <a:gd name="T5" fmla="*/ 58 h 80"/>
+                            <a:gd name="T6" fmla="*/ 12 w 120"/>
+                            <a:gd name="T7" fmla="*/ 21 h 80"/>
+                            <a:gd name="T8" fmla="*/ 12 w 120"/>
+                            <a:gd name="T9" fmla="*/ 18 h 80"/>
+                            <a:gd name="T10" fmla="*/ 16 w 120"/>
+                            <a:gd name="T11" fmla="*/ 17 h 80"/>
+                            <a:gd name="T12" fmla="*/ 60 w 120"/>
+                            <a:gd name="T13" fmla="*/ 51 h 80"/>
+                            <a:gd name="T14" fmla="*/ 104 w 120"/>
+                            <a:gd name="T15" fmla="*/ 17 h 80"/>
+                            <a:gd name="T16" fmla="*/ 108 w 120"/>
+                            <a:gd name="T17" fmla="*/ 18 h 80"/>
+                            <a:gd name="T18" fmla="*/ 108 w 120"/>
+                            <a:gd name="T19" fmla="*/ 21 h 80"/>
+                            <a:gd name="T20" fmla="*/ 108 w 120"/>
+                            <a:gd name="T21" fmla="*/ 21 h 80"/>
+                            <a:gd name="T22" fmla="*/ 114 w 120"/>
+                            <a:gd name="T23" fmla="*/ 0 h 80"/>
+                            <a:gd name="T24" fmla="*/ 114 w 120"/>
+                            <a:gd name="T25" fmla="*/ 0 h 80"/>
+                            <a:gd name="T26" fmla="*/ 6 w 120"/>
+                            <a:gd name="T27" fmla="*/ 0 h 80"/>
+                            <a:gd name="T28" fmla="*/ 0 w 120"/>
+                            <a:gd name="T29" fmla="*/ 6 h 80"/>
+                            <a:gd name="T30" fmla="*/ 0 w 120"/>
+                            <a:gd name="T31" fmla="*/ 74 h 80"/>
+                            <a:gd name="T32" fmla="*/ 6 w 120"/>
+                            <a:gd name="T33" fmla="*/ 80 h 80"/>
+                            <a:gd name="T34" fmla="*/ 114 w 120"/>
+                            <a:gd name="T35" fmla="*/ 80 h 80"/>
+                            <a:gd name="T36" fmla="*/ 120 w 120"/>
+                            <a:gd name="T37" fmla="*/ 74 h 80"/>
+                            <a:gd name="T38" fmla="*/ 120 w 120"/>
+                            <a:gd name="T39" fmla="*/ 6 h 80"/>
+                            <a:gd name="T40" fmla="*/ 114 w 120"/>
+                            <a:gd name="T41" fmla="*/ 0 h 80"/>
+                          </a:gdLst>
+                          <a:ahLst/>
+                          <a:cxnLst>
+                            <a:cxn ang="0">
+                              <a:pos x="T0" y="T1"/>
+                            </a:cxn>
+                            <a:cxn ang="0">
+                              <a:pos x="T2" y="T3"/>
+                            </a:cxn>
+                            <a:cxn ang="0">
+                              <a:pos x="T4" y="T5"/>
+                            </a:cxn>
+                            <a:cxn ang="0">
+                              <a:pos x="T6" y="T7"/>
+                            </a:cxn>
+                            <a:cxn ang="0">
+                              <a:pos x="T8" y="T9"/>
+                            </a:cxn>
+                            <a:cxn ang="0">
+                              <a:pos x="T10" y="T11"/>
+                            </a:cxn>
+                            <a:cxn ang="0">
+                              <a:pos x="T12" y="T13"/>
+                            </a:cxn>
+                            <a:cxn ang="0">
+                              <a:pos x="T14" y="T15"/>
+                            </a:cxn>
+                            <a:cxn ang="0">
+                              <a:pos x="T16" y="T17"/>
+                            </a:cxn>
+                            <a:cxn ang="0">
+                              <a:pos x="T18" y="T19"/>
+                            </a:cxn>
+                            <a:cxn ang="0">
+                              <a:pos x="T20" y="T21"/>
+                            </a:cxn>
+                            <a:cxn ang="0">
+                              <a:pos x="T22" y="T23"/>
+                            </a:cxn>
+                            <a:cxn ang="0">
+                              <a:pos x="T24" y="T25"/>
+                            </a:cxn>
+                            <a:cxn ang="0">
+                              <a:pos x="T26" y="T27"/>
+                            </a:cxn>
+                            <a:cxn ang="0">
+                              <a:pos x="T28" y="T29"/>
+                            </a:cxn>
+                            <a:cxn ang="0">
+                              <a:pos x="T30" y="T31"/>
+                            </a:cxn>
+                            <a:cxn ang="0">
+                              <a:pos x="T32" y="T33"/>
+                            </a:cxn>
+                            <a:cxn ang="0">
+                              <a:pos x="T34" y="T35"/>
+                            </a:cxn>
+                            <a:cxn ang="0">
+                              <a:pos x="T36" y="T37"/>
+                            </a:cxn>
+                            <a:cxn ang="0">
+                              <a:pos x="T38" y="T39"/>
+                            </a:cxn>
+                            <a:cxn ang="0">
+                              <a:pos x="T40" y="T41"/>
+                            </a:cxn>
+                          </a:cxnLst>
+                          <a:rect l="0" t="0" r="r" b="b"/>
+                          <a:pathLst>
+                            <a:path w="120" h="80">
+                              <a:moveTo>
+                                <a:pt x="108" y="21"/>
+                              </a:moveTo>
+                              <a:lnTo>
+                                <a:pt x="108" y="21"/>
+                              </a:lnTo>
+                              <a:lnTo>
+                                <a:pt x="60" y="58"/>
+                              </a:lnTo>
+                              <a:lnTo>
+                                <a:pt x="12" y="21"/>
+                              </a:lnTo>
+                              <a:cubicBezTo>
+                                <a:pt x="11" y="20"/>
+                                <a:pt x="11" y="19"/>
+                                <a:pt x="12" y="18"/>
+                              </a:cubicBezTo>
+                              <a:cubicBezTo>
+                                <a:pt x="13" y="16"/>
+                                <a:pt x="14" y="16"/>
+                                <a:pt x="16" y="17"/>
+                              </a:cubicBezTo>
+                              <a:lnTo>
+                                <a:pt x="60" y="51"/>
+                              </a:lnTo>
+                              <a:lnTo>
+                                <a:pt x="104" y="17"/>
+                              </a:lnTo>
+                              <a:cubicBezTo>
+                                <a:pt x="105" y="16"/>
+                                <a:pt x="107" y="16"/>
+                                <a:pt x="108" y="18"/>
+                              </a:cubicBezTo>
+                              <a:cubicBezTo>
+                                <a:pt x="109" y="19"/>
+                                <a:pt x="109" y="20"/>
+                                <a:pt x="108" y="21"/>
+                              </a:cubicBezTo>
+                              <a:lnTo>
+                                <a:pt x="108" y="21"/>
+                              </a:lnTo>
+                              <a:close/>
+                              <a:moveTo>
+                                <a:pt x="114" y="0"/>
+                              </a:moveTo>
+                              <a:lnTo>
+                                <a:pt x="114" y="0"/>
+                              </a:lnTo>
+                              <a:lnTo>
+                                <a:pt x="6" y="0"/>
+                              </a:lnTo>
+                              <a:cubicBezTo>
+                                <a:pt x="3" y="0"/>
+                                <a:pt x="0" y="3"/>
+                                <a:pt x="0" y="6"/>
+                              </a:cubicBezTo>
+                              <a:lnTo>
+                                <a:pt x="0" y="74"/>
+                              </a:lnTo>
+                              <a:cubicBezTo>
+                                <a:pt x="0" y="77"/>
+                                <a:pt x="3" y="80"/>
+                                <a:pt x="6" y="80"/>
+                              </a:cubicBezTo>
+                              <a:lnTo>
+                                <a:pt x="114" y="80"/>
+                              </a:lnTo>
+                              <a:cubicBezTo>
+                                <a:pt x="117" y="80"/>
+                                <a:pt x="120" y="77"/>
+                                <a:pt x="120" y="74"/>
+                              </a:cubicBezTo>
+                              <a:lnTo>
+                                <a:pt x="120" y="6"/>
+                              </a:lnTo>
+                              <a:cubicBezTo>
+                                <a:pt x="120" y="3"/>
+                                <a:pt x="117" y="0"/>
+                                <a:pt x="114" y="0"/>
+                              </a:cubicBezTo>
+                              <a:close/>
+                            </a:path>
+                          </a:pathLst>
+                        </a:custGeom>
+                        <a:solidFill>
+                          <a:schemeClr val="accent1"/>
+                        </a:solidFill>
+                        <a:ln w="0">
+                          <a:noFill/>
+                          <a:prstDash val="solid"/>
+                          <a:round/>
+                          <a:headEnd/>
+                          <a:tailEnd/>
+                        </a:ln>
+                      </wps:spPr>
+                      <wps:bodyPr vertOverflow="clip" horzOverflow="clip" vert="horz" wrap="square" lIns="91440" tIns="45720" rIns="91440" bIns="45720" numCol="1" anchor="t" anchorCtr="0" compatLnSpc="1">
+                        <a:prstTxWarp prst="textNoShape">
+                          <a:avLst/>
+                        </a:prstTxWarp>
+                      </wps:bodyPr>
+                    </wps:wsp>
+                  </a:graphicData>
+                </a:graphic>
+              </wp:inline>
+            </w:drawing>
+          </mc:Choice>
+          <mc:Fallback>
+            <w:pict>
+              <v:shape w14:anchorId="171DE85E" id="Freeform 5" o:spid="_x0000_s1026" alt="Email icon" style="width:10.8pt;height:7.2pt;visibility:visible;mso-wrap-style:square;mso-left-percent:-10001;mso-top-percent:-10001;mso-position-horizontal:absolute;mso-position-horizontal-relative:char;mso-position-vertical:absolute;mso-position-vertical-relative:line;mso-left-percent:-10001;mso-top-percent:-10001;v-text-anchor:top" coordsize="120,80" o:gfxdata="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" path="m108,21r,l60,58,12,21v-1,-1,-1,-2,,-3c13,16,14,16,16,17l60,51,104,17v1,-1,3,-1,4,1c109,19,109,20,108,21r,xm114,r,l6,c3,,,3,,6l,74v,3,3,6,6,6l114,80v3,,6,-3,6,-6l120,6c120,3,117,,114,xe" fillcolor="#5b9bd5 [3204]" stroked="f" strokeweight="0">
+                <v:path arrowok="t" o:connecttype="custom" o:connectlocs="123444,24003;123444,24003;68580,66294;13716,24003;13716,20574;18288,19431;68580,58293;118872,19431;123444,20574;123444,24003;123444,24003;130302,0;130302,0;6858,0;0,6858;0,84582;6858,91440;130302,91440;137160,84582;137160,6858;130302,0" o:connectangles="0,0,0,0,0,0,0,0,0,0,0,0,0,0,0,0,0,0,0,0,0"/>
+                <o:lock v:ext="edit" aspectratio="t" verticies="t"/>
+                <w10:anchorlock/>
+              </v:shape>
+            </w:pict>
+          </mc:Fallback>
+        </mc:AlternateContent>
+      </w:r>
+      <w:r>
+        <w:rPr>
           <w:rFonts w:ascii="Raleway" w:hAnsi="Raleway"/>
           <w:color w:val="7F7F7F"/>
           <w:sz w:val="22"/>
           <w:szCs w:val="22"/>
+        </w:rPr>
+        <w:t xml:space="preserve"> </w:t>
+      </w:r>
+      <w:hyperlink r:id="rId7" w:history="1">
+        <w:r>
+          <w:rPr>
+            <w:rStyle w:val="Hyperlink"/>
+            <w:rFonts w:ascii="Raleway" w:hAnsi="Raleway"/>
+            <w:sz w:val="22"/>
+            <w:szCs w:val="22"/>
+          </w:rPr>
+          <w:t>yangsim@umich.edu</w:t>
+        </w:r>
+      </w:hyperlink>
+      <w:r>
+        <w:rPr>
+          <w:rFonts w:ascii="Raleway" w:hAnsi="Raleway"/>
+          <w:color w:val="7F7F7F"/>
+          <w:sz w:val="22"/>
+          <w:szCs w:val="22"/>
+        </w:rPr>
+        <w:t xml:space="preserve">     </w:t>
+      </w:r>
+      <w:r>
+        <w:rPr>
+          <w:noProof/>
+          <w14:textOutline w14:w="0" w14:cap="rnd" w14:cmpd="sng" w14:algn="ctr">
+            <w14:noFill/>
+            <w14:prstDash w14:val="solid"/>
+            <w14:bevel/>
+          </w14:textOutline>
+        </w:rPr>
+        <mc:AlternateContent>
+          <mc:Choice Requires="wps">
+            <w:drawing>
+              <wp:inline distT="0" distB="0" distL="0" distR="0" wp14:anchorId="11E9574E" wp14:editId="20298550">
+                <wp:extent cx="109220" cy="109220"/>
+                <wp:effectExtent l="0" t="0" r="5080" b="5080"/>
+                <wp:docPr id="31" name="Telephone icon" descr="Phone icon"/>
+                <wp:cNvGraphicFramePr>
+                  <a:graphicFrameLocks xmlns:a="http://schemas.openxmlformats.org/drawingml/2006/main"/>
+                </wp:cNvGraphicFramePr>
+                <a:graphic xmlns:a="http://schemas.openxmlformats.org/drawingml/2006/main">
+                  <a:graphicData uri="http://schemas.microsoft.com/office/word/2010/wordprocessingShape">
+                    <wps:wsp>
+                      <wps:cNvSpPr>
+                        <a:spLocks/>
+                      </wps:cNvSpPr>
+                      <wps:spPr bwMode="auto">
+                        <a:xfrm>
+                          <a:off x="0" y="0"/>
+                          <a:ext cx="109220" cy="109220"/>
+                        </a:xfrm>
+                        <a:custGeom>
+                          <a:avLst/>
+                          <a:gdLst>
+                            <a:gd name="T0" fmla="*/ 477 w 2552"/>
+                            <a:gd name="T1" fmla="*/ 11 h 2616"/>
+                            <a:gd name="T2" fmla="*/ 580 w 2552"/>
+                            <a:gd name="T3" fmla="*/ 77 h 2616"/>
+                            <a:gd name="T4" fmla="*/ 742 w 2552"/>
+                            <a:gd name="T5" fmla="*/ 241 h 2616"/>
+                            <a:gd name="T6" fmla="*/ 854 w 2552"/>
+                            <a:gd name="T7" fmla="*/ 356 h 2616"/>
+                            <a:gd name="T8" fmla="*/ 900 w 2552"/>
+                            <a:gd name="T9" fmla="*/ 449 h 2616"/>
+                            <a:gd name="T10" fmla="*/ 892 w 2552"/>
+                            <a:gd name="T11" fmla="*/ 540 h 2616"/>
+                            <a:gd name="T12" fmla="*/ 830 w 2552"/>
+                            <a:gd name="T13" fmla="*/ 629 h 2616"/>
+                            <a:gd name="T14" fmla="*/ 727 w 2552"/>
+                            <a:gd name="T15" fmla="*/ 723 h 2616"/>
+                            <a:gd name="T16" fmla="*/ 669 w 2552"/>
+                            <a:gd name="T17" fmla="*/ 823 h 2616"/>
+                            <a:gd name="T18" fmla="*/ 663 w 2552"/>
+                            <a:gd name="T19" fmla="*/ 925 h 2616"/>
+                            <a:gd name="T20" fmla="*/ 707 w 2552"/>
+                            <a:gd name="T21" fmla="*/ 1027 h 2616"/>
+                            <a:gd name="T22" fmla="*/ 918 w 2552"/>
+                            <a:gd name="T23" fmla="*/ 1253 h 2616"/>
+                            <a:gd name="T24" fmla="*/ 1402 w 2552"/>
+                            <a:gd name="T25" fmla="*/ 1718 h 2616"/>
+                            <a:gd name="T26" fmla="*/ 1630 w 2552"/>
+                            <a:gd name="T27" fmla="*/ 1918 h 2616"/>
+                            <a:gd name="T28" fmla="*/ 1727 w 2552"/>
+                            <a:gd name="T29" fmla="*/ 1946 h 2616"/>
+                            <a:gd name="T30" fmla="*/ 1823 w 2552"/>
+                            <a:gd name="T31" fmla="*/ 1921 h 2616"/>
+                            <a:gd name="T32" fmla="*/ 1914 w 2552"/>
+                            <a:gd name="T33" fmla="*/ 1836 h 2616"/>
+                            <a:gd name="T34" fmla="*/ 2018 w 2552"/>
+                            <a:gd name="T35" fmla="*/ 1737 h 2616"/>
+                            <a:gd name="T36" fmla="*/ 2121 w 2552"/>
+                            <a:gd name="T37" fmla="*/ 1703 h 2616"/>
+                            <a:gd name="T38" fmla="*/ 2222 w 2552"/>
+                            <a:gd name="T39" fmla="*/ 1728 h 2616"/>
+                            <a:gd name="T40" fmla="*/ 2320 w 2552"/>
+                            <a:gd name="T41" fmla="*/ 1810 h 2616"/>
+                            <a:gd name="T42" fmla="*/ 2529 w 2552"/>
+                            <a:gd name="T43" fmla="*/ 2061 h 2616"/>
+                            <a:gd name="T44" fmla="*/ 2552 w 2552"/>
+                            <a:gd name="T45" fmla="*/ 2149 h 2616"/>
+                            <a:gd name="T46" fmla="*/ 2538 w 2552"/>
+                            <a:gd name="T47" fmla="*/ 2228 h 2616"/>
+                            <a:gd name="T48" fmla="*/ 2506 w 2552"/>
+                            <a:gd name="T49" fmla="*/ 2287 h 2616"/>
+                            <a:gd name="T50" fmla="*/ 2475 w 2552"/>
+                            <a:gd name="T51" fmla="*/ 2321 h 2616"/>
+                            <a:gd name="T52" fmla="*/ 2458 w 2552"/>
+                            <a:gd name="T53" fmla="*/ 2336 h 2616"/>
+                            <a:gd name="T54" fmla="*/ 2412 w 2552"/>
+                            <a:gd name="T55" fmla="*/ 2374 h 2616"/>
+                            <a:gd name="T56" fmla="*/ 2347 w 2552"/>
+                            <a:gd name="T57" fmla="*/ 2426 h 2616"/>
+                            <a:gd name="T58" fmla="*/ 2269 w 2552"/>
+                            <a:gd name="T59" fmla="*/ 2482 h 2616"/>
+                            <a:gd name="T60" fmla="*/ 2187 w 2552"/>
+                            <a:gd name="T61" fmla="*/ 2532 h 2616"/>
+                            <a:gd name="T62" fmla="*/ 2109 w 2552"/>
+                            <a:gd name="T63" fmla="*/ 2567 h 2616"/>
+                            <a:gd name="T64" fmla="*/ 1964 w 2552"/>
+                            <a:gd name="T65" fmla="*/ 2605 h 2616"/>
+                            <a:gd name="T66" fmla="*/ 1848 w 2552"/>
+                            <a:gd name="T67" fmla="*/ 2616 h 2616"/>
+                            <a:gd name="T68" fmla="*/ 1752 w 2552"/>
+                            <a:gd name="T69" fmla="*/ 2606 h 2616"/>
+                            <a:gd name="T70" fmla="*/ 1668 w 2552"/>
+                            <a:gd name="T71" fmla="*/ 2581 h 2616"/>
+                            <a:gd name="T72" fmla="*/ 1589 w 2552"/>
+                            <a:gd name="T73" fmla="*/ 2544 h 2616"/>
+                            <a:gd name="T74" fmla="*/ 1439 w 2552"/>
+                            <a:gd name="T75" fmla="*/ 2469 h 2616"/>
+                            <a:gd name="T76" fmla="*/ 1167 w 2552"/>
+                            <a:gd name="T77" fmla="*/ 2314 h 2616"/>
+                            <a:gd name="T78" fmla="*/ 916 w 2552"/>
+                            <a:gd name="T79" fmla="*/ 2146 h 2616"/>
+                            <a:gd name="T80" fmla="*/ 689 w 2552"/>
+                            <a:gd name="T81" fmla="*/ 1959 h 2616"/>
+                            <a:gd name="T82" fmla="*/ 488 w 2552"/>
+                            <a:gd name="T83" fmla="*/ 1751 h 2616"/>
+                            <a:gd name="T84" fmla="*/ 314 w 2552"/>
+                            <a:gd name="T85" fmla="*/ 1520 h 2616"/>
+                            <a:gd name="T86" fmla="*/ 170 w 2552"/>
+                            <a:gd name="T87" fmla="*/ 1261 h 2616"/>
+                            <a:gd name="T88" fmla="*/ 59 w 2552"/>
+                            <a:gd name="T89" fmla="*/ 972 h 2616"/>
+                            <a:gd name="T90" fmla="*/ 4 w 2552"/>
+                            <a:gd name="T91" fmla="*/ 734 h 2616"/>
+                            <a:gd name="T92" fmla="*/ 11 w 2552"/>
+                            <a:gd name="T93" fmla="*/ 543 h 2616"/>
+                            <a:gd name="T94" fmla="*/ 63 w 2552"/>
+                            <a:gd name="T95" fmla="*/ 365 h 2616"/>
+                            <a:gd name="T96" fmla="*/ 160 w 2552"/>
+                            <a:gd name="T97" fmla="*/ 197 h 2616"/>
+                            <a:gd name="T98" fmla="*/ 279 w 2552"/>
+                            <a:gd name="T99" fmla="*/ 61 h 2616"/>
+                            <a:gd name="T100" fmla="*/ 377 w 2552"/>
+                            <a:gd name="T101" fmla="*/ 6 h 2616"/>
+                          </a:gdLst>
+                          <a:ahLst/>
+                          <a:cxnLst>
+                            <a:cxn ang="0">
+                              <a:pos x="T0" y="T1"/>
+                            </a:cxn>
+                            <a:cxn ang="0">
+                              <a:pos x="T2" y="T3"/>
+                            </a:cxn>
+                            <a:cxn ang="0">
+                              <a:pos x="T4" y="T5"/>
+                            </a:cxn>
+                            <a:cxn ang="0">
+                              <a:pos x="T6" y="T7"/>
+                            </a:cxn>
+                            <a:cxn ang="0">
+                              <a:pos x="T8" y="T9"/>
+                            </a:cxn>
+                            <a:cxn ang="0">
+                              <a:pos x="T10" y="T11"/>
+                            </a:cxn>
+                            <a:cxn ang="0">
+                              <a:pos x="T12" y="T13"/>
+                            </a:cxn>
+                            <a:cxn ang="0">
+                              <a:pos x="T14" y="T15"/>
+                            </a:cxn>
+                            <a:cxn ang="0">
+                              <a:pos x="T16" y="T17"/>
+                            </a:cxn>
+                            <a:cxn ang="0">
+                              <a:pos x="T18" y="T19"/>
+                            </a:cxn>
+                            <a:cxn ang="0">
+                              <a:pos x="T20" y="T21"/>
+                            </a:cxn>
+                            <a:cxn ang="0">
+                              <a:pos x="T22" y="T23"/>
+                            </a:cxn>
+                            <a:cxn ang="0">
+                              <a:pos x="T24" y="T25"/>
+                            </a:cxn>
+                            <a:cxn ang="0">
+                              <a:pos x="T26" y="T27"/>
+                            </a:cxn>
+                            <a:cxn ang="0">
+                              <a:pos x="T28" y="T29"/>
+                            </a:cxn>
+                            <a:cxn ang="0">
+                              <a:pos x="T30" y="T31"/>
+                            </a:cxn>
+                            <a:cxn ang="0">
+                              <a:pos x="T32" y="T33"/>
+                            </a:cxn>
+                            <a:cxn ang="0">
+                              <a:pos x="T34" y="T35"/>
+                            </a:cxn>
+                            <a:cxn ang="0">
+                              <a:pos x="T36" y="T37"/>
+                            </a:cxn>
+                            <a:cxn ang="0">
+                              <a:pos x="T38" y="T39"/>
+                            </a:cxn>
+                            <a:cxn ang="0">
+                              <a:pos x="T40" y="T41"/>
+                            </a:cxn>
+                            <a:cxn ang="0">
+                              <a:pos x="T42" y="T43"/>
+                            </a:cxn>
+                            <a:cxn ang="0">
+                              <a:pos x="T44" y="T45"/>
+                            </a:cxn>
+                            <a:cxn ang="0">
+                              <a:pos x="T46" y="T47"/>
+                            </a:cxn>
+                            <a:cxn ang="0">
+                              <a:pos x="T48" y="T49"/>
+                            </a:cxn>
+                            <a:cxn ang="0">
+                              <a:pos x="T50" y="T51"/>
+                            </a:cxn>
+                            <a:cxn ang="0">
+                              <a:pos x="T52" y="T53"/>
+                            </a:cxn>
+                            <a:cxn ang="0">
+                              <a:pos x="T54" y="T55"/>
+                            </a:cxn>
+                            <a:cxn ang="0">
+                              <a:pos x="T56" y="T57"/>
+                            </a:cxn>
+                            <a:cxn ang="0">
+                              <a:pos x="T58" y="T59"/>
+                            </a:cxn>
+                            <a:cxn ang="0">
+                              <a:pos x="T60" y="T61"/>
+                            </a:cxn>
+                            <a:cxn ang="0">
+                              <a:pos x="T62" y="T63"/>
+                            </a:cxn>
+                            <a:cxn ang="0">
+                              <a:pos x="T64" y="T65"/>
+                            </a:cxn>
+                            <a:cxn ang="0">
+                              <a:pos x="T66" y="T67"/>
+                            </a:cxn>
+                            <a:cxn ang="0">
+                              <a:pos x="T68" y="T69"/>
+                            </a:cxn>
+                            <a:cxn ang="0">
+                              <a:pos x="T70" y="T71"/>
+                            </a:cxn>
+                            <a:cxn ang="0">
+                              <a:pos x="T72" y="T73"/>
+                            </a:cxn>
+                            <a:cxn ang="0">
+                              <a:pos x="T74" y="T75"/>
+                            </a:cxn>
+                            <a:cxn ang="0">
+                              <a:pos x="T76" y="T77"/>
+                            </a:cxn>
+                            <a:cxn ang="0">
+                              <a:pos x="T78" y="T79"/>
+                            </a:cxn>
+                            <a:cxn ang="0">
+                              <a:pos x="T80" y="T81"/>
+                            </a:cxn>
+                            <a:cxn ang="0">
+                              <a:pos x="T82" y="T83"/>
+                            </a:cxn>
+                            <a:cxn ang="0">
+                              <a:pos x="T84" y="T85"/>
+                            </a:cxn>
+                            <a:cxn ang="0">
+                              <a:pos x="T86" y="T87"/>
+                            </a:cxn>
+                            <a:cxn ang="0">
+                              <a:pos x="T88" y="T89"/>
+                            </a:cxn>
+                            <a:cxn ang="0">
+                              <a:pos x="T90" y="T91"/>
+                            </a:cxn>
+                            <a:cxn ang="0">
+                              <a:pos x="T92" y="T93"/>
+                            </a:cxn>
+                            <a:cxn ang="0">
+                              <a:pos x="T94" y="T95"/>
+                            </a:cxn>
+                            <a:cxn ang="0">
+                              <a:pos x="T96" y="T97"/>
+                            </a:cxn>
+                            <a:cxn ang="0">
+                              <a:pos x="T98" y="T99"/>
+                            </a:cxn>
+                            <a:cxn ang="0">
+                              <a:pos x="T100" y="T101"/>
+                            </a:cxn>
+                          </a:cxnLst>
+                          <a:rect l="0" t="0" r="r" b="b"/>
+                          <a:pathLst>
+                            <a:path w="2552" h="2616">
+                              <a:moveTo>
+                                <a:pt x="410" y="0"/>
+                              </a:moveTo>
+                              <a:lnTo>
+                                <a:pt x="443" y="2"/>
+                              </a:lnTo>
+                              <a:lnTo>
+                                <a:pt x="477" y="11"/>
+                              </a:lnTo>
+                              <a:lnTo>
+                                <a:pt x="511" y="26"/>
+                              </a:lnTo>
+                              <a:lnTo>
+                                <a:pt x="545" y="48"/>
+                              </a:lnTo>
+                              <a:lnTo>
+                                <a:pt x="580" y="77"/>
+                              </a:lnTo>
+                              <a:lnTo>
+                                <a:pt x="634" y="132"/>
+                              </a:lnTo>
+                              <a:lnTo>
+                                <a:pt x="688" y="186"/>
+                              </a:lnTo>
+                              <a:lnTo>
+                                <a:pt x="742" y="241"/>
+                              </a:lnTo>
+                              <a:lnTo>
+                                <a:pt x="798" y="294"/>
+                              </a:lnTo>
+                              <a:lnTo>
+                                <a:pt x="829" y="324"/>
+                              </a:lnTo>
+                              <a:lnTo>
+                                <a:pt x="854" y="356"/>
+                              </a:lnTo>
+                              <a:lnTo>
+                                <a:pt x="875" y="387"/>
+                              </a:lnTo>
+                              <a:lnTo>
+                                <a:pt x="890" y="418"/>
+                              </a:lnTo>
+                              <a:lnTo>
+                                <a:pt x="900" y="449"/>
+                              </a:lnTo>
+                              <a:lnTo>
+                                <a:pt x="904" y="480"/>
+                              </a:lnTo>
+                              <a:lnTo>
+                                <a:pt x="901" y="510"/>
+                              </a:lnTo>
+                              <a:lnTo>
+                                <a:pt x="892" y="540"/>
+                              </a:lnTo>
+                              <a:lnTo>
+                                <a:pt x="878" y="571"/>
+                              </a:lnTo>
+                              <a:lnTo>
+                                <a:pt x="857" y="600"/>
+                              </a:lnTo>
+                              <a:lnTo>
+                                <a:pt x="830" y="629"/>
+                              </a:lnTo>
+                              <a:lnTo>
+                                <a:pt x="797" y="658"/>
+                              </a:lnTo>
+                              <a:lnTo>
+                                <a:pt x="758" y="690"/>
+                              </a:lnTo>
+                              <a:lnTo>
+                                <a:pt x="727" y="723"/>
+                              </a:lnTo>
+                              <a:lnTo>
+                                <a:pt x="702" y="755"/>
+                              </a:lnTo>
+                              <a:lnTo>
+                                <a:pt x="683" y="789"/>
+                              </a:lnTo>
+                              <a:lnTo>
+                                <a:pt x="669" y="823"/>
+                              </a:lnTo>
+                              <a:lnTo>
+                                <a:pt x="661" y="856"/>
+                              </a:lnTo>
+                              <a:lnTo>
+                                <a:pt x="659" y="890"/>
+                              </a:lnTo>
+                              <a:lnTo>
+                                <a:pt x="663" y="925"/>
+                              </a:lnTo>
+                              <a:lnTo>
+                                <a:pt x="672" y="959"/>
+                              </a:lnTo>
+                              <a:lnTo>
+                                <a:pt x="687" y="992"/>
+                              </a:lnTo>
+                              <a:lnTo>
+                                <a:pt x="707" y="1027"/>
+                              </a:lnTo>
+                              <a:lnTo>
+                                <a:pt x="731" y="1060"/>
+                              </a:lnTo>
+                              <a:lnTo>
+                                <a:pt x="760" y="1093"/>
+                              </a:lnTo>
+                              <a:lnTo>
+                                <a:pt x="918" y="1253"/>
+                              </a:lnTo>
+                              <a:lnTo>
+                                <a:pt x="1077" y="1409"/>
+                              </a:lnTo>
+                              <a:lnTo>
+                                <a:pt x="1239" y="1565"/>
+                              </a:lnTo>
+                              <a:lnTo>
+                                <a:pt x="1402" y="1718"/>
+                              </a:lnTo>
+                              <a:lnTo>
+                                <a:pt x="1566" y="1870"/>
+                              </a:lnTo>
+                              <a:lnTo>
+                                <a:pt x="1598" y="1897"/>
+                              </a:lnTo>
+                              <a:lnTo>
+                                <a:pt x="1630" y="1918"/>
+                              </a:lnTo>
+                              <a:lnTo>
+                                <a:pt x="1662" y="1933"/>
+                              </a:lnTo>
+                              <a:lnTo>
+                                <a:pt x="1695" y="1943"/>
+                              </a:lnTo>
+                              <a:lnTo>
+                                <a:pt x="1727" y="1946"/>
+                              </a:lnTo>
+                              <a:lnTo>
+                                <a:pt x="1759" y="1944"/>
+                              </a:lnTo>
+                              <a:lnTo>
+                                <a:pt x="1792" y="1936"/>
+                              </a:lnTo>
+                              <a:lnTo>
+                                <a:pt x="1823" y="1921"/>
+                              </a:lnTo>
+                              <a:lnTo>
+                                <a:pt x="1854" y="1899"/>
+                              </a:lnTo>
+                              <a:lnTo>
+                                <a:pt x="1884" y="1871"/>
+                              </a:lnTo>
+                              <a:lnTo>
+                                <a:pt x="1914" y="1836"/>
+                              </a:lnTo>
+                              <a:lnTo>
+                                <a:pt x="1948" y="1796"/>
+                              </a:lnTo>
+                              <a:lnTo>
+                                <a:pt x="1982" y="1763"/>
+                              </a:lnTo>
+                              <a:lnTo>
+                                <a:pt x="2018" y="1737"/>
+                              </a:lnTo>
+                              <a:lnTo>
+                                <a:pt x="2052" y="1719"/>
+                              </a:lnTo>
+                              <a:lnTo>
+                                <a:pt x="2086" y="1708"/>
+                              </a:lnTo>
+                              <a:lnTo>
+                                <a:pt x="2121" y="1703"/>
+                              </a:lnTo>
+                              <a:lnTo>
+                                <a:pt x="2155" y="1705"/>
+                              </a:lnTo>
+                              <a:lnTo>
+                                <a:pt x="2189" y="1714"/>
+                              </a:lnTo>
+                              <a:lnTo>
+                                <a:pt x="2222" y="1728"/>
+                              </a:lnTo>
+                              <a:lnTo>
+                                <a:pt x="2256" y="1749"/>
+                              </a:lnTo>
+                              <a:lnTo>
+                                <a:pt x="2288" y="1776"/>
+                              </a:lnTo>
+                              <a:lnTo>
+                                <a:pt x="2320" y="1810"/>
+                              </a:lnTo>
+                              <a:lnTo>
+                                <a:pt x="2353" y="1848"/>
+                              </a:lnTo>
+                              <a:lnTo>
+                                <a:pt x="2509" y="2031"/>
+                              </a:lnTo>
+                              <a:lnTo>
+                                <a:pt x="2529" y="2061"/>
+                              </a:lnTo>
+                              <a:lnTo>
+                                <a:pt x="2542" y="2090"/>
+                              </a:lnTo>
+                              <a:lnTo>
+                                <a:pt x="2550" y="2121"/>
+                              </a:lnTo>
+                              <a:lnTo>
+                                <a:pt x="2552" y="2149"/>
+                              </a:lnTo>
+                              <a:lnTo>
+                                <a:pt x="2551" y="2176"/>
+                              </a:lnTo>
+                              <a:lnTo>
+                                <a:pt x="2546" y="2202"/>
+                              </a:lnTo>
+                              <a:lnTo>
+                                <a:pt x="2538" y="2228"/>
+                              </a:lnTo>
+                              <a:lnTo>
+                                <a:pt x="2528" y="2250"/>
+                              </a:lnTo>
+                              <a:lnTo>
+                                <a:pt x="2517" y="2270"/>
+                              </a:lnTo>
+                              <a:lnTo>
+                                <a:pt x="2506" y="2287"/>
+                              </a:lnTo>
+                              <a:lnTo>
+                                <a:pt x="2494" y="2302"/>
+                              </a:lnTo>
+                              <a:lnTo>
+                                <a:pt x="2484" y="2313"/>
+                              </a:lnTo>
+                              <a:lnTo>
+                                <a:pt x="2475" y="2321"/>
+                              </a:lnTo>
+                              <a:lnTo>
+                                <a:pt x="2473" y="2322"/>
+                              </a:lnTo>
+                              <a:lnTo>
+                                <a:pt x="2467" y="2327"/>
+                              </a:lnTo>
+                              <a:lnTo>
+                                <a:pt x="2458" y="2336"/>
+                              </a:lnTo>
+                              <a:lnTo>
+                                <a:pt x="2445" y="2347"/>
+                              </a:lnTo>
+                              <a:lnTo>
+                                <a:pt x="2430" y="2360"/>
+                              </a:lnTo>
+                              <a:lnTo>
+                                <a:pt x="2412" y="2374"/>
+                              </a:lnTo>
+                              <a:lnTo>
+                                <a:pt x="2392" y="2390"/>
+                              </a:lnTo>
+                              <a:lnTo>
+                                <a:pt x="2371" y="2408"/>
+                              </a:lnTo>
+                              <a:lnTo>
+                                <a:pt x="2347" y="2426"/>
+                              </a:lnTo>
+                              <a:lnTo>
+                                <a:pt x="2322" y="2444"/>
+                              </a:lnTo>
+                              <a:lnTo>
+                                <a:pt x="2296" y="2464"/>
+                              </a:lnTo>
+                              <a:lnTo>
+                                <a:pt x="2269" y="2482"/>
+                              </a:lnTo>
+                              <a:lnTo>
+                                <a:pt x="2243" y="2500"/>
+                              </a:lnTo>
+                              <a:lnTo>
+                                <a:pt x="2214" y="2517"/>
+                              </a:lnTo>
+                              <a:lnTo>
+                                <a:pt x="2187" y="2532"/>
+                              </a:lnTo>
+                              <a:lnTo>
+                                <a:pt x="2161" y="2546"/>
+                              </a:lnTo>
+                              <a:lnTo>
+                                <a:pt x="2135" y="2558"/>
+                              </a:lnTo>
+                              <a:lnTo>
+                                <a:pt x="2109" y="2567"/>
+                              </a:lnTo>
+                              <a:lnTo>
+                                <a:pt x="2058" y="2583"/>
+                              </a:lnTo>
+                              <a:lnTo>
+                                <a:pt x="2010" y="2595"/>
+                              </a:lnTo>
+                              <a:lnTo>
+                                <a:pt x="1964" y="2605"/>
+                              </a:lnTo>
+                              <a:lnTo>
+                                <a:pt x="1923" y="2611"/>
+                              </a:lnTo>
+                              <a:lnTo>
+                                <a:pt x="1884" y="2615"/>
+                              </a:lnTo>
+                              <a:lnTo>
+                                <a:pt x="1848" y="2616"/>
+                              </a:lnTo>
+                              <a:lnTo>
+                                <a:pt x="1814" y="2615"/>
+                              </a:lnTo>
+                              <a:lnTo>
+                                <a:pt x="1782" y="2611"/>
+                              </a:lnTo>
+                              <a:lnTo>
+                                <a:pt x="1752" y="2606"/>
+                              </a:lnTo>
+                              <a:lnTo>
+                                <a:pt x="1723" y="2599"/>
+                              </a:lnTo>
+                              <a:lnTo>
+                                <a:pt x="1695" y="2591"/>
+                              </a:lnTo>
+                              <a:lnTo>
+                                <a:pt x="1668" y="2581"/>
+                              </a:lnTo>
+                              <a:lnTo>
+                                <a:pt x="1641" y="2570"/>
+                              </a:lnTo>
+                              <a:lnTo>
+                                <a:pt x="1615" y="2558"/>
+                              </a:lnTo>
+                              <a:lnTo>
+                                <a:pt x="1589" y="2544"/>
+                              </a:lnTo>
+                              <a:lnTo>
+                                <a:pt x="1561" y="2531"/>
+                              </a:lnTo>
+                              <a:lnTo>
+                                <a:pt x="1534" y="2517"/>
+                              </a:lnTo>
+                              <a:lnTo>
+                                <a:pt x="1439" y="2469"/>
+                              </a:lnTo>
+                              <a:lnTo>
+                                <a:pt x="1347" y="2418"/>
+                              </a:lnTo>
+                              <a:lnTo>
+                                <a:pt x="1256" y="2367"/>
+                              </a:lnTo>
+                              <a:lnTo>
+                                <a:pt x="1167" y="2314"/>
+                              </a:lnTo>
+                              <a:lnTo>
+                                <a:pt x="1081" y="2260"/>
+                              </a:lnTo>
+                              <a:lnTo>
+                                <a:pt x="997" y="2203"/>
+                              </a:lnTo>
+                              <a:lnTo>
+                                <a:pt x="916" y="2146"/>
+                              </a:lnTo>
+                              <a:lnTo>
+                                <a:pt x="838" y="2085"/>
+                              </a:lnTo>
+                              <a:lnTo>
+                                <a:pt x="762" y="2024"/>
+                              </a:lnTo>
+                              <a:lnTo>
+                                <a:pt x="689" y="1959"/>
+                              </a:lnTo>
+                              <a:lnTo>
+                                <a:pt x="619" y="1893"/>
+                              </a:lnTo>
+                              <a:lnTo>
+                                <a:pt x="551" y="1823"/>
+                              </a:lnTo>
+                              <a:lnTo>
+                                <a:pt x="488" y="1751"/>
+                              </a:lnTo>
+                              <a:lnTo>
+                                <a:pt x="426" y="1677"/>
+                              </a:lnTo>
+                              <a:lnTo>
+                                <a:pt x="369" y="1600"/>
+                              </a:lnTo>
+                              <a:lnTo>
+                                <a:pt x="314" y="1520"/>
+                              </a:lnTo>
+                              <a:lnTo>
+                                <a:pt x="263" y="1436"/>
+                              </a:lnTo>
+                              <a:lnTo>
+                                <a:pt x="214" y="1351"/>
+                              </a:lnTo>
+                              <a:lnTo>
+                                <a:pt x="170" y="1261"/>
+                              </a:lnTo>
+                              <a:lnTo>
+                                <a:pt x="130" y="1168"/>
+                              </a:lnTo>
+                              <a:lnTo>
+                                <a:pt x="92" y="1072"/>
+                              </a:lnTo>
+                              <a:lnTo>
+                                <a:pt x="59" y="972"/>
+                              </a:lnTo>
+                              <a:lnTo>
+                                <a:pt x="29" y="868"/>
+                              </a:lnTo>
+                              <a:lnTo>
+                                <a:pt x="14" y="801"/>
+                              </a:lnTo>
+                              <a:lnTo>
+                                <a:pt x="4" y="734"/>
+                              </a:lnTo>
+                              <a:lnTo>
+                                <a:pt x="0" y="669"/>
+                              </a:lnTo>
+                              <a:lnTo>
+                                <a:pt x="2" y="606"/>
+                              </a:lnTo>
+                              <a:lnTo>
+                                <a:pt x="11" y="543"/>
+                              </a:lnTo>
+                              <a:lnTo>
+                                <a:pt x="23" y="483"/>
+                              </a:lnTo>
+                              <a:lnTo>
+                                <a:pt x="41" y="423"/>
+                              </a:lnTo>
+                              <a:lnTo>
+                                <a:pt x="63" y="365"/>
+                              </a:lnTo>
+                              <a:lnTo>
+                                <a:pt x="91" y="307"/>
+                              </a:lnTo>
+                              <a:lnTo>
+                                <a:pt x="124" y="252"/>
+                              </a:lnTo>
+                              <a:lnTo>
+                                <a:pt x="160" y="197"/>
+                              </a:lnTo>
+                              <a:lnTo>
+                                <a:pt x="201" y="144"/>
+                              </a:lnTo>
+                              <a:lnTo>
+                                <a:pt x="247" y="92"/>
+                              </a:lnTo>
+                              <a:lnTo>
+                                <a:pt x="279" y="61"/>
+                              </a:lnTo>
+                              <a:lnTo>
+                                <a:pt x="311" y="36"/>
+                              </a:lnTo>
+                              <a:lnTo>
+                                <a:pt x="345" y="18"/>
+                              </a:lnTo>
+                              <a:lnTo>
+                                <a:pt x="377" y="6"/>
+                              </a:lnTo>
+                              <a:lnTo>
+                                <a:pt x="410" y="0"/>
+                              </a:lnTo>
+                              <a:close/>
+                            </a:path>
+                          </a:pathLst>
+                        </a:custGeom>
+                        <a:solidFill>
+                          <a:schemeClr val="accent1"/>
+                        </a:solidFill>
+                        <a:ln w="0">
+                          <a:noFill/>
+                          <a:prstDash val="solid"/>
+                          <a:round/>
+                          <a:headEnd/>
+                          <a:tailEnd/>
+                        </a:ln>
+                      </wps:spPr>
+                      <wps:bodyPr vertOverflow="clip" horzOverflow="clip" vert="horz" wrap="square" lIns="91440" tIns="45720" rIns="91440" bIns="45720" numCol="1" anchor="t" anchorCtr="0" compatLnSpc="1">
+                        <a:prstTxWarp prst="textNoShape">
+                          <a:avLst/>
+                        </a:prstTxWarp>
+                      </wps:bodyPr>
+                    </wps:wsp>
+                  </a:graphicData>
+                </a:graphic>
+              </wp:inline>
+            </w:drawing>
+          </mc:Choice>
+          <mc:Fallback>
+            <w:pict>
+              <v:shape w14:anchorId="51E43036" id="Telephone icon" o:spid="_x0000_s1026" alt="Phone icon" style="width:8.6pt;height:8.6pt;visibility:visible;mso-wrap-style:square;mso-left-percent:-10001;mso-top-percent:-10001;mso-position-horizontal:absolute;mso-position-horizontal-relative:char;mso-position-vertical:absolute;mso-position-vertical-relative:line;mso-left-percent:-10001;mso-top-percent:-10001;v-text-anchor:top" coordsize="2552,2616" o:gfxdata="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" path="m410,r33,2l477,11r34,15l545,48r35,29l634,132r54,54l742,241r56,53l829,324r25,32l875,387r15,31l900,449r4,31l901,510r-9,30l878,571r-21,29l830,629r-33,29l758,690r-31,33l702,755r-19,34l669,823r-8,33l659,890r4,35l672,959r15,33l707,1027r24,33l760,1093r158,160l1077,1409r162,156l1402,1718r164,152l1598,1897r32,21l1662,1933r33,10l1727,1946r32,-2l1792,1936r31,-15l1854,1899r30,-28l1914,1836r34,-40l1982,1763r36,-26l2052,1719r34,-11l2121,1703r34,2l2189,1714r33,14l2256,1749r32,27l2320,1810r33,38l2509,2031r20,30l2542,2090r8,31l2552,2149r-1,27l2546,2202r-8,26l2528,2250r-11,20l2506,2287r-12,15l2484,2313r-9,8l2473,2322r-6,5l2458,2336r-13,11l2430,2360r-18,14l2392,2390r-21,18l2347,2426r-25,18l2296,2464r-27,18l2243,2500r-29,17l2187,2532r-26,14l2135,2558r-26,9l2058,2583r-48,12l1964,2605r-41,6l1884,2615r-36,1l1814,2615r-32,-4l1752,2606r-29,-7l1695,2591r-27,-10l1641,2570r-26,-12l1589,2544r-28,-13l1534,2517r-95,-48l1347,2418r-91,-51l1167,2314r-86,-54l997,2203r-81,-57l838,2085r-76,-61l689,1959r-70,-66l551,1823r-63,-72l426,1677r-57,-77l314,1520r-51,-84l214,1351r-44,-90l130,1168,92,1072,59,972,29,868,14,801,4,734,,669,2,606r9,-63l23,483,41,423,63,365,91,307r33,-55l160,197r41,-53l247,92,279,61,311,36,345,18,377,6,410,xe" fillcolor="#5b9bd5 [3204]" stroked="f" strokeweight="0">
+                <v:path arrowok="t" o:connecttype="custom" o:connectlocs="20415,459;24823,3215;31756,10062;36549,14863;38518,18746;38176,22545;35522,26261;31114,30186;28632,34361;28375,38619;30258,42878;39288,52314;60003,71728;69760,80078;73912,81247;78020,80203;81915,76654;86366,72521;90774,71102;95097,72145;99291,75569;108236,86048;109220,89722;108621,93021;107251,95484;105925,96904;105197,97530;103228,99116;100446,101287;97108,103625;93599,105713;90261,107174;84055,108761;79090,109220;74982,108802;71387,107759;68006,106214;61586,103083;49945,96611;39203,89597;29488,81790;20885,73106;13439,63461;7276,52648;2525,40582;171,30645;471,22671;2696,15239;6848,8225;11941,2547;16135,251" o:connectangles="0,0,0,0,0,0,0,0,0,0,0,0,0,0,0,0,0,0,0,0,0,0,0,0,0,0,0,0,0,0,0,0,0,0,0,0,0,0,0,0,0,0,0,0,0,0,0,0,0,0,0"/>
+                <w10:anchorlock/>
+              </v:shape>
+            </w:pict>
+          </mc:Fallback>
+        </mc:AlternateContent>
+      </w:r>
+      <w:r>
+        <w:rPr>
+          <w:rFonts w:ascii="Raleway" w:hAnsi="Raleway"/>
+          <w:color w:val="7F7F7F"/>
+          <w:sz w:val="22"/>
+          <w:szCs w:val="22"/>
+        </w:rPr>
+        <w:t xml:space="preserve"> </w:t>
+      </w:r>
+      <w:r>
+        <w:rPr>
+          <w:rFonts w:ascii="Raleway" w:hAnsi="Raleway"/>
+          <w:color w:val="auto"/>
+          <w:sz w:val="22"/>
+          <w:szCs w:val="22"/>
           <w:u w:color="7F7F7F"/>
         </w:rPr>
-        <w:t>yangsim</w:t>
+        <w:t>(</w:t>
+      </w:r>
+      <w:r>
+        <w:rPr>
+          <w:rFonts w:ascii="Raleway" w:hAnsi="Raleway"/>
+          <w:color w:val="auto"/>
+          <w:sz w:val="22"/>
+          <w:szCs w:val="22"/>
+          <w:u w:color="7F7F7F"/>
+        </w:rPr>
+        <w:t>256) 468 197</w:t>
+      </w:r>
+      <w:r>
+        <w:rPr>
+          <w:rFonts w:ascii="Raleway" w:hAnsi="Raleway"/>
+          <w:color w:val="auto"/>
+          <w:sz w:val="22"/>
+          <w:szCs w:val="22"/>
+          <w:u w:color="7F7F7F"/>
+        </w:rPr>
+        <w:t xml:space="preserve">8     </w:t>
+      </w:r>
+      <w:r>
+        <w:rPr>
+          <w:noProof/>
+          <w14:textOutline w14:w="0" w14:cap="rnd" w14:cmpd="sng" w14:algn="ctr">
+            <w14:noFill/>
+            <w14:prstDash w14:val="solid"/>
+            <w14:bevel/>
+          </w14:textOutline>
+        </w:rPr>
+        <mc:AlternateContent>
+          <mc:Choice Requires="wps">
+            <w:drawing>
+              <wp:inline distT="0" distB="0" distL="0" distR="0" wp14:anchorId="2A9D68A0" wp14:editId="51174C0C">
+                <wp:extent cx="109220" cy="109220"/>
+                <wp:effectExtent l="0" t="0" r="5080" b="5080"/>
+                <wp:docPr id="56" name="LinkedIn icon" descr="LinkedIn icon"/>
+                <wp:cNvGraphicFramePr>
+                  <a:graphicFrameLocks xmlns:a="http://schemas.openxmlformats.org/drawingml/2006/main"/>
+                </wp:cNvGraphicFramePr>
+                <a:graphic xmlns:a="http://schemas.openxmlformats.org/drawingml/2006/main">
+                  <a:graphicData uri="http://schemas.microsoft.com/office/word/2010/wordprocessingShape">
+                    <wps:wsp>
+                      <wps:cNvSpPr>
+                        <a:spLocks noEditPoints="1"/>
+                      </wps:cNvSpPr>
+                      <wps:spPr bwMode="auto">
+                        <a:xfrm>
+                          <a:off x="0" y="0"/>
+                          <a:ext cx="109220" cy="109220"/>
+                        </a:xfrm>
+                        <a:custGeom>
+                          <a:avLst/>
+                          <a:gdLst>
+                            <a:gd name="T0" fmla="*/ 390 w 2616"/>
+                            <a:gd name="T1" fmla="*/ 985 h 2610"/>
+                            <a:gd name="T2" fmla="*/ 387 w 2616"/>
+                            <a:gd name="T3" fmla="*/ 2196 h 2610"/>
+                            <a:gd name="T4" fmla="*/ 402 w 2616"/>
+                            <a:gd name="T5" fmla="*/ 2225 h 2610"/>
+                            <a:gd name="T6" fmla="*/ 769 w 2616"/>
+                            <a:gd name="T7" fmla="*/ 2223 h 2610"/>
+                            <a:gd name="T8" fmla="*/ 775 w 2616"/>
+                            <a:gd name="T9" fmla="*/ 1006 h 2610"/>
+                            <a:gd name="T10" fmla="*/ 761 w 2616"/>
+                            <a:gd name="T11" fmla="*/ 978 h 2610"/>
+                            <a:gd name="T12" fmla="*/ 1720 w 2616"/>
+                            <a:gd name="T13" fmla="*/ 949 h 2610"/>
+                            <a:gd name="T14" fmla="*/ 1558 w 2616"/>
+                            <a:gd name="T15" fmla="*/ 994 h 2610"/>
+                            <a:gd name="T16" fmla="*/ 1431 w 2616"/>
+                            <a:gd name="T17" fmla="*/ 1097 h 2610"/>
+                            <a:gd name="T18" fmla="*/ 1392 w 2616"/>
+                            <a:gd name="T19" fmla="*/ 1142 h 2610"/>
+                            <a:gd name="T20" fmla="*/ 1390 w 2616"/>
+                            <a:gd name="T21" fmla="*/ 985 h 2610"/>
+                            <a:gd name="T22" fmla="*/ 1048 w 2616"/>
+                            <a:gd name="T23" fmla="*/ 978 h 2610"/>
+                            <a:gd name="T24" fmla="*/ 1019 w 2616"/>
+                            <a:gd name="T25" fmla="*/ 993 h 2610"/>
+                            <a:gd name="T26" fmla="*/ 1020 w 2616"/>
+                            <a:gd name="T27" fmla="*/ 2219 h 2610"/>
+                            <a:gd name="T28" fmla="*/ 1377 w 2616"/>
+                            <a:gd name="T29" fmla="*/ 2225 h 2610"/>
+                            <a:gd name="T30" fmla="*/ 1406 w 2616"/>
+                            <a:gd name="T31" fmla="*/ 2210 h 2610"/>
+                            <a:gd name="T32" fmla="*/ 1409 w 2616"/>
+                            <a:gd name="T33" fmla="*/ 1533 h 2610"/>
+                            <a:gd name="T34" fmla="*/ 1447 w 2616"/>
+                            <a:gd name="T35" fmla="*/ 1387 h 2610"/>
+                            <a:gd name="T36" fmla="*/ 1525 w 2616"/>
+                            <a:gd name="T37" fmla="*/ 1311 h 2610"/>
+                            <a:gd name="T38" fmla="*/ 1647 w 2616"/>
+                            <a:gd name="T39" fmla="*/ 1290 h 2610"/>
+                            <a:gd name="T40" fmla="*/ 1758 w 2616"/>
+                            <a:gd name="T41" fmla="*/ 1322 h 2610"/>
+                            <a:gd name="T42" fmla="*/ 1821 w 2616"/>
+                            <a:gd name="T43" fmla="*/ 1418 h 2610"/>
+                            <a:gd name="T44" fmla="*/ 1839 w 2616"/>
+                            <a:gd name="T45" fmla="*/ 1578 h 2610"/>
+                            <a:gd name="T46" fmla="*/ 1842 w 2616"/>
+                            <a:gd name="T47" fmla="*/ 2215 h 2610"/>
+                            <a:gd name="T48" fmla="*/ 2207 w 2616"/>
+                            <a:gd name="T49" fmla="*/ 2225 h 2610"/>
+                            <a:gd name="T50" fmla="*/ 2228 w 2616"/>
+                            <a:gd name="T51" fmla="*/ 2203 h 2610"/>
+                            <a:gd name="T52" fmla="*/ 2216 w 2616"/>
+                            <a:gd name="T53" fmla="*/ 1331 h 2610"/>
+                            <a:gd name="T54" fmla="*/ 2148 w 2616"/>
+                            <a:gd name="T55" fmla="*/ 1128 h 2610"/>
+                            <a:gd name="T56" fmla="*/ 2035 w 2616"/>
+                            <a:gd name="T57" fmla="*/ 1011 h 2610"/>
+                            <a:gd name="T58" fmla="*/ 1850 w 2616"/>
+                            <a:gd name="T59" fmla="*/ 951 h 2610"/>
+                            <a:gd name="T60" fmla="*/ 511 w 2616"/>
+                            <a:gd name="T61" fmla="*/ 370 h 2610"/>
+                            <a:gd name="T62" fmla="*/ 401 w 2616"/>
+                            <a:gd name="T63" fmla="*/ 450 h 2610"/>
+                            <a:gd name="T64" fmla="*/ 357 w 2616"/>
+                            <a:gd name="T65" fmla="*/ 582 h 2610"/>
+                            <a:gd name="T66" fmla="*/ 399 w 2616"/>
+                            <a:gd name="T67" fmla="*/ 715 h 2610"/>
+                            <a:gd name="T68" fmla="*/ 508 w 2616"/>
+                            <a:gd name="T69" fmla="*/ 797 h 2610"/>
+                            <a:gd name="T70" fmla="*/ 651 w 2616"/>
+                            <a:gd name="T71" fmla="*/ 797 h 2610"/>
+                            <a:gd name="T72" fmla="*/ 763 w 2616"/>
+                            <a:gd name="T73" fmla="*/ 717 h 2610"/>
+                            <a:gd name="T74" fmla="*/ 806 w 2616"/>
+                            <a:gd name="T75" fmla="*/ 583 h 2610"/>
+                            <a:gd name="T76" fmla="*/ 763 w 2616"/>
+                            <a:gd name="T77" fmla="*/ 452 h 2610"/>
+                            <a:gd name="T78" fmla="*/ 653 w 2616"/>
+                            <a:gd name="T79" fmla="*/ 370 h 2610"/>
+                            <a:gd name="T80" fmla="*/ 2451 w 2616"/>
+                            <a:gd name="T81" fmla="*/ 0 h 2610"/>
+                            <a:gd name="T82" fmla="*/ 2527 w 2616"/>
+                            <a:gd name="T83" fmla="*/ 30 h 2610"/>
+                            <a:gd name="T84" fmla="*/ 2605 w 2616"/>
+                            <a:gd name="T85" fmla="*/ 128 h 2610"/>
+                            <a:gd name="T86" fmla="*/ 2616 w 2616"/>
+                            <a:gd name="T87" fmla="*/ 2425 h 2610"/>
+                            <a:gd name="T88" fmla="*/ 2568 w 2616"/>
+                            <a:gd name="T89" fmla="*/ 2545 h 2610"/>
+                            <a:gd name="T90" fmla="*/ 2458 w 2616"/>
+                            <a:gd name="T91" fmla="*/ 2607 h 2610"/>
+                            <a:gd name="T92" fmla="*/ 132 w 2616"/>
+                            <a:gd name="T93" fmla="*/ 2602 h 2610"/>
+                            <a:gd name="T94" fmla="*/ 41 w 2616"/>
+                            <a:gd name="T95" fmla="*/ 2540 h 2610"/>
+                            <a:gd name="T96" fmla="*/ 0 w 2616"/>
+                            <a:gd name="T97" fmla="*/ 2452 h 2610"/>
+                            <a:gd name="T98" fmla="*/ 30 w 2616"/>
+                            <a:gd name="T99" fmla="*/ 85 h 2610"/>
+                            <a:gd name="T100" fmla="*/ 111 w 2616"/>
+                            <a:gd name="T101" fmla="*/ 17 h 2610"/>
+                          </a:gdLst>
+                          <a:ahLst/>
+                          <a:cxnLst>
+                            <a:cxn ang="0">
+                              <a:pos x="T0" y="T1"/>
+                            </a:cxn>
+                            <a:cxn ang="0">
+                              <a:pos x="T2" y="T3"/>
+                            </a:cxn>
+                            <a:cxn ang="0">
+                              <a:pos x="T4" y="T5"/>
+                            </a:cxn>
+                            <a:cxn ang="0">
+                              <a:pos x="T6" y="T7"/>
+                            </a:cxn>
+                            <a:cxn ang="0">
+                              <a:pos x="T8" y="T9"/>
+                            </a:cxn>
+                            <a:cxn ang="0">
+                              <a:pos x="T10" y="T11"/>
+                            </a:cxn>
+                            <a:cxn ang="0">
+                              <a:pos x="T12" y="T13"/>
+                            </a:cxn>
+                            <a:cxn ang="0">
+                              <a:pos x="T14" y="T15"/>
+                            </a:cxn>
+                            <a:cxn ang="0">
+                              <a:pos x="T16" y="T17"/>
+                            </a:cxn>
+                            <a:cxn ang="0">
+                              <a:pos x="T18" y="T19"/>
+                            </a:cxn>
+                            <a:cxn ang="0">
+                              <a:pos x="T20" y="T21"/>
+                            </a:cxn>
+                            <a:cxn ang="0">
+                              <a:pos x="T22" y="T23"/>
+                            </a:cxn>
+                            <a:cxn ang="0">
+                              <a:pos x="T24" y="T25"/>
+                            </a:cxn>
+                            <a:cxn ang="0">
+                              <a:pos x="T26" y="T27"/>
+                            </a:cxn>
+                            <a:cxn ang="0">
+                              <a:pos x="T28" y="T29"/>
+                            </a:cxn>
+                            <a:cxn ang="0">
+                              <a:pos x="T30" y="T31"/>
+                            </a:cxn>
+                            <a:cxn ang="0">
+                              <a:pos x="T32" y="T33"/>
+                            </a:cxn>
+                            <a:cxn ang="0">
+                              <a:pos x="T34" y="T35"/>
+                            </a:cxn>
+                            <a:cxn ang="0">
+                              <a:pos x="T36" y="T37"/>
+                            </a:cxn>
+                            <a:cxn ang="0">
+                              <a:pos x="T38" y="T39"/>
+                            </a:cxn>
+                            <a:cxn ang="0">
+                              <a:pos x="T40" y="T41"/>
+                            </a:cxn>
+                            <a:cxn ang="0">
+                              <a:pos x="T42" y="T43"/>
+                            </a:cxn>
+                            <a:cxn ang="0">
+                              <a:pos x="T44" y="T45"/>
+                            </a:cxn>
+                            <a:cxn ang="0">
+                              <a:pos x="T46" y="T47"/>
+                            </a:cxn>
+                            <a:cxn ang="0">
+                              <a:pos x="T48" y="T49"/>
+                            </a:cxn>
+                            <a:cxn ang="0">
+                              <a:pos x="T50" y="T51"/>
+                            </a:cxn>
+                            <a:cxn ang="0">
+                              <a:pos x="T52" y="T53"/>
+                            </a:cxn>
+                            <a:cxn ang="0">
+                              <a:pos x="T54" y="T55"/>
+                            </a:cxn>
+                            <a:cxn ang="0">
+                              <a:pos x="T56" y="T57"/>
+                            </a:cxn>
+                            <a:cxn ang="0">
+                              <a:pos x="T58" y="T59"/>
+                            </a:cxn>
+                            <a:cxn ang="0">
+                              <a:pos x="T60" y="T61"/>
+                            </a:cxn>
+                            <a:cxn ang="0">
+                              <a:pos x="T62" y="T63"/>
+                            </a:cxn>
+                            <a:cxn ang="0">
+                              <a:pos x="T64" y="T65"/>
+                            </a:cxn>
+                            <a:cxn ang="0">
+                              <a:pos x="T66" y="T67"/>
+                            </a:cxn>
+                            <a:cxn ang="0">
+                              <a:pos x="T68" y="T69"/>
+                            </a:cxn>
+                            <a:cxn ang="0">
+                              <a:pos x="T70" y="T71"/>
+                            </a:cxn>
+                            <a:cxn ang="0">
+                              <a:pos x="T72" y="T73"/>
+                            </a:cxn>
+                            <a:cxn ang="0">
+                              <a:pos x="T74" y="T75"/>
+                            </a:cxn>
+                            <a:cxn ang="0">
+                              <a:pos x="T76" y="T77"/>
+                            </a:cxn>
+                            <a:cxn ang="0">
+                              <a:pos x="T78" y="T79"/>
+                            </a:cxn>
+                            <a:cxn ang="0">
+                              <a:pos x="T80" y="T81"/>
+                            </a:cxn>
+                            <a:cxn ang="0">
+                              <a:pos x="T82" y="T83"/>
+                            </a:cxn>
+                            <a:cxn ang="0">
+                              <a:pos x="T84" y="T85"/>
+                            </a:cxn>
+                            <a:cxn ang="0">
+                              <a:pos x="T86" y="T87"/>
+                            </a:cxn>
+                            <a:cxn ang="0">
+                              <a:pos x="T88" y="T89"/>
+                            </a:cxn>
+                            <a:cxn ang="0">
+                              <a:pos x="T90" y="T91"/>
+                            </a:cxn>
+                            <a:cxn ang="0">
+                              <a:pos x="T92" y="T93"/>
+                            </a:cxn>
+                            <a:cxn ang="0">
+                              <a:pos x="T94" y="T95"/>
+                            </a:cxn>
+                            <a:cxn ang="0">
+                              <a:pos x="T96" y="T97"/>
+                            </a:cxn>
+                            <a:cxn ang="0">
+                              <a:pos x="T98" y="T99"/>
+                            </a:cxn>
+                            <a:cxn ang="0">
+                              <a:pos x="T100" y="T101"/>
+                            </a:cxn>
+                          </a:cxnLst>
+                          <a:rect l="0" t="0" r="r" b="b"/>
+                          <a:pathLst>
+                            <a:path w="2616" h="2610">
+                              <a:moveTo>
+                                <a:pt x="419" y="978"/>
+                              </a:moveTo>
+                              <a:lnTo>
+                                <a:pt x="404" y="978"/>
+                              </a:lnTo>
+                              <a:lnTo>
+                                <a:pt x="394" y="981"/>
+                              </a:lnTo>
+                              <a:lnTo>
+                                <a:pt x="390" y="985"/>
+                              </a:lnTo>
+                              <a:lnTo>
+                                <a:pt x="388" y="995"/>
+                              </a:lnTo>
+                              <a:lnTo>
+                                <a:pt x="387" y="1010"/>
+                              </a:lnTo>
+                              <a:lnTo>
+                                <a:pt x="387" y="1600"/>
+                              </a:lnTo>
+                              <a:lnTo>
+                                <a:pt x="387" y="2196"/>
+                              </a:lnTo>
+                              <a:lnTo>
+                                <a:pt x="388" y="2210"/>
+                              </a:lnTo>
+                              <a:lnTo>
+                                <a:pt x="389" y="2219"/>
+                              </a:lnTo>
+                              <a:lnTo>
+                                <a:pt x="394" y="2223"/>
+                              </a:lnTo>
+                              <a:lnTo>
+                                <a:pt x="402" y="2225"/>
+                              </a:lnTo>
+                              <a:lnTo>
+                                <a:pt x="415" y="2225"/>
+                              </a:lnTo>
+                              <a:lnTo>
+                                <a:pt x="749" y="2225"/>
+                              </a:lnTo>
+                              <a:lnTo>
+                                <a:pt x="761" y="2225"/>
+                              </a:lnTo>
+                              <a:lnTo>
+                                <a:pt x="769" y="2223"/>
+                              </a:lnTo>
+                              <a:lnTo>
+                                <a:pt x="773" y="2219"/>
+                              </a:lnTo>
+                              <a:lnTo>
+                                <a:pt x="775" y="2211"/>
+                              </a:lnTo>
+                              <a:lnTo>
+                                <a:pt x="775" y="2197"/>
+                              </a:lnTo>
+                              <a:lnTo>
+                                <a:pt x="775" y="1006"/>
+                              </a:lnTo>
+                              <a:lnTo>
+                                <a:pt x="775" y="993"/>
+                              </a:lnTo>
+                              <a:lnTo>
+                                <a:pt x="773" y="985"/>
+                              </a:lnTo>
+                              <a:lnTo>
+                                <a:pt x="769" y="979"/>
+                              </a:lnTo>
+                              <a:lnTo>
+                                <a:pt x="761" y="978"/>
+                              </a:lnTo>
+                              <a:lnTo>
+                                <a:pt x="747" y="978"/>
+                              </a:lnTo>
+                              <a:lnTo>
+                                <a:pt x="419" y="978"/>
+                              </a:lnTo>
+                              <a:close/>
+                              <a:moveTo>
+                                <a:pt x="1785" y="947"/>
+                              </a:moveTo>
+                              <a:lnTo>
+                                <a:pt x="1720" y="949"/>
+                              </a:lnTo>
+                              <a:lnTo>
+                                <a:pt x="1677" y="955"/>
+                              </a:lnTo>
+                              <a:lnTo>
+                                <a:pt x="1635" y="964"/>
+                              </a:lnTo>
+                              <a:lnTo>
+                                <a:pt x="1595" y="977"/>
+                              </a:lnTo>
+                              <a:lnTo>
+                                <a:pt x="1558" y="994"/>
+                              </a:lnTo>
+                              <a:lnTo>
+                                <a:pt x="1523" y="1013"/>
+                              </a:lnTo>
+                              <a:lnTo>
+                                <a:pt x="1490" y="1037"/>
+                              </a:lnTo>
+                              <a:lnTo>
+                                <a:pt x="1459" y="1065"/>
+                              </a:lnTo>
+                              <a:lnTo>
+                                <a:pt x="1431" y="1097"/>
+                              </a:lnTo>
+                              <a:lnTo>
+                                <a:pt x="1405" y="1133"/>
+                              </a:lnTo>
+                              <a:lnTo>
+                                <a:pt x="1401" y="1138"/>
+                              </a:lnTo>
+                              <a:lnTo>
+                                <a:pt x="1396" y="1144"/>
+                              </a:lnTo>
+                              <a:lnTo>
+                                <a:pt x="1392" y="1142"/>
+                              </a:lnTo>
+                              <a:lnTo>
+                                <a:pt x="1392" y="1122"/>
+                              </a:lnTo>
+                              <a:lnTo>
+                                <a:pt x="1391" y="1004"/>
+                              </a:lnTo>
+                              <a:lnTo>
+                                <a:pt x="1391" y="992"/>
+                              </a:lnTo>
+                              <a:lnTo>
+                                <a:pt x="1390" y="985"/>
+                              </a:lnTo>
+                              <a:lnTo>
+                                <a:pt x="1386" y="981"/>
+                              </a:lnTo>
+                              <a:lnTo>
+                                <a:pt x="1378" y="978"/>
+                              </a:lnTo>
+                              <a:lnTo>
+                                <a:pt x="1365" y="978"/>
+                              </a:lnTo>
+                              <a:lnTo>
+                                <a:pt x="1048" y="978"/>
+                              </a:lnTo>
+                              <a:lnTo>
+                                <a:pt x="1033" y="978"/>
+                              </a:lnTo>
+                              <a:lnTo>
+                                <a:pt x="1025" y="979"/>
+                              </a:lnTo>
+                              <a:lnTo>
+                                <a:pt x="1020" y="985"/>
+                              </a:lnTo>
+                              <a:lnTo>
+                                <a:pt x="1019" y="993"/>
+                              </a:lnTo>
+                              <a:lnTo>
+                                <a:pt x="1019" y="1007"/>
+                              </a:lnTo>
+                              <a:lnTo>
+                                <a:pt x="1019" y="2195"/>
+                              </a:lnTo>
+                              <a:lnTo>
+                                <a:pt x="1019" y="2210"/>
+                              </a:lnTo>
+                              <a:lnTo>
+                                <a:pt x="1020" y="2219"/>
+                              </a:lnTo>
+                              <a:lnTo>
+                                <a:pt x="1025" y="2223"/>
+                              </a:lnTo>
+                              <a:lnTo>
+                                <a:pt x="1033" y="2225"/>
+                              </a:lnTo>
+                              <a:lnTo>
+                                <a:pt x="1048" y="2225"/>
+                              </a:lnTo>
+                              <a:lnTo>
+                                <a:pt x="1377" y="2225"/>
+                              </a:lnTo>
+                              <a:lnTo>
+                                <a:pt x="1391" y="2225"/>
+                              </a:lnTo>
+                              <a:lnTo>
+                                <a:pt x="1400" y="2223"/>
+                              </a:lnTo>
+                              <a:lnTo>
+                                <a:pt x="1404" y="2219"/>
+                              </a:lnTo>
+                              <a:lnTo>
+                                <a:pt x="1406" y="2210"/>
+                              </a:lnTo>
+                              <a:lnTo>
+                                <a:pt x="1406" y="2195"/>
+                              </a:lnTo>
+                              <a:lnTo>
+                                <a:pt x="1406" y="1626"/>
+                              </a:lnTo>
+                              <a:lnTo>
+                                <a:pt x="1407" y="1580"/>
+                              </a:lnTo>
+                              <a:lnTo>
+                                <a:pt x="1409" y="1533"/>
+                              </a:lnTo>
+                              <a:lnTo>
+                                <a:pt x="1415" y="1487"/>
+                              </a:lnTo>
+                              <a:lnTo>
+                                <a:pt x="1425" y="1442"/>
+                              </a:lnTo>
+                              <a:lnTo>
+                                <a:pt x="1435" y="1413"/>
+                              </a:lnTo>
+                              <a:lnTo>
+                                <a:pt x="1447" y="1387"/>
+                              </a:lnTo>
+                              <a:lnTo>
+                                <a:pt x="1462" y="1363"/>
+                              </a:lnTo>
+                              <a:lnTo>
+                                <a:pt x="1480" y="1343"/>
+                              </a:lnTo>
+                              <a:lnTo>
+                                <a:pt x="1501" y="1326"/>
+                              </a:lnTo>
+                              <a:lnTo>
+                                <a:pt x="1525" y="1311"/>
+                              </a:lnTo>
+                              <a:lnTo>
+                                <a:pt x="1552" y="1301"/>
+                              </a:lnTo>
+                              <a:lnTo>
+                                <a:pt x="1581" y="1294"/>
+                              </a:lnTo>
+                              <a:lnTo>
+                                <a:pt x="1614" y="1290"/>
+                              </a:lnTo>
+                              <a:lnTo>
+                                <a:pt x="1647" y="1290"/>
+                              </a:lnTo>
+                              <a:lnTo>
+                                <a:pt x="1679" y="1292"/>
+                              </a:lnTo>
+                              <a:lnTo>
+                                <a:pt x="1708" y="1297"/>
+                              </a:lnTo>
+                              <a:lnTo>
+                                <a:pt x="1735" y="1307"/>
+                              </a:lnTo>
+                              <a:lnTo>
+                                <a:pt x="1758" y="1322"/>
+                              </a:lnTo>
+                              <a:lnTo>
+                                <a:pt x="1778" y="1341"/>
+                              </a:lnTo>
+                              <a:lnTo>
+                                <a:pt x="1795" y="1363"/>
+                              </a:lnTo>
+                              <a:lnTo>
+                                <a:pt x="1809" y="1390"/>
+                              </a:lnTo>
+                              <a:lnTo>
+                                <a:pt x="1821" y="1418"/>
+                              </a:lnTo>
+                              <a:lnTo>
+                                <a:pt x="1828" y="1448"/>
+                              </a:lnTo>
+                              <a:lnTo>
+                                <a:pt x="1833" y="1491"/>
+                              </a:lnTo>
+                              <a:lnTo>
+                                <a:pt x="1838" y="1534"/>
+                              </a:lnTo>
+                              <a:lnTo>
+                                <a:pt x="1839" y="1578"/>
+                              </a:lnTo>
+                              <a:lnTo>
+                                <a:pt x="1840" y="1889"/>
+                              </a:lnTo>
+                              <a:lnTo>
+                                <a:pt x="1840" y="2198"/>
+                              </a:lnTo>
+                              <a:lnTo>
+                                <a:pt x="1840" y="2208"/>
+                              </a:lnTo>
+                              <a:lnTo>
+                                <a:pt x="1842" y="2215"/>
+                              </a:lnTo>
+                              <a:lnTo>
+                                <a:pt x="1845" y="2221"/>
+                              </a:lnTo>
+                              <a:lnTo>
+                                <a:pt x="1852" y="2224"/>
+                              </a:lnTo>
+                              <a:lnTo>
+                                <a:pt x="1862" y="2225"/>
+                              </a:lnTo>
+                              <a:lnTo>
+                                <a:pt x="2207" y="2225"/>
+                              </a:lnTo>
+                              <a:lnTo>
+                                <a:pt x="2217" y="2224"/>
+                              </a:lnTo>
+                              <a:lnTo>
+                                <a:pt x="2224" y="2220"/>
+                              </a:lnTo>
+                              <a:lnTo>
+                                <a:pt x="2227" y="2213"/>
+                              </a:lnTo>
+                              <a:lnTo>
+                                <a:pt x="2228" y="2203"/>
+                              </a:lnTo>
+                              <a:lnTo>
+                                <a:pt x="2227" y="1829"/>
+                              </a:lnTo>
+                              <a:lnTo>
+                                <a:pt x="2226" y="1455"/>
+                              </a:lnTo>
+                              <a:lnTo>
+                                <a:pt x="2223" y="1392"/>
+                              </a:lnTo>
+                              <a:lnTo>
+                                <a:pt x="2216" y="1331"/>
+                              </a:lnTo>
+                              <a:lnTo>
+                                <a:pt x="2203" y="1269"/>
+                              </a:lnTo>
+                              <a:lnTo>
+                                <a:pt x="2186" y="1209"/>
+                              </a:lnTo>
+                              <a:lnTo>
+                                <a:pt x="2169" y="1166"/>
+                              </a:lnTo>
+                              <a:lnTo>
+                                <a:pt x="2148" y="1128"/>
+                              </a:lnTo>
+                              <a:lnTo>
+                                <a:pt x="2125" y="1094"/>
+                              </a:lnTo>
+                              <a:lnTo>
+                                <a:pt x="2099" y="1062"/>
+                              </a:lnTo>
+                              <a:lnTo>
+                                <a:pt x="2069" y="1035"/>
+                              </a:lnTo>
+                              <a:lnTo>
+                                <a:pt x="2035" y="1011"/>
+                              </a:lnTo>
+                              <a:lnTo>
+                                <a:pt x="1998" y="992"/>
+                              </a:lnTo>
+                              <a:lnTo>
+                                <a:pt x="1958" y="975"/>
+                              </a:lnTo>
+                              <a:lnTo>
+                                <a:pt x="1914" y="963"/>
+                              </a:lnTo>
+                              <a:lnTo>
+                                <a:pt x="1850" y="951"/>
+                              </a:lnTo>
+                              <a:lnTo>
+                                <a:pt x="1785" y="947"/>
+                              </a:lnTo>
+                              <a:close/>
+                              <a:moveTo>
+                                <a:pt x="582" y="359"/>
+                              </a:moveTo>
+                              <a:lnTo>
+                                <a:pt x="546" y="362"/>
+                              </a:lnTo>
+                              <a:lnTo>
+                                <a:pt x="511" y="370"/>
+                              </a:lnTo>
+                              <a:lnTo>
+                                <a:pt x="478" y="383"/>
+                              </a:lnTo>
+                              <a:lnTo>
+                                <a:pt x="449" y="401"/>
+                              </a:lnTo>
+                              <a:lnTo>
+                                <a:pt x="423" y="423"/>
+                              </a:lnTo>
+                              <a:lnTo>
+                                <a:pt x="401" y="450"/>
+                              </a:lnTo>
+                              <a:lnTo>
+                                <a:pt x="383" y="479"/>
+                              </a:lnTo>
+                              <a:lnTo>
+                                <a:pt x="368" y="511"/>
+                              </a:lnTo>
+                              <a:lnTo>
+                                <a:pt x="360" y="546"/>
+                              </a:lnTo>
+                              <a:lnTo>
+                                <a:pt x="357" y="582"/>
+                              </a:lnTo>
+                              <a:lnTo>
+                                <a:pt x="359" y="618"/>
+                              </a:lnTo>
+                              <a:lnTo>
+                                <a:pt x="367" y="654"/>
+                              </a:lnTo>
+                              <a:lnTo>
+                                <a:pt x="382" y="686"/>
+                              </a:lnTo>
+                              <a:lnTo>
+                                <a:pt x="399" y="715"/>
+                              </a:lnTo>
+                              <a:lnTo>
+                                <a:pt x="421" y="741"/>
+                              </a:lnTo>
+                              <a:lnTo>
+                                <a:pt x="447" y="765"/>
+                              </a:lnTo>
+                              <a:lnTo>
+                                <a:pt x="476" y="783"/>
+                              </a:lnTo>
+                              <a:lnTo>
+                                <a:pt x="508" y="797"/>
+                              </a:lnTo>
+                              <a:lnTo>
+                                <a:pt x="542" y="805"/>
+                              </a:lnTo>
+                              <a:lnTo>
+                                <a:pt x="578" y="808"/>
+                              </a:lnTo>
+                              <a:lnTo>
+                                <a:pt x="616" y="805"/>
+                              </a:lnTo>
+                              <a:lnTo>
+                                <a:pt x="651" y="797"/>
+                              </a:lnTo>
+                              <a:lnTo>
+                                <a:pt x="683" y="784"/>
+                              </a:lnTo>
+                              <a:lnTo>
+                                <a:pt x="714" y="766"/>
+                              </a:lnTo>
+                              <a:lnTo>
+                                <a:pt x="740" y="742"/>
+                              </a:lnTo>
+                              <a:lnTo>
+                                <a:pt x="763" y="717"/>
+                              </a:lnTo>
+                              <a:lnTo>
+                                <a:pt x="781" y="687"/>
+                              </a:lnTo>
+                              <a:lnTo>
+                                <a:pt x="795" y="655"/>
+                              </a:lnTo>
+                              <a:lnTo>
+                                <a:pt x="803" y="620"/>
+                              </a:lnTo>
+                              <a:lnTo>
+                                <a:pt x="806" y="583"/>
+                              </a:lnTo>
+                              <a:lnTo>
+                                <a:pt x="803" y="548"/>
+                              </a:lnTo>
+                              <a:lnTo>
+                                <a:pt x="795" y="513"/>
+                              </a:lnTo>
+                              <a:lnTo>
+                                <a:pt x="781" y="481"/>
+                              </a:lnTo>
+                              <a:lnTo>
+                                <a:pt x="763" y="452"/>
+                              </a:lnTo>
+                              <a:lnTo>
+                                <a:pt x="741" y="426"/>
+                              </a:lnTo>
+                              <a:lnTo>
+                                <a:pt x="715" y="402"/>
+                              </a:lnTo>
+                              <a:lnTo>
+                                <a:pt x="685" y="384"/>
+                              </a:lnTo>
+                              <a:lnTo>
+                                <a:pt x="653" y="370"/>
+                              </a:lnTo>
+                              <a:lnTo>
+                                <a:pt x="619" y="362"/>
+                              </a:lnTo>
+                              <a:lnTo>
+                                <a:pt x="582" y="359"/>
+                              </a:lnTo>
+                              <a:close/>
+                              <a:moveTo>
+                                <a:pt x="163" y="0"/>
+                              </a:moveTo>
+                              <a:lnTo>
+                                <a:pt x="2451" y="0"/>
+                              </a:lnTo>
+                              <a:lnTo>
+                                <a:pt x="2457" y="2"/>
+                              </a:lnTo>
+                              <a:lnTo>
+                                <a:pt x="2463" y="4"/>
+                              </a:lnTo>
+                              <a:lnTo>
+                                <a:pt x="2498" y="15"/>
+                              </a:lnTo>
+                              <a:lnTo>
+                                <a:pt x="2527" y="30"/>
+                              </a:lnTo>
+                              <a:lnTo>
+                                <a:pt x="2553" y="49"/>
+                              </a:lnTo>
+                              <a:lnTo>
+                                <a:pt x="2575" y="72"/>
+                              </a:lnTo>
+                              <a:lnTo>
+                                <a:pt x="2592" y="99"/>
+                              </a:lnTo>
+                              <a:lnTo>
+                                <a:pt x="2605" y="128"/>
+                              </a:lnTo>
+                              <a:lnTo>
+                                <a:pt x="2613" y="160"/>
+                              </a:lnTo>
+                              <a:lnTo>
+                                <a:pt x="2616" y="195"/>
+                              </a:lnTo>
+                              <a:lnTo>
+                                <a:pt x="2616" y="2414"/>
+                              </a:lnTo>
+                              <a:lnTo>
+                                <a:pt x="2616" y="2425"/>
+                              </a:lnTo>
+                              <a:lnTo>
+                                <a:pt x="2612" y="2458"/>
+                              </a:lnTo>
+                              <a:lnTo>
+                                <a:pt x="2602" y="2490"/>
+                              </a:lnTo>
+                              <a:lnTo>
+                                <a:pt x="2587" y="2518"/>
+                              </a:lnTo>
+                              <a:lnTo>
+                                <a:pt x="2568" y="2545"/>
+                              </a:lnTo>
+                              <a:lnTo>
+                                <a:pt x="2546" y="2567"/>
+                              </a:lnTo>
+                              <a:lnTo>
+                                <a:pt x="2520" y="2585"/>
+                              </a:lnTo>
+                              <a:lnTo>
+                                <a:pt x="2491" y="2599"/>
+                              </a:lnTo>
+                              <a:lnTo>
+                                <a:pt x="2458" y="2607"/>
+                              </a:lnTo>
+                              <a:lnTo>
+                                <a:pt x="2425" y="2610"/>
+                              </a:lnTo>
+                              <a:lnTo>
+                                <a:pt x="189" y="2610"/>
+                              </a:lnTo>
+                              <a:lnTo>
+                                <a:pt x="160" y="2608"/>
+                              </a:lnTo>
+                              <a:lnTo>
+                                <a:pt x="132" y="2602"/>
+                              </a:lnTo>
+                              <a:lnTo>
+                                <a:pt x="106" y="2591"/>
+                              </a:lnTo>
+                              <a:lnTo>
+                                <a:pt x="82" y="2577"/>
+                              </a:lnTo>
+                              <a:lnTo>
+                                <a:pt x="59" y="2558"/>
+                              </a:lnTo>
+                              <a:lnTo>
+                                <a:pt x="41" y="2540"/>
+                              </a:lnTo>
+                              <a:lnTo>
+                                <a:pt x="27" y="2519"/>
+                              </a:lnTo>
+                              <a:lnTo>
+                                <a:pt x="15" y="2498"/>
+                              </a:lnTo>
+                              <a:lnTo>
+                                <a:pt x="7" y="2475"/>
+                              </a:lnTo>
+                              <a:lnTo>
+                                <a:pt x="0" y="2452"/>
+                              </a:lnTo>
+                              <a:lnTo>
+                                <a:pt x="0" y="158"/>
+                              </a:lnTo>
+                              <a:lnTo>
+                                <a:pt x="7" y="133"/>
+                              </a:lnTo>
+                              <a:lnTo>
+                                <a:pt x="17" y="109"/>
+                              </a:lnTo>
+                              <a:lnTo>
+                                <a:pt x="30" y="85"/>
+                              </a:lnTo>
+                              <a:lnTo>
+                                <a:pt x="47" y="64"/>
+                              </a:lnTo>
+                              <a:lnTo>
+                                <a:pt x="67" y="45"/>
+                              </a:lnTo>
+                              <a:lnTo>
+                                <a:pt x="88" y="29"/>
+                              </a:lnTo>
+                              <a:lnTo>
+                                <a:pt x="111" y="17"/>
+                              </a:lnTo>
+                              <a:lnTo>
+                                <a:pt x="136" y="7"/>
+                              </a:lnTo>
+                              <a:lnTo>
+                                <a:pt x="163" y="0"/>
+                              </a:lnTo>
+                              <a:close/>
+                            </a:path>
+                          </a:pathLst>
+                        </a:custGeom>
+                        <a:solidFill>
+                          <a:schemeClr val="accent1"/>
+                        </a:solidFill>
+                        <a:ln w="0">
+                          <a:noFill/>
+                          <a:prstDash val="solid"/>
+                          <a:round/>
+                          <a:headEnd/>
+                          <a:tailEnd/>
+                        </a:ln>
+                      </wps:spPr>
+                      <wps:bodyPr vertOverflow="clip" horzOverflow="clip" vert="horz" wrap="square" lIns="91440" tIns="45720" rIns="91440" bIns="45720" numCol="1" anchor="t" anchorCtr="0" compatLnSpc="1">
+                        <a:prstTxWarp prst="textNoShape">
+                          <a:avLst/>
+                        </a:prstTxWarp>
+                      </wps:bodyPr>
+                    </wps:wsp>
+                  </a:graphicData>
+                </a:graphic>
+              </wp:inline>
+            </w:drawing>
+          </mc:Choice>
+          <mc:Fallback>
+            <w:pict>
+              <v:shape w14:anchorId="254A6B8A" id="LinkedIn icon" o:spid="_x0000_s1026" alt="LinkedIn icon" style="width:8.6pt;height:8.6pt;visibility:visible;mso-wrap-style:square;mso-left-percent:-10001;mso-top-percent:-10001;mso-position-horizontal:absolute;mso-position-horizontal-relative:char;mso-position-vertical:absolute;mso-position-vertical-relative:line;mso-left-percent:-10001;mso-top-percent:-10001;v-text-anchor:top" coordsize="2616,2610" o:gfxdata="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" path="m419,978r-15,l394,981r-4,4l388,995r-1,15l387,1600r,596l388,2210r1,9l394,2223r8,2l415,2225r334,l761,2225r8,-2l773,2219r2,-8l775,2197r,-1191l775,993r-2,-8l769,979r-8,-1l747,978r-328,xm1785,947r-65,2l1677,955r-42,9l1595,977r-37,17l1523,1013r-33,24l1459,1065r-28,32l1405,1133r-4,5l1396,1144r-4,-2l1392,1122r-1,-118l1391,992r-1,-7l1386,981r-8,-3l1365,978r-317,l1033,978r-8,1l1020,985r-1,8l1019,1007r,1188l1019,2210r1,9l1025,2223r8,2l1048,2225r329,l1391,2225r9,-2l1404,2219r2,-9l1406,2195r,-569l1407,1580r2,-47l1415,1487r10,-45l1435,1413r12,-26l1462,1363r18,-20l1501,1326r24,-15l1552,1301r29,-7l1614,1290r33,l1679,1292r29,5l1735,1307r23,15l1778,1341r17,22l1809,1390r12,28l1828,1448r5,43l1838,1534r1,44l1840,1889r,309l1840,2208r2,7l1845,2221r7,3l1862,2225r345,l2217,2224r7,-4l2227,2213r1,-10l2227,1829r-1,-374l2223,1392r-7,-61l2203,1269r-17,-60l2169,1166r-21,-38l2125,1094r-26,-32l2069,1035r-34,-24l1998,992r-40,-17l1914,963r-64,-12l1785,947xm582,359r-36,3l511,370r-33,13l449,401r-26,22l401,450r-18,29l368,511r-8,35l357,582r2,36l367,654r15,32l399,715r22,26l447,765r29,18l508,797r34,8l578,808r38,-3l651,797r32,-13l714,766r26,-24l763,717r18,-30l795,655r8,-35l806,583r-3,-35l795,513,781,481,763,452,741,426,715,402,685,384,653,370r-34,-8l582,359xm163,l2451,r6,2l2463,4r35,11l2527,30r26,19l2575,72r17,27l2605,128r8,32l2616,195r,2219l2616,2425r-4,33l2602,2490r-15,28l2568,2545r-22,22l2520,2585r-29,14l2458,2607r-33,3l189,2610r-29,-2l132,2602r-26,-11l82,2577,59,2558,41,2540,27,2519,15,2498,7,2475,,2452,,158,7,133,17,109,30,85,47,64,67,45,88,29,111,17,136,7,163,xe" fillcolor="#5b9bd5 [3204]" stroked="f" strokeweight="0">
+                <v:path arrowok="t" o:connecttype="custom" o:connectlocs="16283,41219;16158,91895;16784,93109;32106,93025;32357,42098;31772,40926;71811,39713;65048,41596;59745,45906;58117,47789;58034,41219;43755,40926;42544,41554;42586,92858;57491,93109;58702,92481;58827,64151;60413,58041;63670,54861;68764,53982;73398,55321;76028,59339;76780,66034;76905,92691;92144,93109;93021,92188;92520,55698;89681,47203;84963,42307;77239,39796;21335,15483;16742,18831;14905,24355;16659,29920;21209,33352;27180,33352;31856,30004;33651,24397;31856,18915;27263,15483;102331,0;105504,1255;108761,5356;109220,101478;107216,106500;102623,109094;5511,108885;1712,106291;0,102608;1253,3557;4634,711" o:connectangles="0,0,0,0,0,0,0,0,0,0,0,0,0,0,0,0,0,0,0,0,0,0,0,0,0,0,0,0,0,0,0,0,0,0,0,0,0,0,0,0,0,0,0,0,0,0,0,0,0,0,0"/>
+                <o:lock v:ext="edit" verticies="t"/>
+                <w10:anchorlock/>
+              </v:shape>
+            </w:pict>
+          </mc:Fallback>
+        </mc:AlternateContent>
       </w:r>
       <w:r>
         <w:rPr>
@@ -63,29 +2129,9 @@
           <w:szCs w:val="22"/>
           <w:u w:color="7F7F7F"/>
         </w:rPr>
-        <w:t xml:space="preserve">@gmail.com | </w:t>
-      </w:r>
-      <w:r>
-        <w:rPr>
-          <w:rFonts w:ascii="Raleway" w:hAnsi="Raleway"/>
-          <w:color w:val="7F7F7F"/>
-          <w:sz w:val="22"/>
-          <w:szCs w:val="22"/>
-          <w:u w:color="7F7F7F"/>
-        </w:rPr>
-        <w:t>(256) 468 1978</w:t>
-      </w:r>
-      <w:r>
-        <w:rPr>
-          <w:rFonts w:ascii="Raleway" w:hAnsi="Raleway"/>
-          <w:color w:val="7F7F7F"/>
-          <w:sz w:val="22"/>
-          <w:szCs w:val="22"/>
-          <w:u w:color="7F7F7F"/>
-        </w:rPr>
-        <w:t xml:space="preserve"> | </w:t>
-      </w:r>
-      <w:hyperlink r:id="rId7" w:history="1">
+        <w:t xml:space="preserve"> </w:t>
+      </w:r>
+      <w:hyperlink r:id="rId8" w:history="1">
         <w:r>
           <w:rPr>
             <w:rStyle w:val="Hyperlink"/>
@@ -115,9 +2161,79 @@
           <w:szCs w:val="22"/>
           <w:u w:color="7F7F7F"/>
         </w:rPr>
-        <w:t xml:space="preserve"> | </w:t>
-      </w:r>
-      <w:hyperlink r:id="rId8" w:history="1">
+        <w:t xml:space="preserve">     </w:t>
+      </w:r>
+      <w:r>
+        <w:rPr>
+          <w:rFonts w:ascii="Raleway" w:hAnsi="Raleway"/>
+          <w:noProof/>
+          <w:color w:val="7F7F7F"/>
+          <w:sz w:val="22"/>
+          <w:szCs w:val="22"/>
+          <w:u w:color="7F7F7F"/>
+          <w14:textOutline w14:w="0" w14:cap="rnd" w14:cmpd="sng" w14:algn="ctr">
+            <w14:noFill/>
+            <w14:prstDash w14:val="solid"/>
+            <w14:bevel/>
+          </w14:textOutline>
+        </w:rPr>
+        <w:drawing>
+          <wp:inline distT="0" distB="0" distL="0" distR="0" wp14:anchorId="30B33635" wp14:editId="6059E062">
+            <wp:extent cx="122555" cy="122555"/>
+            <wp:effectExtent l="0" t="0" r="0" b="0"/>
+            <wp:docPr id="3" name="Picture 3" descr="Icon&#10;&#10;Description automatically generated"/>
+            <wp:cNvGraphicFramePr>
+              <a:graphicFrameLocks xmlns:a="http://schemas.openxmlformats.org/drawingml/2006/main" noChangeAspect="1"/>
+            </wp:cNvGraphicFramePr>
+            <a:graphic xmlns:a="http://schemas.openxmlformats.org/drawingml/2006/main">
+              <a:graphicData uri="http://schemas.openxmlformats.org/drawingml/2006/picture">
+                <pic:pic xmlns:pic="http://schemas.openxmlformats.org/drawingml/2006/picture">
+                  <pic:nvPicPr>
+                    <pic:cNvPr id="3" name="Picture 3" descr="Icon&#10;&#10;Description automatically generated"/>
+                    <pic:cNvPicPr/>
+                  </pic:nvPicPr>
+                  <pic:blipFill>
+                    <a:blip r:embed="rId9" cstate="print">
+                      <a:extLst>
+                        <a:ext uri="{28A0092B-C50C-407E-A947-70E740481C1C}">
+                          <a14:useLocalDpi xmlns:a14="http://schemas.microsoft.com/office/drawing/2010/main" val="0"/>
+                        </a:ext>
+                      </a:extLst>
+                    </a:blip>
+                    <a:stretch>
+                      <a:fillRect/>
+                    </a:stretch>
+                  </pic:blipFill>
+                  <pic:spPr>
+                    <a:xfrm flipH="1">
+                      <a:off x="0" y="0"/>
+                      <a:ext cx="138917" cy="138917"/>
+                    </a:xfrm>
+                    <a:prstGeom prst="rect">
+                      <a:avLst/>
+                    </a:prstGeom>
+                    <a:noFill/>
+                    <a:ln>
+                      <a:noFill/>
+                    </a:ln>
+                  </pic:spPr>
+                </pic:pic>
+              </a:graphicData>
+            </a:graphic>
+          </wp:inline>
+        </w:drawing>
+      </w:r>
+      <w:r>
+        <w:rPr>
+          <w:rFonts w:ascii="Raleway" w:hAnsi="Raleway"/>
+          <w:color w:val="7F7F7F"/>
+          <w:sz w:val="22"/>
+          <w:szCs w:val="22"/>
+          <w:u w:color="7F7F7F"/>
+        </w:rPr>
+        <w:t xml:space="preserve"> </w:t>
+      </w:r>
+      <w:hyperlink r:id="rId10" w:history="1">
         <w:r>
           <w:rPr>
             <w:rStyle w:val="Hyperlink"/>
@@ -125,25 +2241,7 @@
             <w:sz w:val="22"/>
             <w:szCs w:val="22"/>
           </w:rPr>
-          <w:t>github.</w:t>
-        </w:r>
-        <w:r>
-          <w:rPr>
-            <w:rStyle w:val="Hyperlink"/>
-            <w:rFonts w:ascii="Raleway" w:hAnsi="Raleway"/>
-            <w:sz w:val="22"/>
-            <w:szCs w:val="22"/>
-          </w:rPr>
-          <w:t>c</w:t>
-        </w:r>
-        <w:r>
-          <w:rPr>
-            <w:rStyle w:val="Hyperlink"/>
-            <w:rFonts w:ascii="Raleway" w:hAnsi="Raleway"/>
-            <w:sz w:val="22"/>
-            <w:szCs w:val="22"/>
-          </w:rPr>
-          <w:t>om/</w:t>
+          <w:t>github.com/</w:t>
         </w:r>
         <w:proofErr w:type="spellStart"/>
         <w:r>
@@ -616,33 +2714,7 @@
           <w:sz w:val="22"/>
           <w:szCs w:val="22"/>
         </w:rPr>
-        <w:t>•</w:t>
-      </w:r>
-      <w:r>
-        <w:rPr>
-          <w:rFonts w:ascii="Raleway" w:hAnsi="Raleway"/>
-          <w:sz w:val="22"/>
-          <w:szCs w:val="22"/>
-        </w:rPr>
-        <w:t xml:space="preserve"> William J. </w:t>
-      </w:r>
-      <w:proofErr w:type="spellStart"/>
-      <w:r>
-        <w:rPr>
-          <w:rFonts w:ascii="Raleway" w:hAnsi="Raleway"/>
-          <w:sz w:val="22"/>
-          <w:szCs w:val="22"/>
-        </w:rPr>
-        <w:t>Branstrom</w:t>
-      </w:r>
-      <w:proofErr w:type="spellEnd"/>
-      <w:r>
-        <w:rPr>
-          <w:rFonts w:ascii="Raleway" w:hAnsi="Raleway"/>
-          <w:sz w:val="22"/>
-          <w:szCs w:val="22"/>
-        </w:rPr>
-        <w:t xml:space="preserve"> Prize Recipient (Top 5% of Class)</w:t>
+        <w:t>• William J. Branstrom Prize Recipient (Top 5% of Class)</w:t>
       </w:r>
     </w:p>
     <w:p>
@@ -785,7 +2857,39 @@
           <w:sz w:val="22"/>
           <w:szCs w:val="22"/>
         </w:rPr>
-        <w:t xml:space="preserve">, </w:t>
+        <w:t>,</w:t>
+      </w:r>
+      <w:r>
+        <w:rPr>
+          <w:rFonts w:ascii="Raleway" w:hAnsi="Raleway"/>
+          <w:sz w:val="22"/>
+          <w:szCs w:val="22"/>
+        </w:rPr>
+        <w:t xml:space="preserve"> </w:t>
+      </w:r>
+      <w:r>
+        <w:rPr>
+          <w:rFonts w:ascii="Raleway" w:hAnsi="Raleway"/>
+          <w:sz w:val="22"/>
+          <w:szCs w:val="22"/>
+        </w:rPr>
+        <w:t>SQL</w:t>
+      </w:r>
+      <w:r>
+        <w:rPr>
+          <w:rFonts w:ascii="Raleway" w:hAnsi="Raleway"/>
+          <w:sz w:val="22"/>
+          <w:szCs w:val="22"/>
+        </w:rPr>
+        <w:t>,</w:t>
+      </w:r>
+      <w:r>
+        <w:rPr>
+          <w:rFonts w:ascii="Raleway" w:hAnsi="Raleway"/>
+          <w:sz w:val="22"/>
+          <w:szCs w:val="22"/>
+        </w:rPr>
+        <w:t xml:space="preserve"> </w:t>
       </w:r>
       <w:r>
         <w:rPr>
@@ -867,7 +2971,7 @@
           <w:sz w:val="22"/>
           <w:szCs w:val="22"/>
         </w:rPr>
-        <w:t xml:space="preserve">, Vim, </w:t>
+        <w:t>, Vim</w:t>
       </w:r>
     </w:p>
     <w:p>
@@ -931,22 +3035,7 @@
           <w:szCs w:val="22"/>
         </w:rPr>
         <w:tab/>
-      </w:r>
-      <w:r>
-        <w:rPr>
-          <w:rFonts w:ascii="Raleway" w:hAnsi="Raleway"/>
-          <w:sz w:val="22"/>
-          <w:szCs w:val="22"/>
-        </w:rPr>
-        <w:t xml:space="preserve">, </w:t>
-      </w:r>
-      <w:r>
-        <w:rPr>
-          <w:rFonts w:ascii="Raleway" w:hAnsi="Raleway"/>
-          <w:sz w:val="22"/>
-          <w:szCs w:val="22"/>
-        </w:rPr>
-        <w:t>Foundations of C</w:t>
+        <w:t>, Foundations of C</w:t>
       </w:r>
       <w:r>
         <w:rPr>
@@ -962,63 +3051,15 @@
           <w:sz w:val="22"/>
           <w:szCs w:val="22"/>
         </w:rPr>
-        <w:t xml:space="preserve">, </w:t>
-      </w:r>
-      <w:r>
-        <w:rPr>
-          <w:rFonts w:ascii="Raleway" w:hAnsi="Raleway"/>
-          <w:sz w:val="22"/>
-          <w:szCs w:val="22"/>
-        </w:rPr>
-        <w:t>Intro Computer Organization</w:t>
-      </w:r>
-      <w:r>
-        <w:rPr>
-          <w:rFonts w:ascii="Raleway" w:hAnsi="Raleway"/>
-          <w:sz w:val="22"/>
-          <w:szCs w:val="22"/>
-        </w:rPr>
-        <w:t xml:space="preserve">, </w:t>
-      </w:r>
-      <w:r>
-        <w:rPr>
-          <w:rFonts w:ascii="Raleway" w:hAnsi="Raleway"/>
-          <w:sz w:val="22"/>
-          <w:szCs w:val="22"/>
-        </w:rPr>
-        <w:t>Multivariable &amp; Vector Calculus</w:t>
-      </w:r>
-      <w:r>
-        <w:rPr>
-          <w:rFonts w:ascii="Raleway" w:hAnsi="Raleway"/>
-          <w:sz w:val="22"/>
-          <w:szCs w:val="22"/>
-        </w:rPr>
-        <w:t xml:space="preserve">, </w:t>
-      </w:r>
-      <w:r>
-        <w:rPr>
-          <w:rFonts w:ascii="Raleway" w:hAnsi="Raleway"/>
-          <w:sz w:val="22"/>
-          <w:szCs w:val="22"/>
-        </w:rPr>
-        <w:t>Linear Algebra</w:t>
-      </w:r>
-      <w:r>
-        <w:rPr>
-          <w:rFonts w:ascii="Raleway" w:hAnsi="Raleway"/>
-          <w:sz w:val="22"/>
-          <w:szCs w:val="22"/>
-        </w:rPr>
-        <w:tab/>
-      </w:r>
-      <w:r>
-        <w:rPr>
-          <w:rFonts w:ascii="Raleway" w:hAnsi="Raleway"/>
-          <w:sz w:val="22"/>
-          <w:szCs w:val="22"/>
-        </w:rPr>
-        <w:tab/>
+        <w:t>, Intro Computer Organization, Multivariable &amp; Vector Calculus, Linear Algebra</w:t>
+      </w:r>
+      <w:r>
+        <w:rPr>
+          <w:rFonts w:ascii="Raleway" w:hAnsi="Raleway"/>
+          <w:sz w:val="22"/>
+          <w:szCs w:val="22"/>
+        </w:rPr>
+        <w:t>, Honors Intro Stats</w:t>
       </w:r>
     </w:p>
     <w:p>
@@ -1856,34 +3897,12 @@
       <w:r>
         <w:rPr>
           <w:rFonts w:ascii="Raleway" w:hAnsi="Raleway"/>
-          <w:sz w:val="22"/>
-          <w:szCs w:val="22"/>
-        </w:rPr>
-        <w:t>•</w:t>
-      </w:r>
-      <w:r>
-        <w:rPr>
-          <w:rFonts w:ascii="Raleway" w:hAnsi="Raleway"/>
-          <w:sz w:val="22"/>
-          <w:szCs w:val="22"/>
-        </w:rPr>
-        <w:t xml:space="preserve"> Founded a Garry’s Mod (video game) community with </w:t>
-      </w:r>
-      <w:r>
-        <w:rPr>
-          <w:rFonts w:ascii="Raleway" w:hAnsi="Raleway"/>
-          <w:sz w:val="22"/>
-          <w:szCs w:val="22"/>
-        </w:rPr>
-        <w:t xml:space="preserve">4 </w:t>
-      </w:r>
-      <w:r>
-        <w:rPr>
-          <w:rFonts w:ascii="Raleway" w:hAnsi="Raleway"/>
-          <w:sz w:val="22"/>
-          <w:szCs w:val="22"/>
-        </w:rPr>
-        <w:t>custom-coded servers</w:t>
+          <w:color w:val="7F7F7F"/>
+          <w:sz w:val="22"/>
+          <w:szCs w:val="22"/>
+          <w:u w:color="7F7F7F"/>
+        </w:rPr>
+        <w:t>A Garry’s Mod (video game) community with custom-coded servers</w:t>
       </w:r>
     </w:p>
     <w:p>
@@ -1901,15 +3920,7 @@
           <w:sz w:val="22"/>
           <w:szCs w:val="22"/>
         </w:rPr>
-        <w:t>•</w:t>
-      </w:r>
-      <w:r>
-        <w:rPr>
-          <w:rFonts w:ascii="Raleway" w:hAnsi="Raleway"/>
-          <w:sz w:val="22"/>
-          <w:szCs w:val="22"/>
-        </w:rPr>
-        <w:t xml:space="preserve"> Design modular framework with</w:t>
+        <w:t>• Design modular framework with</w:t>
       </w:r>
       <w:r>
         <w:rPr>
@@ -1991,63 +4002,20 @@
           <w:sz w:val="22"/>
           <w:szCs w:val="22"/>
         </w:rPr>
-        <w:t xml:space="preserve"> </w:t>
-      </w:r>
-      <w:r>
-        <w:rPr>
-          <w:rFonts w:ascii="Raleway" w:hAnsi="Raleway"/>
-          <w:sz w:val="22"/>
-          <w:szCs w:val="22"/>
-        </w:rPr>
-        <w:tab/>
-      </w:r>
-      <w:r>
-        <w:rPr>
-          <w:rFonts w:ascii="Raleway" w:hAnsi="Raleway"/>
-          <w:sz w:val="22"/>
-          <w:szCs w:val="22"/>
-        </w:rPr>
-        <w:t>•</w:t>
-      </w:r>
-      <w:r>
-        <w:rPr>
-          <w:rFonts w:ascii="Raleway" w:hAnsi="Raleway"/>
-          <w:sz w:val="22"/>
-          <w:szCs w:val="22"/>
-        </w:rPr>
-        <w:t xml:space="preserve"> </w:t>
-      </w:r>
-      <w:r>
-        <w:rPr>
-          <w:rFonts w:ascii="Raleway" w:hAnsi="Raleway"/>
-          <w:sz w:val="22"/>
-          <w:szCs w:val="22"/>
-        </w:rPr>
-        <w:t xml:space="preserve">Improve player experience by developing fun minigames, </w:t>
-      </w:r>
-      <w:proofErr w:type="spellStart"/>
-      <w:r>
-        <w:rPr>
-          <w:rFonts w:ascii="Raleway" w:hAnsi="Raleway"/>
-          <w:sz w:val="22"/>
-          <w:szCs w:val="22"/>
-        </w:rPr>
-        <w:t>lootbox</w:t>
-      </w:r>
-      <w:proofErr w:type="spellEnd"/>
-      <w:r>
-        <w:rPr>
-          <w:rFonts w:ascii="Raleway" w:hAnsi="Raleway"/>
-          <w:sz w:val="22"/>
-          <w:szCs w:val="22"/>
-        </w:rPr>
-        <w:t xml:space="preserve"> gambling, player trading in Lua</w:t>
+        <w:t xml:space="preserve">• </w:t>
+      </w:r>
+      <w:r>
+        <w:rPr>
+          <w:rFonts w:ascii="Raleway" w:hAnsi="Raleway"/>
+          <w:sz w:val="22"/>
+          <w:szCs w:val="22"/>
+        </w:rPr>
+        <w:t>Improve player experience by developing fun minigames, lootbox gambling, player trading in Lua</w:t>
       </w:r>
     </w:p>
     <w:p>
       <w:pPr>
         <w:spacing w:line="276" w:lineRule="auto"/>
-        <w:ind w:firstLine="420"/>
         <w:rPr>
           <w:rFonts w:ascii="Raleway" w:hAnsi="Raleway"/>
           <w:sz w:val="22"/>
@@ -2060,15 +4028,7 @@
           <w:sz w:val="22"/>
           <w:szCs w:val="22"/>
         </w:rPr>
-        <w:t>•</w:t>
-      </w:r>
-      <w:r>
-        <w:rPr>
-          <w:rFonts w:ascii="Raleway" w:hAnsi="Raleway"/>
-          <w:sz w:val="22"/>
-          <w:szCs w:val="22"/>
-        </w:rPr>
-        <w:t xml:space="preserve"> </w:t>
+        <w:t xml:space="preserve">• </w:t>
       </w:r>
       <w:r>
         <w:rPr>
@@ -2134,7 +4094,6 @@
     <w:p>
       <w:pPr>
         <w:spacing w:line="276" w:lineRule="auto"/>
-        <w:ind w:firstLine="420"/>
         <w:rPr>
           <w:rFonts w:ascii="Raleway" w:hAnsi="Raleway"/>
           <w:sz w:val="22"/>
@@ -2147,15 +4106,7 @@
           <w:sz w:val="22"/>
           <w:szCs w:val="22"/>
         </w:rPr>
-        <w:t>•</w:t>
-      </w:r>
-      <w:r>
-        <w:rPr>
-          <w:rFonts w:ascii="Raleway" w:hAnsi="Raleway"/>
-          <w:sz w:val="22"/>
-          <w:szCs w:val="22"/>
-        </w:rPr>
-        <w:t xml:space="preserve"> Optimize</w:t>
+        <w:t>• Optimize</w:t>
       </w:r>
       <w:r>
         <w:rPr>
@@ -2271,7 +4222,77 @@
           <w:sz w:val="22"/>
           <w:szCs w:val="22"/>
         </w:rPr>
-        <w:t>•</w:t>
+        <w:t xml:space="preserve">• </w:t>
+      </w:r>
+      <w:r>
+        <w:rPr>
+          <w:rFonts w:ascii="Raleway" w:hAnsi="Raleway"/>
+          <w:sz w:val="22"/>
+          <w:szCs w:val="22"/>
+        </w:rPr>
+        <w:t>G</w:t>
+      </w:r>
+      <w:r>
+        <w:rPr>
+          <w:rFonts w:ascii="Raleway" w:hAnsi="Raleway"/>
+          <w:sz w:val="22"/>
+          <w:szCs w:val="22"/>
+        </w:rPr>
+        <w:t>r</w:t>
+      </w:r>
+      <w:r>
+        <w:rPr>
+          <w:rFonts w:ascii="Raleway" w:hAnsi="Raleway"/>
+          <w:sz w:val="22"/>
+          <w:szCs w:val="22"/>
+        </w:rPr>
+        <w:t>own</w:t>
+      </w:r>
+      <w:r>
+        <w:rPr>
+          <w:rFonts w:ascii="Raleway" w:hAnsi="Raleway"/>
+          <w:sz w:val="22"/>
+          <w:szCs w:val="22"/>
+        </w:rPr>
+        <w:t xml:space="preserve"> business to </w:t>
+      </w:r>
+      <w:r>
+        <w:rPr>
+          <w:rFonts w:ascii="Raleway" w:hAnsi="Raleway"/>
+          <w:b/>
+          <w:bCs/>
+          <w:sz w:val="22"/>
+          <w:szCs w:val="22"/>
+        </w:rPr>
+        <w:t>41</w:t>
+      </w:r>
+      <w:r>
+        <w:rPr>
+          <w:rFonts w:ascii="Raleway" w:hAnsi="Raleway"/>
+          <w:b/>
+          <w:bCs/>
+          <w:sz w:val="22"/>
+          <w:szCs w:val="22"/>
+        </w:rPr>
+        <w:t xml:space="preserve">,000 players </w:t>
+      </w:r>
+      <w:r>
+        <w:rPr>
+          <w:rFonts w:ascii="Raleway" w:hAnsi="Raleway"/>
+          <w:sz w:val="22"/>
+          <w:szCs w:val="22"/>
+        </w:rPr>
+        <w:t>and</w:t>
+      </w:r>
+      <w:r>
+        <w:rPr>
+          <w:rFonts w:ascii="Raleway" w:hAnsi="Raleway"/>
+          <w:b/>
+          <w:bCs/>
+          <w:sz w:val="22"/>
+          <w:szCs w:val="22"/>
+        </w:rPr>
+        <w:t xml:space="preserve"> $5,000/month</w:t>
       </w:r>
       <w:r>
         <w:rPr>
@@ -2284,86 +4305,6 @@
       <w:r>
         <w:rPr>
           <w:rFonts w:ascii="Raleway" w:hAnsi="Raleway"/>
-          <w:sz w:val="22"/>
-          <w:szCs w:val="22"/>
-        </w:rPr>
-        <w:t>G</w:t>
-      </w:r>
-      <w:r>
-        <w:rPr>
-          <w:rFonts w:ascii="Raleway" w:hAnsi="Raleway"/>
-          <w:sz w:val="22"/>
-          <w:szCs w:val="22"/>
-        </w:rPr>
-        <w:t>r</w:t>
-      </w:r>
-      <w:r>
-        <w:rPr>
-          <w:rFonts w:ascii="Raleway" w:hAnsi="Raleway"/>
-          <w:sz w:val="22"/>
-          <w:szCs w:val="22"/>
-        </w:rPr>
-        <w:t>own</w:t>
-      </w:r>
-      <w:r>
-        <w:rPr>
-          <w:rFonts w:ascii="Raleway" w:hAnsi="Raleway"/>
-          <w:sz w:val="22"/>
-          <w:szCs w:val="22"/>
-        </w:rPr>
-        <w:t xml:space="preserve"> business to </w:t>
-      </w:r>
-      <w:r>
-        <w:rPr>
-          <w:rFonts w:ascii="Raleway" w:hAnsi="Raleway"/>
-          <w:b/>
-          <w:bCs/>
-          <w:sz w:val="22"/>
-          <w:szCs w:val="22"/>
-        </w:rPr>
-        <w:t>41</w:t>
-      </w:r>
-      <w:r>
-        <w:rPr>
-          <w:rFonts w:ascii="Raleway" w:hAnsi="Raleway"/>
-          <w:b/>
-          <w:bCs/>
-          <w:sz w:val="22"/>
-          <w:szCs w:val="22"/>
-        </w:rPr>
-        <w:t xml:space="preserve">,000 players </w:t>
-      </w:r>
-      <w:r>
-        <w:rPr>
-          <w:rFonts w:ascii="Raleway" w:hAnsi="Raleway"/>
-          <w:b/>
-          <w:bCs/>
-          <w:sz w:val="22"/>
-          <w:szCs w:val="22"/>
-        </w:rPr>
-        <w:t>and</w:t>
-      </w:r>
-      <w:r>
-        <w:rPr>
-          <w:rFonts w:ascii="Raleway" w:hAnsi="Raleway"/>
-          <w:b/>
-          <w:bCs/>
-          <w:sz w:val="22"/>
-          <w:szCs w:val="22"/>
-        </w:rPr>
-        <w:t xml:space="preserve"> $5,000/month</w:t>
-      </w:r>
-      <w:r>
-        <w:rPr>
-          <w:rFonts w:ascii="Raleway" w:hAnsi="Raleway"/>
-          <w:sz w:val="22"/>
-          <w:szCs w:val="22"/>
-        </w:rPr>
-        <w:t xml:space="preserve"> </w:t>
-      </w:r>
-      <w:r>
-        <w:rPr>
-          <w:rFonts w:ascii="Raleway" w:hAnsi="Raleway"/>
           <w:b/>
           <w:bCs/>
           <w:sz w:val="22"/>
@@ -2379,7 +4320,7 @@
         </w:rPr>
         <w:t xml:space="preserve"> from </w:t>
       </w:r>
-      <w:hyperlink r:id="rId9" w:history="1">
+      <w:hyperlink r:id="rId11" w:history="1">
         <w:r>
           <w:rPr>
             <w:rStyle w:val="Hyperlink"/>
@@ -2578,7 +4519,7 @@
       <w:pPr>
         <w:spacing w:line="276" w:lineRule="auto"/>
         <w:rPr>
-          <w:rFonts w:ascii="Raleway" w:eastAsia="Raleway" w:hAnsi="Raleway" w:cs="Raleway"/>
+          <w:rFonts w:ascii="Raleway" w:hAnsi="Raleway"/>
           <w:color w:val="7F7F7F"/>
           <w:sz w:val="22"/>
           <w:szCs w:val="22"/>
@@ -2731,6 +4672,26 @@
           <w:u w:color="7F7F7F"/>
         </w:rPr>
         <w:t>Present</w:t>
+      </w:r>
+    </w:p>
+    <w:p>
+      <w:pPr>
+        <w:spacing w:line="276" w:lineRule="auto"/>
+        <w:rPr>
+          <w:rFonts w:ascii="Raleway" w:hAnsi="Raleway"/>
+          <w:sz w:val="22"/>
+          <w:szCs w:val="22"/>
+        </w:rPr>
+      </w:pPr>
+      <w:r>
+        <w:rPr>
+          <w:rFonts w:ascii="Raleway" w:hAnsi="Raleway"/>
+          <w:color w:val="7F7F7F"/>
+          <w:sz w:val="22"/>
+          <w:szCs w:val="22"/>
+          <w:u w:color="7F7F7F"/>
+        </w:rPr>
+        <w:t>School’s premier investment club intersecting quantitative finance and technology</w:t>
       </w:r>
     </w:p>
     <w:p>
@@ -2789,7 +4750,53 @@
           <w:sz w:val="22"/>
           <w:szCs w:val="22"/>
         </w:rPr>
-        <w:t>improved website SEO</w:t>
+        <w:t xml:space="preserve">improved </w:t>
+      </w:r>
+      <w:hyperlink r:id="rId12" w:history="1">
+        <w:r>
+          <w:rPr>
+            <w:rStyle w:val="Hyperlink"/>
+            <w:rFonts w:ascii="Raleway" w:hAnsi="Raleway"/>
+            <w:sz w:val="22"/>
+            <w:szCs w:val="22"/>
+          </w:rPr>
+          <w:t>web</w:t>
+        </w:r>
+        <w:r>
+          <w:rPr>
+            <w:rStyle w:val="Hyperlink"/>
+            <w:rFonts w:ascii="Raleway" w:hAnsi="Raleway"/>
+            <w:sz w:val="22"/>
+            <w:szCs w:val="22"/>
+          </w:rPr>
+          <w:t>s</w:t>
+        </w:r>
+        <w:r>
+          <w:rPr>
+            <w:rStyle w:val="Hyperlink"/>
+            <w:rFonts w:ascii="Raleway" w:hAnsi="Raleway"/>
+            <w:sz w:val="22"/>
+            <w:szCs w:val="22"/>
+          </w:rPr>
+          <w:t>i</w:t>
+        </w:r>
+        <w:r>
+          <w:rPr>
+            <w:rStyle w:val="Hyperlink"/>
+            <w:rFonts w:ascii="Raleway" w:hAnsi="Raleway"/>
+            <w:sz w:val="22"/>
+            <w:szCs w:val="22"/>
+          </w:rPr>
+          <w:t>te</w:t>
+        </w:r>
+      </w:hyperlink>
+      <w:r>
+        <w:rPr>
+          <w:rFonts w:ascii="Raleway" w:hAnsi="Raleway"/>
+          <w:sz w:val="22"/>
+          <w:szCs w:val="22"/>
+        </w:rPr>
+        <w:t xml:space="preserve"> SEO</w:t>
       </w:r>
     </w:p>
     <w:p>
@@ -2808,35 +4815,39 @@
           <w:sz w:val="22"/>
           <w:szCs w:val="22"/>
         </w:rPr>
-        <w:t>•</w:t>
-      </w:r>
-      <w:r>
-        <w:rPr>
-          <w:rFonts w:ascii="Raleway" w:hAnsi="Raleway"/>
-          <w:sz w:val="22"/>
-          <w:szCs w:val="22"/>
-        </w:rPr>
-        <w:t xml:space="preserve"> </w:t>
-      </w:r>
-      <w:r>
-        <w:rPr>
-          <w:rFonts w:ascii="Raleway" w:hAnsi="Raleway"/>
-          <w:sz w:val="22"/>
-          <w:szCs w:val="22"/>
-        </w:rPr>
-        <w:t xml:space="preserve">Led application deliberation and </w:t>
-      </w:r>
-      <w:r>
-        <w:rPr>
-          <w:rFonts w:ascii="Raleway" w:hAnsi="Raleway"/>
-          <w:sz w:val="22"/>
-          <w:szCs w:val="22"/>
-        </w:rPr>
-        <w:t xml:space="preserve">revamped application process to reduce </w:t>
-      </w:r>
-      <w:r>
-        <w:rPr>
-          <w:rFonts w:ascii="Raleway" w:hAnsi="Raleway"/>
+        <w:t xml:space="preserve">• </w:t>
+      </w:r>
+      <w:r>
+        <w:rPr>
+          <w:rFonts w:ascii="Raleway" w:hAnsi="Raleway"/>
+          <w:sz w:val="22"/>
+          <w:szCs w:val="22"/>
+        </w:rPr>
+        <w:t>R</w:t>
+      </w:r>
+      <w:r>
+        <w:rPr>
+          <w:rFonts w:ascii="Raleway" w:hAnsi="Raleway"/>
+          <w:sz w:val="22"/>
+          <w:szCs w:val="22"/>
+        </w:rPr>
+        <w:t xml:space="preserve">evamped application process to </w:t>
+      </w:r>
+      <w:r>
+        <w:rPr>
+          <w:rFonts w:ascii="Raleway" w:hAnsi="Raleway"/>
+          <w:b/>
+          <w:bCs/>
+          <w:sz w:val="22"/>
+          <w:szCs w:val="22"/>
+        </w:rPr>
+        <w:t xml:space="preserve">reduce </w:t>
+      </w:r>
+      <w:r>
+        <w:rPr>
+          <w:rFonts w:ascii="Raleway" w:hAnsi="Raleway"/>
+          <w:b/>
+          <w:bCs/>
           <w:sz w:val="22"/>
           <w:szCs w:val="22"/>
         </w:rPr>
@@ -2845,17 +4856,37 @@
       <w:r>
         <w:rPr>
           <w:rFonts w:ascii="Raleway" w:hAnsi="Raleway"/>
+          <w:b/>
+          <w:bCs/>
           <w:sz w:val="22"/>
           <w:szCs w:val="22"/>
         </w:rPr>
         <w:t>bias</w:t>
+      </w:r>
+      <w:r>
+        <w:rPr>
+          <w:rFonts w:ascii="Raleway" w:hAnsi="Raleway"/>
+          <w:sz w:val="22"/>
+          <w:szCs w:val="22"/>
+        </w:rPr>
+        <w:t xml:space="preserve"> and </w:t>
+      </w:r>
+      <w:r>
+        <w:rPr>
+          <w:rFonts w:ascii="Raleway" w:hAnsi="Raleway"/>
+          <w:b/>
+          <w:bCs/>
+          <w:sz w:val="22"/>
+          <w:szCs w:val="22"/>
+        </w:rPr>
+        <w:t>increase applications by 60%</w:t>
       </w:r>
     </w:p>
     <w:p>
       <w:pPr>
         <w:spacing w:line="276" w:lineRule="auto"/>
         <w:rPr>
-          <w:rFonts w:ascii="Raleway" w:eastAsia="Raleway" w:hAnsi="Raleway" w:cs="Raleway"/>
+          <w:rFonts w:ascii="Raleway" w:hAnsi="Raleway"/>
           <w:sz w:val="22"/>
           <w:szCs w:val="22"/>
         </w:rPr>
@@ -2866,115 +4897,7 @@
           <w:sz w:val="22"/>
           <w:szCs w:val="22"/>
         </w:rPr>
-        <w:t>•</w:t>
-      </w:r>
-      <w:r>
-        <w:rPr>
-          <w:rFonts w:ascii="Raleway" w:hAnsi="Raleway"/>
-          <w:sz w:val="22"/>
-          <w:szCs w:val="22"/>
-        </w:rPr>
-        <w:t xml:space="preserve"> </w:t>
-      </w:r>
-      <w:r>
-        <w:rPr>
-          <w:rFonts w:ascii="Raleway" w:hAnsi="Raleway"/>
-          <w:sz w:val="22"/>
-          <w:szCs w:val="22"/>
-        </w:rPr>
-        <w:t xml:space="preserve">Spearheaded recruitment </w:t>
-      </w:r>
-      <w:r>
-        <w:rPr>
-          <w:rFonts w:ascii="Raleway" w:hAnsi="Raleway"/>
-          <w:sz w:val="22"/>
-          <w:szCs w:val="22"/>
-        </w:rPr>
-        <w:t xml:space="preserve">marketing </w:t>
-      </w:r>
-      <w:r>
-        <w:rPr>
-          <w:rFonts w:ascii="Raleway" w:hAnsi="Raleway"/>
-          <w:sz w:val="22"/>
-          <w:szCs w:val="22"/>
-        </w:rPr>
-        <w:t xml:space="preserve">efforts resulting in </w:t>
-      </w:r>
-      <w:r>
-        <w:rPr>
-          <w:rFonts w:ascii="Raleway" w:hAnsi="Raleway"/>
-          <w:b/>
-          <w:bCs/>
-          <w:sz w:val="22"/>
-          <w:szCs w:val="22"/>
-        </w:rPr>
-        <w:t>60</w:t>
-      </w:r>
-      <w:r>
-        <w:rPr>
-          <w:rFonts w:ascii="Raleway" w:hAnsi="Raleway"/>
-          <w:b/>
-          <w:bCs/>
-          <w:sz w:val="22"/>
-          <w:szCs w:val="22"/>
-        </w:rPr>
-        <w:t xml:space="preserve">% </w:t>
-      </w:r>
-      <w:r>
-        <w:rPr>
-          <w:rFonts w:ascii="Raleway" w:hAnsi="Raleway"/>
-          <w:b/>
-          <w:bCs/>
-          <w:sz w:val="22"/>
-          <w:szCs w:val="22"/>
-        </w:rPr>
-        <w:t>increase in</w:t>
-      </w:r>
-      <w:r>
-        <w:rPr>
-          <w:rFonts w:ascii="Raleway" w:hAnsi="Raleway"/>
-          <w:b/>
-          <w:bCs/>
-          <w:sz w:val="22"/>
-          <w:szCs w:val="22"/>
-        </w:rPr>
-        <w:t xml:space="preserve"> </w:t>
-      </w:r>
-      <w:r>
-        <w:rPr>
-          <w:rFonts w:ascii="Raleway" w:hAnsi="Raleway"/>
-          <w:b/>
-          <w:bCs/>
-          <w:sz w:val="22"/>
-          <w:szCs w:val="22"/>
-        </w:rPr>
-        <w:t>applications</w:t>
-      </w:r>
-    </w:p>
-    <w:p>
-      <w:pPr>
-        <w:spacing w:line="276" w:lineRule="auto"/>
-        <w:rPr>
-          <w:rFonts w:ascii="Raleway" w:hAnsi="Raleway"/>
-          <w:sz w:val="22"/>
-          <w:szCs w:val="22"/>
-        </w:rPr>
-      </w:pPr>
-      <w:r>
-        <w:rPr>
-          <w:rFonts w:ascii="Raleway" w:hAnsi="Raleway"/>
-          <w:sz w:val="22"/>
-          <w:szCs w:val="22"/>
-        </w:rPr>
-        <w:t>•</w:t>
-      </w:r>
-      <w:r>
-        <w:rPr>
-          <w:rFonts w:ascii="Raleway" w:hAnsi="Raleway"/>
-          <w:sz w:val="22"/>
-          <w:szCs w:val="22"/>
-        </w:rPr>
-        <w:t xml:space="preserve"> </w:t>
+        <w:t xml:space="preserve">• </w:t>
       </w:r>
       <w:r>
         <w:rPr>
@@ -3038,7 +4961,6 @@
           <w:u w:color="7F7F7F"/>
         </w:rPr>
       </w:pPr>
-      <w:proofErr w:type="spellStart"/>
       <w:r>
         <w:rPr>
           <w:rFonts w:ascii="Raleway" w:hAnsi="Raleway"/>
@@ -3047,18 +4969,7 @@
           <w:sz w:val="28"/>
           <w:szCs w:val="28"/>
         </w:rPr>
-        <w:t>Twickenham</w:t>
-      </w:r>
-      <w:proofErr w:type="spellEnd"/>
-      <w:r>
-        <w:rPr>
-          <w:rFonts w:ascii="Raleway" w:hAnsi="Raleway"/>
-          <w:b/>
-          <w:bCs/>
-          <w:sz w:val="28"/>
-          <w:szCs w:val="28"/>
-        </w:rPr>
-        <w:t xml:space="preserve"> Advisors</w:t>
+        <w:t>Twickenham Advisors</w:t>
       </w:r>
       <w:r>
         <w:rPr>
@@ -3355,7 +5266,6 @@
         </w:rPr>
         <w:tab/>
       </w:r>
-      <w:proofErr w:type="gramStart"/>
       <w:r>
         <w:rPr>
           <w:rFonts w:ascii="Raleway" w:hAnsi="Raleway"/>
@@ -3384,9 +5294,8 @@
           <w:szCs w:val="22"/>
           <w:u w:color="7F7F7F"/>
         </w:rPr>
-        <w:t>Jul</w:t>
-      </w:r>
-      <w:proofErr w:type="gramEnd"/>
+        <w:t xml:space="preserve">Jul </w:t>
+      </w:r>
       <w:r>
         <w:rPr>
           <w:rFonts w:ascii="Raleway" w:hAnsi="Raleway"/>
@@ -3395,27 +5304,17 @@
           <w:szCs w:val="22"/>
           <w:u w:color="7F7F7F"/>
         </w:rPr>
+        <w:t>2021 –</w:t>
+      </w:r>
+      <w:r>
+        <w:rPr>
+          <w:rFonts w:ascii="Raleway" w:hAnsi="Raleway"/>
+          <w:color w:val="7F7F7F"/>
+          <w:sz w:val="22"/>
+          <w:szCs w:val="22"/>
+          <w:u w:color="7F7F7F"/>
+        </w:rPr>
         <w:t xml:space="preserve"> </w:t>
-      </w:r>
-      <w:r>
-        <w:rPr>
-          <w:rFonts w:ascii="Raleway" w:hAnsi="Raleway"/>
-          <w:color w:val="7F7F7F"/>
-          <w:sz w:val="22"/>
-          <w:szCs w:val="22"/>
-          <w:u w:color="7F7F7F"/>
-        </w:rPr>
-        <w:t xml:space="preserve">2021 </w:t>
-      </w:r>
-      <w:r>
-        <w:rPr>
-          <w:rFonts w:ascii="Raleway" w:hAnsi="Raleway"/>
-          <w:color w:val="7F7F7F"/>
-          <w:sz w:val="22"/>
-          <w:szCs w:val="22"/>
-          <w:u w:color="7F7F7F"/>
-        </w:rPr>
-        <w:t xml:space="preserve"> – </w:t>
       </w:r>
       <w:r>
         <w:rPr>
@@ -3443,15 +5342,7 @@
           <w:sz w:val="22"/>
           <w:szCs w:val="22"/>
         </w:rPr>
-        <w:t>•</w:t>
-      </w:r>
-      <w:r>
-        <w:rPr>
-          <w:rFonts w:ascii="Raleway" w:hAnsi="Raleway"/>
-          <w:sz w:val="22"/>
-          <w:szCs w:val="22"/>
-        </w:rPr>
-        <w:t xml:space="preserve"> </w:t>
+        <w:t xml:space="preserve">• </w:t>
       </w:r>
       <w:r>
         <w:rPr>
@@ -3477,15 +5368,7 @@
           <w:sz w:val="22"/>
           <w:szCs w:val="22"/>
         </w:rPr>
-        <w:t>•</w:t>
-      </w:r>
-      <w:r>
-        <w:rPr>
-          <w:rFonts w:ascii="Raleway" w:hAnsi="Raleway"/>
-          <w:sz w:val="22"/>
-          <w:szCs w:val="22"/>
-        </w:rPr>
-        <w:t xml:space="preserve"> </w:t>
+        <w:t xml:space="preserve">• </w:t>
       </w:r>
       <w:r>
         <w:rPr>
@@ -3652,15 +5535,7 @@
           <w:sz w:val="22"/>
           <w:szCs w:val="22"/>
         </w:rPr>
-        <w:t>utiliz</w:t>
-      </w:r>
-      <w:r>
-        <w:rPr>
-          <w:rFonts w:ascii="Raleway" w:hAnsi="Raleway"/>
-          <w:sz w:val="22"/>
-          <w:szCs w:val="22"/>
-        </w:rPr>
-        <w:t>ed</w:t>
+        <w:t>trained</w:t>
       </w:r>
       <w:r>
         <w:rPr>
@@ -3696,6 +5571,109 @@
           <w:b/>
           <w:bCs/>
         </w:rPr>
+        <w:t>Assembly Simulator</w:t>
+      </w:r>
+      <w:r>
+        <w:rPr>
+          <w:rFonts w:ascii="Raleway" w:hAnsi="Raleway"/>
+          <w:b/>
+          <w:bCs/>
+        </w:rPr>
+        <w:tab/>
+      </w:r>
+      <w:r>
+        <w:rPr>
+          <w:rFonts w:ascii="Raleway" w:hAnsi="Raleway"/>
+          <w:sz w:val="22"/>
+          <w:szCs w:val="22"/>
+        </w:rPr>
+        <w:t>Created a program based on custom ISA that converted assembly language</w:t>
+      </w:r>
+    </w:p>
+    <w:p>
+      <w:pPr>
+        <w:spacing w:line="276" w:lineRule="auto"/>
+        <w:rPr>
+          <w:rFonts w:ascii="Raleway" w:hAnsi="Raleway"/>
+          <w:sz w:val="22"/>
+          <w:szCs w:val="22"/>
+        </w:rPr>
+      </w:pPr>
+      <w:r>
+        <w:rPr>
+          <w:rFonts w:ascii="Raleway" w:hAnsi="Raleway"/>
+          <w:sz w:val="22"/>
+          <w:szCs w:val="22"/>
+        </w:rPr>
+        <w:tab/>
+      </w:r>
+      <w:r>
+        <w:rPr>
+          <w:rFonts w:ascii="Raleway" w:hAnsi="Raleway"/>
+          <w:sz w:val="22"/>
+          <w:szCs w:val="22"/>
+        </w:rPr>
+        <w:tab/>
+      </w:r>
+      <w:r>
+        <w:rPr>
+          <w:rFonts w:ascii="Raleway" w:hAnsi="Raleway"/>
+          <w:sz w:val="22"/>
+          <w:szCs w:val="22"/>
+        </w:rPr>
+        <w:tab/>
+      </w:r>
+      <w:r>
+        <w:rPr>
+          <w:rFonts w:ascii="Raleway" w:hAnsi="Raleway"/>
+          <w:sz w:val="22"/>
+          <w:szCs w:val="22"/>
+        </w:rPr>
+        <w:tab/>
+      </w:r>
+      <w:r>
+        <w:rPr>
+          <w:rFonts w:ascii="Raleway" w:hAnsi="Raleway"/>
+          <w:sz w:val="22"/>
+          <w:szCs w:val="22"/>
+        </w:rPr>
+        <w:tab/>
+      </w:r>
+      <w:r>
+        <w:rPr>
+          <w:rFonts w:ascii="Raleway" w:hAnsi="Raleway"/>
+          <w:sz w:val="22"/>
+          <w:szCs w:val="22"/>
+        </w:rPr>
+        <w:tab/>
+        <w:t>into machine code and simulated it with pipelining and caching (C)</w:t>
+      </w:r>
+    </w:p>
+    <w:p>
+      <w:pPr>
+        <w:spacing w:line="276" w:lineRule="auto"/>
+        <w:rPr>
+          <w:rFonts w:ascii="Raleway" w:hAnsi="Raleway"/>
+          <w:sz w:val="14"/>
+          <w:szCs w:val="14"/>
+        </w:rPr>
+      </w:pPr>
+    </w:p>
+    <w:p>
+      <w:pPr>
+        <w:spacing w:line="276" w:lineRule="auto"/>
+        <w:rPr>
+          <w:rFonts w:ascii="Raleway" w:hAnsi="Raleway"/>
+          <w:sz w:val="22"/>
+          <w:szCs w:val="22"/>
+        </w:rPr>
+      </w:pPr>
+      <w:r>
+        <w:rPr>
+          <w:rFonts w:ascii="Raleway" w:hAnsi="Raleway"/>
+          <w:b/>
+          <w:bCs/>
+        </w:rPr>
         <w:t>Machine Learning</w:t>
       </w:r>
       <w:r>
@@ -3748,140 +5726,6 @@
           <w:szCs w:val="22"/>
         </w:rPr>
         <w:t xml:space="preserve"> (C++)</w:t>
-      </w:r>
-    </w:p>
-    <w:p>
-      <w:pPr>
-        <w:spacing w:line="276" w:lineRule="auto"/>
-        <w:rPr>
-          <w:rFonts w:ascii="Raleway" w:hAnsi="Raleway"/>
-          <w:sz w:val="14"/>
-          <w:szCs w:val="14"/>
-        </w:rPr>
-      </w:pPr>
-    </w:p>
-    <w:p>
-      <w:pPr>
-        <w:spacing w:line="276" w:lineRule="auto"/>
-        <w:rPr>
-          <w:rFonts w:ascii="Raleway" w:hAnsi="Raleway"/>
-          <w:sz w:val="22"/>
-          <w:szCs w:val="22"/>
-        </w:rPr>
-      </w:pPr>
-      <w:r>
-        <w:rPr>
-          <w:rFonts w:ascii="Raleway" w:hAnsi="Raleway"/>
-          <w:b/>
-          <w:bCs/>
-        </w:rPr>
-        <w:t xml:space="preserve">Assembly </w:t>
-      </w:r>
-      <w:r>
-        <w:rPr>
-          <w:rFonts w:ascii="Raleway" w:hAnsi="Raleway"/>
-          <w:b/>
-          <w:bCs/>
-        </w:rPr>
-        <w:t>Simulator</w:t>
-      </w:r>
-      <w:r>
-        <w:rPr>
-          <w:rFonts w:ascii="Raleway" w:hAnsi="Raleway"/>
-          <w:b/>
-          <w:bCs/>
-        </w:rPr>
-        <w:tab/>
-      </w:r>
-      <w:r>
-        <w:rPr>
-          <w:rFonts w:ascii="Raleway" w:hAnsi="Raleway"/>
-          <w:sz w:val="22"/>
-          <w:szCs w:val="22"/>
-        </w:rPr>
-        <w:t>Created a program based on custom ISA that converted assembly language</w:t>
-      </w:r>
-    </w:p>
-    <w:p>
-      <w:pPr>
-        <w:spacing w:line="276" w:lineRule="auto"/>
-        <w:rPr>
-          <w:rFonts w:ascii="Raleway" w:hAnsi="Raleway"/>
-          <w:sz w:val="22"/>
-          <w:szCs w:val="22"/>
-        </w:rPr>
-      </w:pPr>
-      <w:r>
-        <w:rPr>
-          <w:rFonts w:ascii="Raleway" w:hAnsi="Raleway"/>
-          <w:sz w:val="22"/>
-          <w:szCs w:val="22"/>
-        </w:rPr>
-        <w:tab/>
-      </w:r>
-      <w:r>
-        <w:rPr>
-          <w:rFonts w:ascii="Raleway" w:hAnsi="Raleway"/>
-          <w:sz w:val="22"/>
-          <w:szCs w:val="22"/>
-        </w:rPr>
-        <w:tab/>
-      </w:r>
-      <w:r>
-        <w:rPr>
-          <w:rFonts w:ascii="Raleway" w:hAnsi="Raleway"/>
-          <w:sz w:val="22"/>
-          <w:szCs w:val="22"/>
-        </w:rPr>
-        <w:tab/>
-      </w:r>
-      <w:r>
-        <w:rPr>
-          <w:rFonts w:ascii="Raleway" w:hAnsi="Raleway"/>
-          <w:sz w:val="22"/>
-          <w:szCs w:val="22"/>
-        </w:rPr>
-        <w:tab/>
-      </w:r>
-      <w:r>
-        <w:rPr>
-          <w:rFonts w:ascii="Raleway" w:hAnsi="Raleway"/>
-          <w:sz w:val="22"/>
-          <w:szCs w:val="22"/>
-        </w:rPr>
-        <w:tab/>
-      </w:r>
-      <w:r>
-        <w:rPr>
-          <w:rFonts w:ascii="Raleway" w:hAnsi="Raleway"/>
-          <w:sz w:val="22"/>
-          <w:szCs w:val="22"/>
-        </w:rPr>
-        <w:tab/>
-      </w:r>
-      <w:r>
-        <w:rPr>
-          <w:rFonts w:ascii="Raleway" w:hAnsi="Raleway"/>
-          <w:sz w:val="22"/>
-          <w:szCs w:val="22"/>
-        </w:rPr>
-        <w:t>i</w:t>
-      </w:r>
-      <w:r>
-        <w:rPr>
-          <w:rFonts w:ascii="Raleway" w:hAnsi="Raleway"/>
-          <w:sz w:val="22"/>
-          <w:szCs w:val="22"/>
-        </w:rPr>
-        <w:t>nto machine code and simulated it with pipelining and caching</w:t>
-      </w:r>
-      <w:r>
-        <w:rPr>
-          <w:rFonts w:ascii="Raleway" w:hAnsi="Raleway"/>
-          <w:sz w:val="22"/>
-          <w:szCs w:val="22"/>
-        </w:rPr>
-        <w:t xml:space="preserve"> (C)</w:t>
       </w:r>
     </w:p>
     <w:p>
@@ -3968,7 +5812,7 @@
           <w:sz w:val="22"/>
           <w:szCs w:val="22"/>
         </w:rPr>
-        <w:t>with indexing generation</w:t>
+        <w:t>with index generation</w:t>
       </w:r>
       <w:r>
         <w:rPr>
@@ -4447,7 +6291,7 @@
   <w:style w:type="paragraph" w:default="1" w:styleId="Normal">
     <w:name w:val="Normal"/>
     <w:qFormat/>
-    <w:rsid w:val="00E55A26"/>
+    <w:rsid w:val="005D4644"/>
     <w:pPr>
       <w:widowControl w:val="0"/>
       <w:jc w:val="both"/>

</xml_diff>

<commit_message>
Replace project, add more bullets
</commit_message>
<xml_diff>
--- a/SimonYangResume.docx
+++ b/SimonYangResume.docx
@@ -2139,19 +2139,8 @@
             <w:sz w:val="22"/>
             <w:szCs w:val="22"/>
           </w:rPr>
-          <w:t>linkedin.com/in/</w:t>
+          <w:t>linkedin.com/in/yangsim</w:t>
         </w:r>
-        <w:proofErr w:type="spellStart"/>
-        <w:r>
-          <w:rPr>
-            <w:rStyle w:val="Hyperlink"/>
-            <w:rFonts w:ascii="Raleway" w:hAnsi="Raleway"/>
-            <w:sz w:val="22"/>
-            <w:szCs w:val="22"/>
-          </w:rPr>
-          <w:t>yangsim</w:t>
-        </w:r>
-        <w:proofErr w:type="spellEnd"/>
       </w:hyperlink>
       <w:r>
         <w:rPr>
@@ -2241,19 +2230,8 @@
             <w:sz w:val="22"/>
             <w:szCs w:val="22"/>
           </w:rPr>
-          <w:t>github.com/</w:t>
+          <w:t>github.com/ihatemagic</w:t>
         </w:r>
-        <w:proofErr w:type="spellStart"/>
-        <w:r>
-          <w:rPr>
-            <w:rStyle w:val="Hyperlink"/>
-            <w:rFonts w:ascii="Raleway" w:hAnsi="Raleway"/>
-            <w:sz w:val="22"/>
-            <w:szCs w:val="22"/>
-          </w:rPr>
-          <w:t>ihatemagic</w:t>
-        </w:r>
-        <w:proofErr w:type="spellEnd"/>
       </w:hyperlink>
     </w:p>
     <w:p>
@@ -2263,8 +2241,8 @@
         <w:rPr>
           <w:rFonts w:ascii="Raleway" w:eastAsia="Raleway" w:hAnsi="Raleway" w:cs="Raleway"/>
           <w:color w:val="7F7F7F"/>
-          <w:sz w:val="14"/>
-          <w:szCs w:val="14"/>
+          <w:sz w:val="10"/>
+          <w:szCs w:val="10"/>
           <w:u w:color="7F7F7F"/>
         </w:rPr>
       </w:pPr>
@@ -2722,8 +2700,8 @@
         <w:spacing w:line="276" w:lineRule="auto"/>
         <w:rPr>
           <w:rFonts w:ascii="Raleway" w:eastAsia="Raleway" w:hAnsi="Raleway" w:cs="Raleway"/>
-          <w:sz w:val="14"/>
-          <w:szCs w:val="14"/>
+          <w:sz w:val="10"/>
+          <w:szCs w:val="10"/>
         </w:rPr>
       </w:pPr>
     </w:p>
@@ -2873,15 +2851,7 @@
           <w:sz w:val="22"/>
           <w:szCs w:val="22"/>
         </w:rPr>
-        <w:t>SQL</w:t>
-      </w:r>
-      <w:r>
-        <w:rPr>
-          <w:rFonts w:ascii="Raleway" w:hAnsi="Raleway"/>
-          <w:sz w:val="22"/>
-          <w:szCs w:val="22"/>
-        </w:rPr>
-        <w:t>,</w:t>
+        <w:t>SQL,</w:t>
       </w:r>
       <w:r>
         <w:rPr>
@@ -3053,22 +3023,14 @@
         </w:rPr>
         <w:t>, Intro Computer Organization, Multivariable &amp; Vector Calculus, Linear Algebra</w:t>
       </w:r>
-      <w:r>
-        <w:rPr>
-          <w:rFonts w:ascii="Raleway" w:hAnsi="Raleway"/>
-          <w:sz w:val="22"/>
-          <w:szCs w:val="22"/>
-        </w:rPr>
-        <w:t>, Honors Intro Stats</w:t>
-      </w:r>
     </w:p>
     <w:p>
       <w:pPr>
         <w:spacing w:line="276" w:lineRule="auto"/>
         <w:rPr>
           <w:rFonts w:ascii="Raleway" w:eastAsia="Raleway" w:hAnsi="Raleway" w:cs="Raleway"/>
-          <w:sz w:val="14"/>
-          <w:szCs w:val="14"/>
+          <w:sz w:val="10"/>
+          <w:szCs w:val="10"/>
         </w:rPr>
       </w:pPr>
     </w:p>
@@ -3106,8 +3068,8 @@
         <w:spacing w:line="276" w:lineRule="auto"/>
         <w:rPr>
           <w:rFonts w:ascii="Raleway" w:eastAsia="Raleway" w:hAnsi="Raleway" w:cs="Raleway"/>
-          <w:sz w:val="14"/>
-          <w:szCs w:val="14"/>
+          <w:sz w:val="10"/>
+          <w:szCs w:val="10"/>
         </w:rPr>
       </w:pPr>
     </w:p>
@@ -3293,7 +3255,6 @@
         </w:rPr>
         <w:tab/>
       </w:r>
-      <w:proofErr w:type="gramStart"/>
       <w:r>
         <w:rPr>
           <w:rFonts w:ascii="Raleway" w:eastAsia="Raleway" w:hAnsi="Raleway" w:cs="Raleway"/>
@@ -3322,18 +3283,7 @@
           <w:szCs w:val="22"/>
           <w:u w:color="7F7F7F"/>
         </w:rPr>
-        <w:t>Chicago</w:t>
-      </w:r>
-      <w:proofErr w:type="gramEnd"/>
-      <w:r>
-        <w:rPr>
-          <w:rFonts w:ascii="Raleway" w:hAnsi="Raleway"/>
-          <w:color w:val="7F7F7F"/>
-          <w:sz w:val="22"/>
-          <w:szCs w:val="22"/>
-          <w:u w:color="7F7F7F"/>
-        </w:rPr>
-        <w:t>, IL</w:t>
+        <w:t>Chicago, IL</w:t>
       </w:r>
     </w:p>
     <w:p>
@@ -3483,8 +3433,8 @@
         <w:spacing w:line="276" w:lineRule="auto"/>
         <w:rPr>
           <w:rFonts w:ascii="Raleway" w:hAnsi="Raleway"/>
-          <w:sz w:val="14"/>
-          <w:szCs w:val="14"/>
+          <w:sz w:val="10"/>
+          <w:szCs w:val="10"/>
         </w:rPr>
       </w:pPr>
     </w:p>
@@ -3902,7 +3852,27 @@
           <w:szCs w:val="22"/>
           <w:u w:color="7F7F7F"/>
         </w:rPr>
-        <w:t>A Garry’s Mod (video game) community with custom-coded servers</w:t>
+        <w:t xml:space="preserve">A Garry’s Mod (video game) community </w:t>
+      </w:r>
+      <w:r>
+        <w:rPr>
+          <w:rFonts w:ascii="Raleway" w:hAnsi="Raleway"/>
+          <w:color w:val="7F7F7F"/>
+          <w:sz w:val="22"/>
+          <w:szCs w:val="22"/>
+          <w:u w:color="7F7F7F"/>
+        </w:rPr>
+        <w:t xml:space="preserve">startup </w:t>
+      </w:r>
+      <w:r>
+        <w:rPr>
+          <w:rFonts w:ascii="Raleway" w:hAnsi="Raleway"/>
+          <w:color w:val="7F7F7F"/>
+          <w:sz w:val="22"/>
+          <w:szCs w:val="22"/>
+          <w:u w:color="7F7F7F"/>
+        </w:rPr>
+        <w:t>with custom-coded servers</w:t>
       </w:r>
     </w:p>
     <w:p>
@@ -3920,23 +3890,55 @@
           <w:sz w:val="22"/>
           <w:szCs w:val="22"/>
         </w:rPr>
-        <w:t>• Design modular framework with</w:t>
-      </w:r>
-      <w:r>
-        <w:rPr>
-          <w:rFonts w:ascii="Raleway" w:hAnsi="Raleway"/>
-          <w:sz w:val="22"/>
-          <w:szCs w:val="22"/>
-        </w:rPr>
-        <w:t xml:space="preserve"> customizable </w:t>
-      </w:r>
-      <w:r>
-        <w:rPr>
-          <w:rFonts w:ascii="Raleway" w:hAnsi="Raleway"/>
-          <w:sz w:val="22"/>
-          <w:szCs w:val="22"/>
-        </w:rPr>
-        <w:t>dependencies for</w:t>
+        <w:t xml:space="preserve">• Design modular </w:t>
+      </w:r>
+      <w:r>
+        <w:rPr>
+          <w:rFonts w:ascii="Raleway" w:hAnsi="Raleway"/>
+          <w:sz w:val="22"/>
+          <w:szCs w:val="22"/>
+        </w:rPr>
+        <w:t xml:space="preserve">code </w:t>
+      </w:r>
+      <w:r>
+        <w:rPr>
+          <w:rFonts w:ascii="Raleway" w:hAnsi="Raleway"/>
+          <w:sz w:val="22"/>
+          <w:szCs w:val="22"/>
+        </w:rPr>
+        <w:t>framework</w:t>
+      </w:r>
+      <w:r>
+        <w:rPr>
+          <w:rFonts w:ascii="Raleway" w:hAnsi="Raleway"/>
+          <w:sz w:val="22"/>
+          <w:szCs w:val="22"/>
+        </w:rPr>
+        <w:t xml:space="preserve"> library</w:t>
+      </w:r>
+      <w:r>
+        <w:rPr>
+          <w:rFonts w:ascii="Raleway" w:hAnsi="Raleway"/>
+          <w:sz w:val="22"/>
+          <w:szCs w:val="22"/>
+        </w:rPr>
+        <w:t xml:space="preserve"> for</w:t>
+      </w:r>
+      <w:r>
+        <w:rPr>
+          <w:rFonts w:ascii="Raleway" w:hAnsi="Raleway"/>
+          <w:sz w:val="22"/>
+          <w:szCs w:val="22"/>
+        </w:rPr>
+        <w:t xml:space="preserve"> accelerated development and </w:t>
+      </w:r>
+      <w:r>
+        <w:rPr>
+          <w:rFonts w:ascii="Raleway" w:hAnsi="Raleway"/>
+          <w:sz w:val="22"/>
+          <w:szCs w:val="22"/>
+        </w:rPr>
+        <w:t>cleaner</w:t>
       </w:r>
       <w:r>
         <w:rPr>
@@ -3952,44 +3954,13 @@
           <w:sz w:val="22"/>
           <w:szCs w:val="22"/>
         </w:rPr>
-        <w:t>speedier</w:t>
-      </w:r>
-      <w:r>
-        <w:rPr>
-          <w:rFonts w:ascii="Raleway" w:hAnsi="Raleway"/>
-          <w:sz w:val="22"/>
-          <w:szCs w:val="22"/>
-        </w:rPr>
-        <w:t>,</w:t>
-      </w:r>
-      <w:r>
-        <w:rPr>
-          <w:rFonts w:ascii="Raleway" w:hAnsi="Raleway"/>
-          <w:sz w:val="22"/>
-          <w:szCs w:val="22"/>
-        </w:rPr>
-        <w:t xml:space="preserve"> </w:t>
-      </w:r>
-      <w:r>
-        <w:rPr>
-          <w:rFonts w:ascii="Raleway" w:hAnsi="Raleway"/>
-          <w:sz w:val="22"/>
-          <w:szCs w:val="22"/>
-        </w:rPr>
-        <w:t>cleaner</w:t>
-      </w:r>
-      <w:r>
-        <w:rPr>
-          <w:rFonts w:ascii="Raleway" w:hAnsi="Raleway"/>
-          <w:sz w:val="22"/>
-          <w:szCs w:val="22"/>
-        </w:rPr>
-        <w:t xml:space="preserve"> maintainability</w:t>
+        <w:t>maintenance</w:t>
       </w:r>
     </w:p>
     <w:p>
       <w:pPr>
         <w:spacing w:line="276" w:lineRule="auto"/>
+        <w:ind w:firstLine="420"/>
         <w:rPr>
           <w:rFonts w:ascii="Raleway" w:hAnsi="Raleway"/>
           <w:sz w:val="22"/>
@@ -4010,12 +3981,69 @@
           <w:sz w:val="22"/>
           <w:szCs w:val="22"/>
         </w:rPr>
-        <w:t>Improve player experience by developing fun minigames, lootbox gambling, player trading in Lua</w:t>
+        <w:t>Cultivate</w:t>
+      </w:r>
+      <w:r>
+        <w:rPr>
+          <w:rFonts w:ascii="Raleway" w:hAnsi="Raleway"/>
+          <w:sz w:val="22"/>
+          <w:szCs w:val="22"/>
+        </w:rPr>
+        <w:t xml:space="preserve"> </w:t>
+      </w:r>
+      <w:r>
+        <w:rPr>
+          <w:rFonts w:ascii="Raleway" w:hAnsi="Raleway"/>
+          <w:sz w:val="22"/>
+          <w:szCs w:val="22"/>
+        </w:rPr>
+        <w:t>client</w:t>
+      </w:r>
+      <w:r>
+        <w:rPr>
+          <w:rFonts w:ascii="Raleway" w:hAnsi="Raleway"/>
+          <w:sz w:val="22"/>
+          <w:szCs w:val="22"/>
+        </w:rPr>
+        <w:t xml:space="preserve"> </w:t>
+      </w:r>
+      <w:r>
+        <w:rPr>
+          <w:rFonts w:ascii="Raleway" w:hAnsi="Raleway"/>
+          <w:sz w:val="22"/>
+          <w:szCs w:val="22"/>
+        </w:rPr>
+        <w:t>relationships</w:t>
+      </w:r>
+      <w:r>
+        <w:rPr>
+          <w:rFonts w:ascii="Raleway" w:hAnsi="Raleway"/>
+          <w:sz w:val="22"/>
+          <w:szCs w:val="22"/>
+        </w:rPr>
+        <w:t xml:space="preserve"> by developing fun minigames, lootbox gambling, </w:t>
+      </w:r>
+      <w:r>
+        <w:rPr>
+          <w:rFonts w:ascii="Raleway" w:hAnsi="Raleway"/>
+          <w:sz w:val="22"/>
+          <w:szCs w:val="22"/>
+        </w:rPr>
+        <w:t xml:space="preserve">player </w:t>
+      </w:r>
+      <w:r>
+        <w:rPr>
+          <w:rFonts w:ascii="Raleway" w:hAnsi="Raleway"/>
+          <w:sz w:val="22"/>
+          <w:szCs w:val="22"/>
+        </w:rPr>
+        <w:t>trading in Lua</w:t>
       </w:r>
     </w:p>
     <w:p>
       <w:pPr>
         <w:spacing w:line="276" w:lineRule="auto"/>
+        <w:ind w:firstLine="420"/>
         <w:rPr>
           <w:rFonts w:ascii="Raleway" w:hAnsi="Raleway"/>
           <w:sz w:val="22"/>
@@ -4094,6 +4122,7 @@
     <w:p>
       <w:pPr>
         <w:spacing w:line="276" w:lineRule="auto"/>
+        <w:ind w:left="420"/>
         <w:rPr>
           <w:rFonts w:ascii="Raleway" w:hAnsi="Raleway"/>
           <w:sz w:val="22"/>
@@ -4106,7 +4135,15 @@
           <w:sz w:val="22"/>
           <w:szCs w:val="22"/>
         </w:rPr>
-        <w:t>• Optimize</w:t>
+        <w:t xml:space="preserve">• </w:t>
+      </w:r>
+      <w:r>
+        <w:rPr>
+          <w:rFonts w:ascii="Raleway" w:hAnsi="Raleway"/>
+          <w:sz w:val="22"/>
+          <w:szCs w:val="22"/>
+        </w:rPr>
+        <w:t>Optimize</w:t>
       </w:r>
       <w:r>
         <w:rPr>
@@ -4122,7 +4159,15 @@
           <w:sz w:val="22"/>
           <w:szCs w:val="22"/>
         </w:rPr>
-        <w:t xml:space="preserve">MySQL database and </w:t>
+        <w:t>MySQL database</w:t>
+      </w:r>
+      <w:r>
+        <w:rPr>
+          <w:rFonts w:ascii="Raleway" w:hAnsi="Raleway"/>
+          <w:sz w:val="22"/>
+          <w:szCs w:val="22"/>
+        </w:rPr>
+        <w:t xml:space="preserve"> and </w:t>
       </w:r>
       <w:r>
         <w:rPr>
@@ -4138,15 +4183,39 @@
           <w:sz w:val="22"/>
           <w:szCs w:val="22"/>
         </w:rPr>
-        <w:t>t/</w:t>
-      </w:r>
-      <w:r>
-        <w:rPr>
-          <w:rFonts w:ascii="Raleway" w:hAnsi="Raleway"/>
-          <w:sz w:val="22"/>
-          <w:szCs w:val="22"/>
-        </w:rPr>
-        <w:t xml:space="preserve">server networking by </w:t>
+        <w:t>t</w:t>
+      </w:r>
+      <w:r>
+        <w:rPr>
+          <w:rFonts w:ascii="Raleway" w:hAnsi="Raleway"/>
+          <w:sz w:val="22"/>
+          <w:szCs w:val="22"/>
+        </w:rPr>
+        <w:t>/s</w:t>
+      </w:r>
+      <w:r>
+        <w:rPr>
+          <w:rFonts w:ascii="Raleway" w:hAnsi="Raleway"/>
+          <w:sz w:val="22"/>
+          <w:szCs w:val="22"/>
+        </w:rPr>
+        <w:t>erver networking</w:t>
+      </w:r>
+      <w:r>
+        <w:rPr>
+          <w:rFonts w:ascii="Raleway" w:hAnsi="Raleway"/>
+          <w:sz w:val="22"/>
+          <w:szCs w:val="22"/>
+        </w:rPr>
+        <w:t xml:space="preserve"> </w:t>
+      </w:r>
+      <w:r>
+        <w:rPr>
+          <w:rFonts w:ascii="Raleway" w:hAnsi="Raleway"/>
+          <w:sz w:val="22"/>
+          <w:szCs w:val="22"/>
+        </w:rPr>
+        <w:t xml:space="preserve">by </w:t>
       </w:r>
       <w:r>
         <w:rPr>
@@ -4196,15 +4265,97 @@
           <w:sz w:val="22"/>
           <w:szCs w:val="22"/>
         </w:rPr>
-        <w:t xml:space="preserve"> support</w:t>
-      </w:r>
-      <w:r>
-        <w:rPr>
-          <w:rFonts w:ascii="Raleway" w:hAnsi="Raleway"/>
-          <w:sz w:val="22"/>
-          <w:szCs w:val="22"/>
-        </w:rPr>
         <w:t xml:space="preserve"> </w:t>
+      </w:r>
+      <w:r>
+        <w:rPr>
+          <w:rFonts w:ascii="Raleway" w:hAnsi="Raleway"/>
+          <w:sz w:val="22"/>
+          <w:szCs w:val="22"/>
+        </w:rPr>
+        <w:t>implementation</w:t>
+      </w:r>
+      <w:r>
+        <w:rPr>
+          <w:rFonts w:ascii="Raleway" w:hAnsi="Raleway"/>
+          <w:sz w:val="22"/>
+          <w:szCs w:val="22"/>
+        </w:rPr>
+        <w:t>,</w:t>
+      </w:r>
+      <w:r>
+        <w:rPr>
+          <w:rFonts w:ascii="Raleway" w:hAnsi="Raleway"/>
+          <w:sz w:val="22"/>
+          <w:szCs w:val="22"/>
+        </w:rPr>
+        <w:t xml:space="preserve"> </w:t>
+      </w:r>
+      <w:r>
+        <w:rPr>
+          <w:rFonts w:ascii="Raleway" w:hAnsi="Raleway"/>
+          <w:b/>
+          <w:bCs/>
+          <w:sz w:val="22"/>
+          <w:szCs w:val="22"/>
+        </w:rPr>
+        <w:t>r</w:t>
+      </w:r>
+      <w:r>
+        <w:rPr>
+          <w:rFonts w:ascii="Raleway" w:hAnsi="Raleway"/>
+          <w:b/>
+          <w:bCs/>
+          <w:sz w:val="22"/>
+          <w:szCs w:val="22"/>
+        </w:rPr>
+        <w:t>educing crashes from</w:t>
+      </w:r>
+      <w:r>
+        <w:rPr>
+          <w:rFonts w:ascii="Raleway" w:hAnsi="Raleway"/>
+          <w:b/>
+          <w:bCs/>
+          <w:sz w:val="22"/>
+          <w:szCs w:val="22"/>
+        </w:rPr>
+        <w:t xml:space="preserve"> malicious DoS attacks</w:t>
+      </w:r>
+      <w:r>
+        <w:rPr>
+          <w:rFonts w:ascii="Raleway" w:hAnsi="Raleway"/>
+          <w:sz w:val="22"/>
+          <w:szCs w:val="22"/>
+        </w:rPr>
+        <w:t xml:space="preserve"> and</w:t>
+      </w:r>
+      <w:r>
+        <w:rPr>
+          <w:rFonts w:ascii="Raleway" w:hAnsi="Raleway"/>
+          <w:sz w:val="22"/>
+          <w:szCs w:val="22"/>
+        </w:rPr>
+        <w:t xml:space="preserve"> </w:t>
+      </w:r>
+      <w:r>
+        <w:rPr>
+          <w:rFonts w:ascii="Raleway" w:hAnsi="Raleway"/>
+          <w:b/>
+          <w:bCs/>
+          <w:sz w:val="22"/>
+          <w:szCs w:val="22"/>
+        </w:rPr>
+        <w:t>increasing</w:t>
+      </w:r>
+      <w:r>
+        <w:rPr>
+          <w:rFonts w:ascii="Raleway" w:hAnsi="Raleway"/>
+          <w:b/>
+          <w:bCs/>
+          <w:sz w:val="22"/>
+          <w:szCs w:val="22"/>
+        </w:rPr>
+        <w:t xml:space="preserve"> scalability</w:t>
       </w:r>
     </w:p>
     <w:p>
@@ -4222,6 +4373,104 @@
           <w:sz w:val="22"/>
           <w:szCs w:val="22"/>
         </w:rPr>
+        <w:t>•</w:t>
+      </w:r>
+      <w:r>
+        <w:rPr>
+          <w:rFonts w:ascii="Raleway" w:hAnsi="Raleway"/>
+          <w:sz w:val="22"/>
+          <w:szCs w:val="22"/>
+        </w:rPr>
+        <w:t xml:space="preserve"> </w:t>
+      </w:r>
+      <w:r>
+        <w:rPr>
+          <w:rFonts w:ascii="Raleway" w:hAnsi="Raleway"/>
+          <w:sz w:val="22"/>
+          <w:szCs w:val="22"/>
+        </w:rPr>
+        <w:t>Supervise</w:t>
+      </w:r>
+      <w:r>
+        <w:rPr>
+          <w:rFonts w:ascii="Raleway" w:hAnsi="Raleway"/>
+          <w:sz w:val="22"/>
+          <w:szCs w:val="22"/>
+        </w:rPr>
+        <w:t xml:space="preserve"> a </w:t>
+      </w:r>
+      <w:r>
+        <w:rPr>
+          <w:rFonts w:ascii="Raleway" w:hAnsi="Raleway"/>
+          <w:sz w:val="22"/>
+          <w:szCs w:val="22"/>
+        </w:rPr>
+        <w:t xml:space="preserve">team of 21 staff </w:t>
+      </w:r>
+      <w:r>
+        <w:rPr>
+          <w:rFonts w:ascii="Raleway" w:hAnsi="Raleway"/>
+          <w:sz w:val="22"/>
+          <w:szCs w:val="22"/>
+        </w:rPr>
+        <w:t xml:space="preserve">who </w:t>
+      </w:r>
+      <w:r>
+        <w:rPr>
+          <w:rFonts w:ascii="Raleway" w:hAnsi="Raleway"/>
+          <w:sz w:val="22"/>
+          <w:szCs w:val="22"/>
+        </w:rPr>
+        <w:t>moderate</w:t>
+      </w:r>
+      <w:r>
+        <w:rPr>
+          <w:rFonts w:ascii="Raleway" w:hAnsi="Raleway"/>
+          <w:sz w:val="22"/>
+          <w:szCs w:val="22"/>
+        </w:rPr>
+        <w:t xml:space="preserve"> the servers and forums to empower </w:t>
+      </w:r>
+      <w:r>
+        <w:rPr>
+          <w:rFonts w:ascii="Raleway" w:hAnsi="Raleway"/>
+          <w:sz w:val="22"/>
+          <w:szCs w:val="22"/>
+        </w:rPr>
+        <w:t xml:space="preserve">our </w:t>
+      </w:r>
+      <w:r>
+        <w:rPr>
+          <w:rFonts w:ascii="Raleway" w:hAnsi="Raleway"/>
+          <w:sz w:val="22"/>
+          <w:szCs w:val="22"/>
+        </w:rPr>
+        <w:t>player</w:t>
+      </w:r>
+      <w:r>
+        <w:rPr>
+          <w:rFonts w:ascii="Raleway" w:hAnsi="Raleway"/>
+          <w:sz w:val="22"/>
+          <w:szCs w:val="22"/>
+        </w:rPr>
+        <w:t xml:space="preserve"> experience</w:t>
+      </w:r>
+    </w:p>
+    <w:p>
+      <w:pPr>
+        <w:spacing w:line="276" w:lineRule="auto"/>
+        <w:rPr>
+          <w:rFonts w:ascii="Raleway" w:hAnsi="Raleway"/>
+          <w:sz w:val="22"/>
+          <w:szCs w:val="22"/>
+        </w:rPr>
+      </w:pPr>
+      <w:r>
+        <w:rPr>
+          <w:rFonts w:ascii="Raleway" w:hAnsi="Raleway"/>
+          <w:sz w:val="22"/>
+          <w:szCs w:val="22"/>
+        </w:rPr>
         <w:t xml:space="preserve">• </w:t>
       </w:r>
       <w:r>
@@ -4254,7 +4503,23 @@
           <w:sz w:val="22"/>
           <w:szCs w:val="22"/>
         </w:rPr>
-        <w:t xml:space="preserve"> business to </w:t>
+        <w:t xml:space="preserve"> </w:t>
+      </w:r>
+      <w:r>
+        <w:rPr>
+          <w:rFonts w:ascii="Raleway" w:hAnsi="Raleway"/>
+          <w:sz w:val="22"/>
+          <w:szCs w:val="22"/>
+        </w:rPr>
+        <w:t>business</w:t>
+      </w:r>
+      <w:r>
+        <w:rPr>
+          <w:rFonts w:ascii="Raleway" w:hAnsi="Raleway"/>
+          <w:sz w:val="22"/>
+          <w:szCs w:val="22"/>
+        </w:rPr>
+        <w:t xml:space="preserve"> to </w:t>
       </w:r>
       <w:r>
         <w:rPr>
@@ -4337,8 +4602,8 @@
         <w:spacing w:line="276" w:lineRule="auto"/>
         <w:rPr>
           <w:rFonts w:ascii="Raleway" w:eastAsia="Raleway" w:hAnsi="Raleway" w:cs="Raleway"/>
-          <w:sz w:val="14"/>
-          <w:szCs w:val="14"/>
+          <w:sz w:val="10"/>
+          <w:szCs w:val="10"/>
         </w:rPr>
       </w:pPr>
     </w:p>
@@ -4760,34 +5025,7 @@
             <w:sz w:val="22"/>
             <w:szCs w:val="22"/>
           </w:rPr>
-          <w:t>web</w:t>
-        </w:r>
-        <w:r>
-          <w:rPr>
-            <w:rStyle w:val="Hyperlink"/>
-            <w:rFonts w:ascii="Raleway" w:hAnsi="Raleway"/>
-            <w:sz w:val="22"/>
-            <w:szCs w:val="22"/>
-          </w:rPr>
-          <w:t>s</w:t>
-        </w:r>
-        <w:r>
-          <w:rPr>
-            <w:rStyle w:val="Hyperlink"/>
-            <w:rFonts w:ascii="Raleway" w:hAnsi="Raleway"/>
-            <w:sz w:val="22"/>
-            <w:szCs w:val="22"/>
-          </w:rPr>
-          <w:t>i</w:t>
-        </w:r>
-        <w:r>
-          <w:rPr>
-            <w:rStyle w:val="Hyperlink"/>
-            <w:rFonts w:ascii="Raleway" w:hAnsi="Raleway"/>
-            <w:sz w:val="22"/>
-            <w:szCs w:val="22"/>
-          </w:rPr>
-          <w:t>te</w:t>
+          <w:t>website</w:t>
         </w:r>
       </w:hyperlink>
       <w:r>
@@ -4879,7 +5117,27 @@
           <w:sz w:val="22"/>
           <w:szCs w:val="22"/>
         </w:rPr>
-        <w:t>increase applications by 60%</w:t>
+        <w:t xml:space="preserve">increase applications by </w:t>
+      </w:r>
+      <w:r>
+        <w:rPr>
+          <w:rFonts w:ascii="Raleway" w:hAnsi="Raleway"/>
+          <w:b/>
+          <w:bCs/>
+          <w:sz w:val="22"/>
+          <w:szCs w:val="22"/>
+        </w:rPr>
+        <w:t>49</w:t>
+      </w:r>
+      <w:r>
+        <w:rPr>
+          <w:rFonts w:ascii="Raleway" w:hAnsi="Raleway"/>
+          <w:b/>
+          <w:bCs/>
+          <w:sz w:val="22"/>
+          <w:szCs w:val="22"/>
+        </w:rPr>
+        <w:t>%</w:t>
       </w:r>
     </w:p>
     <w:p>
@@ -4945,8 +5203,8 @@
         <w:spacing w:line="276" w:lineRule="auto"/>
         <w:rPr>
           <w:rFonts w:ascii="Raleway" w:eastAsia="Raleway" w:hAnsi="Raleway" w:cs="Raleway"/>
-          <w:sz w:val="14"/>
-          <w:szCs w:val="14"/>
+          <w:sz w:val="10"/>
+          <w:szCs w:val="10"/>
         </w:rPr>
       </w:pPr>
     </w:p>
@@ -5350,7 +5608,23 @@
           <w:sz w:val="22"/>
           <w:szCs w:val="22"/>
         </w:rPr>
-        <w:t>Compiled &amp; classified ~900 frontend transactions for importing into new software</w:t>
+        <w:t>Compiled &amp; classified ~</w:t>
+      </w:r>
+      <w:r>
+        <w:rPr>
+          <w:rFonts w:ascii="Raleway" w:hAnsi="Raleway"/>
+          <w:sz w:val="22"/>
+          <w:szCs w:val="22"/>
+        </w:rPr>
+        <w:t>8</w:t>
+      </w:r>
+      <w:r>
+        <w:rPr>
+          <w:rFonts w:ascii="Raleway" w:hAnsi="Raleway"/>
+          <w:sz w:val="22"/>
+          <w:szCs w:val="22"/>
+        </w:rPr>
+        <w:t>00 frontend transactions for importing into new software</w:t>
       </w:r>
     </w:p>
     <w:p>
@@ -5393,8 +5667,8 @@
         <w:rPr>
           <w:rFonts w:ascii="Raleway" w:eastAsia="Raleway" w:hAnsi="Raleway" w:cs="Raleway"/>
           <w:color w:val="7F7F7F"/>
-          <w:sz w:val="14"/>
-          <w:szCs w:val="14"/>
+          <w:sz w:val="10"/>
+          <w:szCs w:val="10"/>
           <w:u w:color="7F7F7F"/>
         </w:rPr>
       </w:pPr>
@@ -5551,8 +5825,8 @@
         <w:spacing w:line="276" w:lineRule="auto"/>
         <w:rPr>
           <w:rFonts w:ascii="Raleway" w:hAnsi="Raleway"/>
-          <w:sz w:val="14"/>
-          <w:szCs w:val="14"/>
+          <w:sz w:val="10"/>
+          <w:szCs w:val="10"/>
         </w:rPr>
       </w:pPr>
     </w:p>
@@ -5571,23 +5845,89 @@
           <w:b/>
           <w:bCs/>
         </w:rPr>
-        <w:t>Assembly Simulator</w:t>
-      </w:r>
-      <w:r>
-        <w:rPr>
-          <w:rFonts w:ascii="Raleway" w:hAnsi="Raleway"/>
-          <w:b/>
-          <w:bCs/>
-        </w:rPr>
-        <w:tab/>
-      </w:r>
-      <w:r>
-        <w:rPr>
-          <w:rFonts w:ascii="Raleway" w:hAnsi="Raleway"/>
-          <w:sz w:val="22"/>
-          <w:szCs w:val="22"/>
-        </w:rPr>
-        <w:t>Created a program based on custom ISA that converted assembly language</w:t>
+        <w:t>Stock Market</w:t>
+      </w:r>
+      <w:r>
+        <w:rPr>
+          <w:rFonts w:ascii="Raleway" w:hAnsi="Raleway"/>
+          <w:b/>
+          <w:bCs/>
+        </w:rPr>
+        <w:tab/>
+      </w:r>
+      <w:r>
+        <w:rPr>
+          <w:rFonts w:ascii="Raleway" w:hAnsi="Raleway"/>
+          <w:b/>
+          <w:bCs/>
+        </w:rPr>
+        <w:tab/>
+      </w:r>
+      <w:r>
+        <w:rPr>
+          <w:rFonts w:ascii="Raleway" w:hAnsi="Raleway"/>
+          <w:sz w:val="22"/>
+          <w:szCs w:val="22"/>
+        </w:rPr>
+        <w:tab/>
+        <w:t xml:space="preserve">Organized a fast orderbook that read input orders, simulated buys &amp; sells, and </w:t>
+      </w:r>
+      <w:r>
+        <w:rPr>
+          <w:rFonts w:ascii="Raleway" w:hAnsi="Raleway"/>
+          <w:sz w:val="22"/>
+          <w:szCs w:val="22"/>
+        </w:rPr>
+        <w:br/>
+      </w:r>
+      <w:r>
+        <w:rPr>
+          <w:rFonts w:ascii="Raleway" w:hAnsi="Raleway"/>
+          <w:sz w:val="22"/>
+          <w:szCs w:val="22"/>
+        </w:rPr>
+        <w:tab/>
+      </w:r>
+      <w:r>
+        <w:rPr>
+          <w:rFonts w:ascii="Raleway" w:hAnsi="Raleway"/>
+          <w:sz w:val="22"/>
+          <w:szCs w:val="22"/>
+        </w:rPr>
+        <w:tab/>
+      </w:r>
+      <w:r>
+        <w:rPr>
+          <w:rFonts w:ascii="Raleway" w:hAnsi="Raleway"/>
+          <w:sz w:val="22"/>
+          <w:szCs w:val="22"/>
+        </w:rPr>
+        <w:tab/>
+      </w:r>
+      <w:r>
+        <w:rPr>
+          <w:rFonts w:ascii="Raleway" w:hAnsi="Raleway"/>
+          <w:sz w:val="22"/>
+          <w:szCs w:val="22"/>
+        </w:rPr>
+        <w:tab/>
+      </w:r>
+      <w:r>
+        <w:rPr>
+          <w:rFonts w:ascii="Raleway" w:hAnsi="Raleway"/>
+          <w:sz w:val="22"/>
+          <w:szCs w:val="22"/>
+        </w:rPr>
+        <w:tab/>
+      </w:r>
+      <w:r>
+        <w:rPr>
+          <w:rFonts w:ascii="Raleway" w:hAnsi="Raleway"/>
+          <w:sz w:val="22"/>
+          <w:szCs w:val="22"/>
+        </w:rPr>
+        <w:tab/>
+        <w:t>calculated optimal entry &amp; exit prices while tracking daily trader profits (C++)</w:t>
       </w:r>
     </w:p>
     <w:p>
@@ -5595,67 +5935,8 @@
         <w:spacing w:line="276" w:lineRule="auto"/>
         <w:rPr>
           <w:rFonts w:ascii="Raleway" w:hAnsi="Raleway"/>
-          <w:sz w:val="22"/>
-          <w:szCs w:val="22"/>
-        </w:rPr>
-      </w:pPr>
-      <w:r>
-        <w:rPr>
-          <w:rFonts w:ascii="Raleway" w:hAnsi="Raleway"/>
-          <w:sz w:val="22"/>
-          <w:szCs w:val="22"/>
-        </w:rPr>
-        <w:tab/>
-      </w:r>
-      <w:r>
-        <w:rPr>
-          <w:rFonts w:ascii="Raleway" w:hAnsi="Raleway"/>
-          <w:sz w:val="22"/>
-          <w:szCs w:val="22"/>
-        </w:rPr>
-        <w:tab/>
-      </w:r>
-      <w:r>
-        <w:rPr>
-          <w:rFonts w:ascii="Raleway" w:hAnsi="Raleway"/>
-          <w:sz w:val="22"/>
-          <w:szCs w:val="22"/>
-        </w:rPr>
-        <w:tab/>
-      </w:r>
-      <w:r>
-        <w:rPr>
-          <w:rFonts w:ascii="Raleway" w:hAnsi="Raleway"/>
-          <w:sz w:val="22"/>
-          <w:szCs w:val="22"/>
-        </w:rPr>
-        <w:tab/>
-      </w:r>
-      <w:r>
-        <w:rPr>
-          <w:rFonts w:ascii="Raleway" w:hAnsi="Raleway"/>
-          <w:sz w:val="22"/>
-          <w:szCs w:val="22"/>
-        </w:rPr>
-        <w:tab/>
-      </w:r>
-      <w:r>
-        <w:rPr>
-          <w:rFonts w:ascii="Raleway" w:hAnsi="Raleway"/>
-          <w:sz w:val="22"/>
-          <w:szCs w:val="22"/>
-        </w:rPr>
-        <w:tab/>
-        <w:t>into machine code and simulated it with pipelining and caching (C)</w:t>
-      </w:r>
-    </w:p>
-    <w:p>
-      <w:pPr>
-        <w:spacing w:line="276" w:lineRule="auto"/>
-        <w:rPr>
-          <w:rFonts w:ascii="Raleway" w:hAnsi="Raleway"/>
-          <w:sz w:val="14"/>
-          <w:szCs w:val="14"/>
+          <w:sz w:val="10"/>
+          <w:szCs w:val="10"/>
         </w:rPr>
       </w:pPr>
     </w:p>
@@ -5674,37 +5955,28 @@
           <w:b/>
           <w:bCs/>
         </w:rPr>
-        <w:t>Machine Learning</w:t>
-      </w:r>
-      <w:r>
-        <w:rPr>
-          <w:rFonts w:ascii="Raleway" w:hAnsi="Raleway"/>
-          <w:b/>
-          <w:bCs/>
-        </w:rPr>
-        <w:tab/>
-      </w:r>
-      <w:r>
-        <w:rPr>
-          <w:rFonts w:ascii="Raleway" w:hAnsi="Raleway"/>
-          <w:b/>
-          <w:bCs/>
-        </w:rPr>
-        <w:tab/>
-      </w:r>
-      <w:r>
-        <w:rPr>
-          <w:rFonts w:ascii="Raleway" w:hAnsi="Raleway"/>
-          <w:sz w:val="22"/>
-          <w:szCs w:val="22"/>
-        </w:rPr>
-        <w:t>Used natural language processing and machine learning to automatically</w:t>
+        <w:t>Assembly Simulator</w:t>
+      </w:r>
+      <w:r>
+        <w:rPr>
+          <w:rFonts w:ascii="Raleway" w:hAnsi="Raleway"/>
+          <w:b/>
+          <w:bCs/>
+        </w:rPr>
+        <w:tab/>
+      </w:r>
+      <w:r>
+        <w:rPr>
+          <w:rFonts w:ascii="Raleway" w:hAnsi="Raleway"/>
+          <w:sz w:val="22"/>
+          <w:szCs w:val="22"/>
+        </w:rPr>
+        <w:t>Created a program based on custom ISA that converted assembly language</w:t>
       </w:r>
     </w:p>
     <w:p>
       <w:pPr>
         <w:spacing w:line="276" w:lineRule="auto"/>
-        <w:ind w:left="2100" w:firstLine="420"/>
         <w:rPr>
           <w:rFonts w:ascii="Raleway" w:hAnsi="Raleway"/>
           <w:sz w:val="22"/>
@@ -5717,15 +5989,48 @@
           <w:sz w:val="22"/>
           <w:szCs w:val="22"/>
         </w:rPr>
-        <w:t>classify the subject of media posts through a Naïve Bayes Classifier</w:t>
-      </w:r>
-      <w:r>
-        <w:rPr>
-          <w:rFonts w:ascii="Raleway" w:hAnsi="Raleway"/>
-          <w:sz w:val="22"/>
-          <w:szCs w:val="22"/>
-        </w:rPr>
-        <w:t xml:space="preserve"> (C++)</w:t>
+        <w:tab/>
+      </w:r>
+      <w:r>
+        <w:rPr>
+          <w:rFonts w:ascii="Raleway" w:hAnsi="Raleway"/>
+          <w:sz w:val="22"/>
+          <w:szCs w:val="22"/>
+        </w:rPr>
+        <w:tab/>
+      </w:r>
+      <w:r>
+        <w:rPr>
+          <w:rFonts w:ascii="Raleway" w:hAnsi="Raleway"/>
+          <w:sz w:val="22"/>
+          <w:szCs w:val="22"/>
+        </w:rPr>
+        <w:tab/>
+      </w:r>
+      <w:r>
+        <w:rPr>
+          <w:rFonts w:ascii="Raleway" w:hAnsi="Raleway"/>
+          <w:sz w:val="22"/>
+          <w:szCs w:val="22"/>
+        </w:rPr>
+        <w:tab/>
+      </w:r>
+      <w:r>
+        <w:rPr>
+          <w:rFonts w:ascii="Raleway" w:hAnsi="Raleway"/>
+          <w:sz w:val="22"/>
+          <w:szCs w:val="22"/>
+        </w:rPr>
+        <w:tab/>
+      </w:r>
+      <w:r>
+        <w:rPr>
+          <w:rFonts w:ascii="Raleway" w:hAnsi="Raleway"/>
+          <w:sz w:val="22"/>
+          <w:szCs w:val="22"/>
+        </w:rPr>
+        <w:tab/>
+        <w:t>into machine code and simulated it with pipelining and caching (C)</w:t>
       </w:r>
     </w:p>
     <w:p>
@@ -5733,8 +6038,8 @@
         <w:spacing w:line="276" w:lineRule="auto"/>
         <w:rPr>
           <w:rFonts w:ascii="Raleway" w:hAnsi="Raleway"/>
-          <w:sz w:val="14"/>
-          <w:szCs w:val="14"/>
+          <w:sz w:val="10"/>
+          <w:szCs w:val="10"/>
         </w:rPr>
       </w:pPr>
     </w:p>

</xml_diff>

<commit_message>
Add server ranking, modify coursework
</commit_message>
<xml_diff>
--- a/SimonYangResume.docx
+++ b/SimonYangResume.docx
@@ -1180,7 +1180,7 @@
         <mc:AlternateContent>
           <mc:Choice Requires="wps">
             <w:drawing>
-              <wp:inline distT="0" distB="0" distL="0" distR="0" wp14:anchorId="2A9D68A0" wp14:editId="51174C0C">
+              <wp:inline distT="0" distB="0" distL="0" distR="0" wp14:anchorId="2A9D68A0" wp14:editId="616F837B">
                 <wp:extent cx="109220" cy="109220"/>
                 <wp:effectExtent l="0" t="0" r="5080" b="5080"/>
                 <wp:docPr id="56" name="LinkedIn icon" descr="LinkedIn icon"/>
@@ -2112,7 +2112,7 @@
           </mc:Choice>
           <mc:Fallback>
             <w:pict>
-              <v:shape w14:anchorId="254A6B8A" id="LinkedIn icon" o:spid="_x0000_s1026" alt="LinkedIn icon" style="width:8.6pt;height:8.6pt;visibility:visible;mso-wrap-style:square;mso-left-percent:-10001;mso-top-percent:-10001;mso-position-horizontal:absolute;mso-position-horizontal-relative:char;mso-position-vertical:absolute;mso-position-vertical-relative:line;mso-left-percent:-10001;mso-top-percent:-10001;v-text-anchor:top" coordsize="2616,2610" o:gfxdata="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" path="m419,978r-15,l394,981r-4,4l388,995r-1,15l387,1600r,596l388,2210r1,9l394,2223r8,2l415,2225r334,l761,2225r8,-2l773,2219r2,-8l775,2197r,-1191l775,993r-2,-8l769,979r-8,-1l747,978r-328,xm1785,947r-65,2l1677,955r-42,9l1595,977r-37,17l1523,1013r-33,24l1459,1065r-28,32l1405,1133r-4,5l1396,1144r-4,-2l1392,1122r-1,-118l1391,992r-1,-7l1386,981r-8,-3l1365,978r-317,l1033,978r-8,1l1020,985r-1,8l1019,1007r,1188l1019,2210r1,9l1025,2223r8,2l1048,2225r329,l1391,2225r9,-2l1404,2219r2,-9l1406,2195r,-569l1407,1580r2,-47l1415,1487r10,-45l1435,1413r12,-26l1462,1363r18,-20l1501,1326r24,-15l1552,1301r29,-7l1614,1290r33,l1679,1292r29,5l1735,1307r23,15l1778,1341r17,22l1809,1390r12,28l1828,1448r5,43l1838,1534r1,44l1840,1889r,309l1840,2208r2,7l1845,2221r7,3l1862,2225r345,l2217,2224r7,-4l2227,2213r1,-10l2227,1829r-1,-374l2223,1392r-7,-61l2203,1269r-17,-60l2169,1166r-21,-38l2125,1094r-26,-32l2069,1035r-34,-24l1998,992r-40,-17l1914,963r-64,-12l1785,947xm582,359r-36,3l511,370r-33,13l449,401r-26,22l401,450r-18,29l368,511r-8,35l357,582r2,36l367,654r15,32l399,715r22,26l447,765r29,18l508,797r34,8l578,808r38,-3l651,797r32,-13l714,766r26,-24l763,717r18,-30l795,655r8,-35l806,583r-3,-35l795,513,781,481,763,452,741,426,715,402,685,384,653,370r-34,-8l582,359xm163,l2451,r6,2l2463,4r35,11l2527,30r26,19l2575,72r17,27l2605,128r8,32l2616,195r,2219l2616,2425r-4,33l2602,2490r-15,28l2568,2545r-22,22l2520,2585r-29,14l2458,2607r-33,3l189,2610r-29,-2l132,2602r-26,-11l82,2577,59,2558,41,2540,27,2519,15,2498,7,2475,,2452,,158,7,133,17,109,30,85,47,64,67,45,88,29,111,17,136,7,163,xe" fillcolor="#5b9bd5 [3204]" stroked="f" strokeweight="0">
+              <v:shape w14:anchorId="229B5B07" id="LinkedIn icon" o:spid="_x0000_s1026" alt="LinkedIn icon" style="width:8.6pt;height:8.6pt;visibility:visible;mso-wrap-style:square;mso-left-percent:-10001;mso-top-percent:-10001;mso-position-horizontal:absolute;mso-position-horizontal-relative:char;mso-position-vertical:absolute;mso-position-vertical-relative:line;mso-left-percent:-10001;mso-top-percent:-10001;v-text-anchor:top" coordsize="2616,2610" o:gfxdata="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" path="m419,978r-15,l394,981r-4,4l388,995r-1,15l387,1600r,596l388,2210r1,9l394,2223r8,2l415,2225r334,l761,2225r8,-2l773,2219r2,-8l775,2197r,-1191l775,993r-2,-8l769,979r-8,-1l747,978r-328,xm1785,947r-65,2l1677,955r-42,9l1595,977r-37,17l1523,1013r-33,24l1459,1065r-28,32l1405,1133r-4,5l1396,1144r-4,-2l1392,1122r-1,-118l1391,992r-1,-7l1386,981r-8,-3l1365,978r-317,l1033,978r-8,1l1020,985r-1,8l1019,1007r,1188l1019,2210r1,9l1025,2223r8,2l1048,2225r329,l1391,2225r9,-2l1404,2219r2,-9l1406,2195r,-569l1407,1580r2,-47l1415,1487r10,-45l1435,1413r12,-26l1462,1363r18,-20l1501,1326r24,-15l1552,1301r29,-7l1614,1290r33,l1679,1292r29,5l1735,1307r23,15l1778,1341r17,22l1809,1390r12,28l1828,1448r5,43l1838,1534r1,44l1840,1889r,309l1840,2208r2,7l1845,2221r7,3l1862,2225r345,l2217,2224r7,-4l2227,2213r1,-10l2227,1829r-1,-374l2223,1392r-7,-61l2203,1269r-17,-60l2169,1166r-21,-38l2125,1094r-26,-32l2069,1035r-34,-24l1998,992r-40,-17l1914,963r-64,-12l1785,947xm582,359r-36,3l511,370r-33,13l449,401r-26,22l401,450r-18,29l368,511r-8,35l357,582r2,36l367,654r15,32l399,715r22,26l447,765r29,18l508,797r34,8l578,808r38,-3l651,797r32,-13l714,766r26,-24l763,717r18,-30l795,655r8,-35l806,583r-3,-35l795,513,781,481,763,452,741,426,715,402,685,384,653,370r-34,-8l582,359xm163,l2451,r6,2l2463,4r35,11l2527,30r26,19l2575,72r17,27l2605,128r8,32l2616,195r,2219l2616,2425r-4,33l2602,2490r-15,28l2568,2545r-22,22l2520,2585r-29,14l2458,2607r-33,3l189,2610r-29,-2l132,2602r-26,-11l82,2577,59,2558,41,2540,27,2519,15,2498,7,2475,,2452,,158,7,133,17,109,30,85,47,64,67,45,88,29,111,17,136,7,163,xe" fillcolor="#5b9bd5 [3204]" stroked="f" strokeweight="0">
                 <v:path arrowok="t" o:connecttype="custom" o:connectlocs="16283,41219;16158,91895;16784,93109;32106,93025;32357,42098;31772,40926;71811,39713;65048,41596;59745,45906;58117,47789;58034,41219;43755,40926;42544,41554;42586,92858;57491,93109;58702,92481;58827,64151;60413,58041;63670,54861;68764,53982;73398,55321;76028,59339;76780,66034;76905,92691;92144,93109;93021,92188;92520,55698;89681,47203;84963,42307;77239,39796;21335,15483;16742,18831;14905,24355;16659,29920;21209,33352;27180,33352;31856,30004;33651,24397;31856,18915;27263,15483;102331,0;105504,1255;108761,5356;109220,101478;107216,106500;102623,109094;5511,108885;1712,106291;0,102608;1253,3557;4634,711" o:connectangles="0,0,0,0,0,0,0,0,0,0,0,0,0,0,0,0,0,0,0,0,0,0,0,0,0,0,0,0,0,0,0,0,0,0,0,0,0,0,0,0,0,0,0,0,0,0,0,0,0,0,0"/>
                 <o:lock v:ext="edit" verticies="t"/>
                 <w10:anchorlock/>
@@ -2139,8 +2139,19 @@
             <w:sz w:val="22"/>
             <w:szCs w:val="22"/>
           </w:rPr>
-          <w:t>linkedin.com/in/yangsim</w:t>
+          <w:t>linkedin.com/in/</w:t>
         </w:r>
+        <w:proofErr w:type="spellStart"/>
+        <w:r>
+          <w:rPr>
+            <w:rStyle w:val="Hyperlink"/>
+            <w:rFonts w:ascii="Raleway" w:hAnsi="Raleway"/>
+            <w:sz w:val="22"/>
+            <w:szCs w:val="22"/>
+          </w:rPr>
+          <w:t>yangsim</w:t>
+        </w:r>
+        <w:proofErr w:type="spellEnd"/>
       </w:hyperlink>
       <w:r>
         <w:rPr>
@@ -2230,8 +2241,19 @@
             <w:sz w:val="22"/>
             <w:szCs w:val="22"/>
           </w:rPr>
-          <w:t>github.com/ihatemagic</w:t>
+          <w:t>github.com/</w:t>
         </w:r>
+        <w:proofErr w:type="spellStart"/>
+        <w:r>
+          <w:rPr>
+            <w:rStyle w:val="Hyperlink"/>
+            <w:rFonts w:ascii="Raleway" w:hAnsi="Raleway"/>
+            <w:sz w:val="22"/>
+            <w:szCs w:val="22"/>
+          </w:rPr>
+          <w:t>ihatemagic</w:t>
+        </w:r>
+        <w:proofErr w:type="spellEnd"/>
       </w:hyperlink>
     </w:p>
     <w:p>
@@ -2269,7 +2291,19 @@
           <w:szCs w:val="36"/>
           <w:u w:color="7F7F7F"/>
         </w:rPr>
-        <w:t>Education</w:t>
+        <w:t>E</w:t>
+      </w:r>
+      <w:r>
+        <w:rPr>
+          <w:rFonts w:ascii="Raleway" w:hAnsi="Raleway"/>
+          <w:b/>
+          <w:bCs/>
+          <w:color w:val="7F7F7F"/>
+          <w:sz w:val="36"/>
+          <w:szCs w:val="36"/>
+          <w:u w:color="7F7F7F"/>
+        </w:rPr>
+        <w:t>ducation</w:t>
       </w:r>
     </w:p>
     <w:p>
@@ -2692,7 +2726,25 @@
           <w:sz w:val="22"/>
           <w:szCs w:val="22"/>
         </w:rPr>
-        <w:t>• William J. Branstrom Prize Recipient (Top 5% of Class)</w:t>
+        <w:t xml:space="preserve">• William J. </w:t>
+      </w:r>
+      <w:proofErr w:type="spellStart"/>
+      <w:r>
+        <w:rPr>
+          <w:rFonts w:ascii="Raleway" w:hAnsi="Raleway"/>
+          <w:sz w:val="22"/>
+          <w:szCs w:val="22"/>
+        </w:rPr>
+        <w:t>Branstrom</w:t>
+      </w:r>
+      <w:proofErr w:type="spellEnd"/>
+      <w:r>
+        <w:rPr>
+          <w:rFonts w:ascii="Raleway" w:hAnsi="Raleway"/>
+          <w:sz w:val="22"/>
+          <w:szCs w:val="22"/>
+        </w:rPr>
+        <w:t xml:space="preserve"> Prize Recipient (Top 5% of Class)</w:t>
       </w:r>
     </w:p>
     <w:p>
@@ -2713,6 +2765,8 @@
         <w:spacing w:line="276" w:lineRule="auto"/>
         <w:rPr>
           <w:rFonts w:ascii="Raleway" w:eastAsia="Raleway" w:hAnsi="Raleway" w:cs="Raleway"/>
+          <w:b/>
+          <w:bCs/>
           <w:sz w:val="20"/>
           <w:szCs w:val="20"/>
         </w:rPr>
@@ -3021,7 +3075,43 @@
           <w:sz w:val="22"/>
           <w:szCs w:val="22"/>
         </w:rPr>
-        <w:t>, Intro Computer Organization, Multivariable &amp; Vector Calculus, Linear Algebra</w:t>
+        <w:t xml:space="preserve">, Computer Organization, </w:t>
+      </w:r>
+    </w:p>
+    <w:p>
+      <w:pPr>
+        <w:spacing w:line="276" w:lineRule="auto"/>
+        <w:ind w:left="1680"/>
+        <w:jc w:val="left"/>
+        <w:rPr>
+          <w:rFonts w:ascii="Raleway" w:hAnsi="Raleway"/>
+          <w:sz w:val="22"/>
+          <w:szCs w:val="22"/>
+        </w:rPr>
+      </w:pPr>
+      <w:r>
+        <w:rPr>
+          <w:rFonts w:ascii="Raleway" w:hAnsi="Raleway"/>
+          <w:sz w:val="22"/>
+          <w:szCs w:val="22"/>
+        </w:rPr>
+        <w:t>Multivariable &amp; Vector Calculus, Linear Algebra</w:t>
+      </w:r>
+      <w:r>
+        <w:rPr>
+          <w:rFonts w:ascii="Raleway" w:hAnsi="Raleway"/>
+          <w:sz w:val="22"/>
+          <w:szCs w:val="22"/>
+        </w:rPr>
+        <w:t xml:space="preserve">, </w:t>
+      </w:r>
+      <w:r>
+        <w:rPr>
+          <w:rFonts w:ascii="Raleway" w:hAnsi="Raleway"/>
+          <w:sz w:val="22"/>
+          <w:szCs w:val="22"/>
+        </w:rPr>
+        <w:t>Statistics</w:t>
       </w:r>
     </w:p>
     <w:p>
@@ -3060,7 +3150,19 @@
           <w:szCs w:val="36"/>
           <w:u w:color="7F7F7F"/>
         </w:rPr>
-        <w:t>Experience</w:t>
+        <w:t>E</w:t>
+      </w:r>
+      <w:r>
+        <w:rPr>
+          <w:rFonts w:ascii="Raleway" w:hAnsi="Raleway"/>
+          <w:b/>
+          <w:bCs/>
+          <w:color w:val="7F7F7F"/>
+          <w:sz w:val="36"/>
+          <w:szCs w:val="36"/>
+          <w:u w:color="7F7F7F"/>
+        </w:rPr>
+        <w:t>xperience</w:t>
       </w:r>
     </w:p>
     <w:p>
@@ -3255,6 +3357,7 @@
         </w:rPr>
         <w:tab/>
       </w:r>
+      <w:proofErr w:type="gramStart"/>
       <w:r>
         <w:rPr>
           <w:rFonts w:ascii="Raleway" w:eastAsia="Raleway" w:hAnsi="Raleway" w:cs="Raleway"/>
@@ -3283,7 +3386,18 @@
           <w:szCs w:val="22"/>
           <w:u w:color="7F7F7F"/>
         </w:rPr>
-        <w:t>Chicago, IL</w:t>
+        <w:t>Chicago</w:t>
+      </w:r>
+      <w:proofErr w:type="gramEnd"/>
+      <w:r>
+        <w:rPr>
+          <w:rFonts w:ascii="Raleway" w:hAnsi="Raleway"/>
+          <w:color w:val="7F7F7F"/>
+          <w:sz w:val="22"/>
+          <w:szCs w:val="22"/>
+          <w:u w:color="7F7F7F"/>
+        </w:rPr>
+        <w:t>, IL</w:t>
       </w:r>
     </w:p>
     <w:p>
@@ -4064,7 +4178,31 @@
           <w:sz w:val="22"/>
           <w:szCs w:val="22"/>
         </w:rPr>
-        <w:t>Build anti-cheat system through C++ and Lua to automatically b</w:t>
+        <w:t>Enhance user experience by building</w:t>
+      </w:r>
+      <w:r>
+        <w:rPr>
+          <w:rFonts w:ascii="Raleway" w:hAnsi="Raleway"/>
+          <w:sz w:val="22"/>
+          <w:szCs w:val="22"/>
+        </w:rPr>
+        <w:t xml:space="preserve"> anti-cheat system</w:t>
+      </w:r>
+      <w:r>
+        <w:rPr>
+          <w:rFonts w:ascii="Raleway" w:hAnsi="Raleway"/>
+          <w:sz w:val="22"/>
+          <w:szCs w:val="22"/>
+        </w:rPr>
+        <w:t xml:space="preserve"> </w:t>
+      </w:r>
+      <w:r>
+        <w:rPr>
+          <w:rFonts w:ascii="Raleway" w:hAnsi="Raleway"/>
+          <w:sz w:val="22"/>
+          <w:szCs w:val="22"/>
+        </w:rPr>
+        <w:t>to automatically b</w:t>
       </w:r>
       <w:r>
         <w:rPr>
@@ -4116,13 +4254,22 @@
           <w:sz w:val="22"/>
           <w:szCs w:val="22"/>
         </w:rPr>
-        <w:t xml:space="preserve"> cheaters and rulebreakers</w:t>
+        <w:t xml:space="preserve"> </w:t>
+      </w:r>
+      <w:r>
+        <w:rPr>
+          <w:rFonts w:ascii="Raleway" w:hAnsi="Raleway"/>
+          <w:sz w:val="22"/>
+          <w:szCs w:val="22"/>
+        </w:rPr>
+        <w:t>hackers</w:t>
       </w:r>
     </w:p>
     <w:p>
       <w:pPr>
         <w:spacing w:line="276" w:lineRule="auto"/>
         <w:ind w:left="420"/>
+        <w:jc w:val="left"/>
         <w:rPr>
           <w:rFonts w:ascii="Raleway" w:hAnsi="Raleway"/>
           <w:sz w:val="22"/>
@@ -4135,7 +4282,15 @@
           <w:sz w:val="22"/>
           <w:szCs w:val="22"/>
         </w:rPr>
-        <w:t xml:space="preserve">• </w:t>
+        <w:t>•</w:t>
+      </w:r>
+      <w:r>
+        <w:rPr>
+          <w:rFonts w:ascii="Raleway" w:hAnsi="Raleway"/>
+          <w:sz w:val="22"/>
+          <w:szCs w:val="22"/>
+        </w:rPr>
+        <w:t xml:space="preserve"> </w:t>
       </w:r>
       <w:r>
         <w:rPr>
@@ -4320,6 +4475,16 @@
           <w:szCs w:val="22"/>
         </w:rPr>
         <w:t xml:space="preserve"> malicious DoS attacks</w:t>
+      </w:r>
+      <w:r>
+        <w:rPr>
+          <w:rFonts w:ascii="Raleway" w:hAnsi="Raleway"/>
+          <w:b/>
+          <w:bCs/>
+          <w:sz w:val="22"/>
+          <w:szCs w:val="22"/>
+        </w:rPr>
+        <w:t xml:space="preserve"> by 87%</w:t>
       </w:r>
       <w:r>
         <w:rPr>
@@ -4373,7 +4538,63 @@
           <w:sz w:val="22"/>
           <w:szCs w:val="22"/>
         </w:rPr>
-        <w:t>•</w:t>
+        <w:t xml:space="preserve">• </w:t>
+      </w:r>
+      <w:r>
+        <w:rPr>
+          <w:rFonts w:ascii="Raleway" w:hAnsi="Raleway"/>
+          <w:sz w:val="22"/>
+          <w:szCs w:val="22"/>
+        </w:rPr>
+        <w:t>Supervise</w:t>
+      </w:r>
+      <w:r>
+        <w:rPr>
+          <w:rFonts w:ascii="Raleway" w:hAnsi="Raleway"/>
+          <w:sz w:val="22"/>
+          <w:szCs w:val="22"/>
+        </w:rPr>
+        <w:t xml:space="preserve"> a </w:t>
+      </w:r>
+      <w:r>
+        <w:rPr>
+          <w:rFonts w:ascii="Raleway" w:hAnsi="Raleway"/>
+          <w:sz w:val="22"/>
+          <w:szCs w:val="22"/>
+        </w:rPr>
+        <w:t xml:space="preserve">team of 21 staff </w:t>
+      </w:r>
+      <w:r>
+        <w:rPr>
+          <w:rFonts w:ascii="Raleway" w:hAnsi="Raleway"/>
+          <w:sz w:val="22"/>
+          <w:szCs w:val="22"/>
+        </w:rPr>
+        <w:t xml:space="preserve">who </w:t>
+      </w:r>
+      <w:r>
+        <w:rPr>
+          <w:rFonts w:ascii="Raleway" w:hAnsi="Raleway"/>
+          <w:sz w:val="22"/>
+          <w:szCs w:val="22"/>
+        </w:rPr>
+        <w:t>moderate</w:t>
+      </w:r>
+      <w:r>
+        <w:rPr>
+          <w:rFonts w:ascii="Raleway" w:hAnsi="Raleway"/>
+          <w:sz w:val="22"/>
+          <w:szCs w:val="22"/>
+        </w:rPr>
+        <w:t xml:space="preserve"> the servers and forums to </w:t>
+      </w:r>
+      <w:r>
+        <w:rPr>
+          <w:rFonts w:ascii="Raleway" w:hAnsi="Raleway"/>
+          <w:sz w:val="22"/>
+          <w:szCs w:val="22"/>
+        </w:rPr>
+        <w:t>elevate</w:t>
       </w:r>
       <w:r>
         <w:rPr>
@@ -4389,62 +4610,6 @@
           <w:sz w:val="22"/>
           <w:szCs w:val="22"/>
         </w:rPr>
-        <w:t>Supervise</w:t>
-      </w:r>
-      <w:r>
-        <w:rPr>
-          <w:rFonts w:ascii="Raleway" w:hAnsi="Raleway"/>
-          <w:sz w:val="22"/>
-          <w:szCs w:val="22"/>
-        </w:rPr>
-        <w:t xml:space="preserve"> a </w:t>
-      </w:r>
-      <w:r>
-        <w:rPr>
-          <w:rFonts w:ascii="Raleway" w:hAnsi="Raleway"/>
-          <w:sz w:val="22"/>
-          <w:szCs w:val="22"/>
-        </w:rPr>
-        <w:t xml:space="preserve">team of 21 staff </w:t>
-      </w:r>
-      <w:r>
-        <w:rPr>
-          <w:rFonts w:ascii="Raleway" w:hAnsi="Raleway"/>
-          <w:sz w:val="22"/>
-          <w:szCs w:val="22"/>
-        </w:rPr>
-        <w:t xml:space="preserve">who </w:t>
-      </w:r>
-      <w:r>
-        <w:rPr>
-          <w:rFonts w:ascii="Raleway" w:hAnsi="Raleway"/>
-          <w:sz w:val="22"/>
-          <w:szCs w:val="22"/>
-        </w:rPr>
-        <w:t>moderate</w:t>
-      </w:r>
-      <w:r>
-        <w:rPr>
-          <w:rFonts w:ascii="Raleway" w:hAnsi="Raleway"/>
-          <w:sz w:val="22"/>
-          <w:szCs w:val="22"/>
-        </w:rPr>
-        <w:t xml:space="preserve"> the servers and forums to empower </w:t>
-      </w:r>
-      <w:r>
-        <w:rPr>
-          <w:rFonts w:ascii="Raleway" w:hAnsi="Raleway"/>
-          <w:sz w:val="22"/>
-          <w:szCs w:val="22"/>
-        </w:rPr>
-        <w:t xml:space="preserve">our </w:t>
-      </w:r>
-      <w:r>
-        <w:rPr>
-          <w:rFonts w:ascii="Raleway" w:hAnsi="Raleway"/>
-          <w:sz w:val="22"/>
-          <w:szCs w:val="22"/>
-        </w:rPr>
         <w:t>player</w:t>
       </w:r>
       <w:r>
@@ -4454,6 +4619,114 @@
           <w:szCs w:val="22"/>
         </w:rPr>
         <w:t xml:space="preserve"> experience</w:t>
+      </w:r>
+    </w:p>
+    <w:p>
+      <w:pPr>
+        <w:spacing w:line="276" w:lineRule="auto"/>
+        <w:rPr>
+          <w:rFonts w:ascii="Raleway" w:hAnsi="Raleway"/>
+          <w:sz w:val="22"/>
+          <w:szCs w:val="22"/>
+        </w:rPr>
+      </w:pPr>
+      <w:r>
+        <w:rPr>
+          <w:rFonts w:ascii="Raleway" w:hAnsi="Raleway"/>
+          <w:sz w:val="22"/>
+          <w:szCs w:val="22"/>
+        </w:rPr>
+        <w:t xml:space="preserve">• </w:t>
+      </w:r>
+      <w:r>
+        <w:rPr>
+          <w:rFonts w:ascii="Raleway" w:hAnsi="Raleway"/>
+          <w:sz w:val="22"/>
+          <w:szCs w:val="22"/>
+        </w:rPr>
+        <w:t>Surged</w:t>
+      </w:r>
+      <w:r>
+        <w:rPr>
+          <w:rFonts w:ascii="Raleway" w:hAnsi="Raleway"/>
+          <w:sz w:val="22"/>
+          <w:szCs w:val="22"/>
+        </w:rPr>
+        <w:t xml:space="preserve"> flagship server</w:t>
+      </w:r>
+      <w:r>
+        <w:rPr>
+          <w:rFonts w:ascii="Raleway" w:hAnsi="Raleway"/>
+          <w:sz w:val="22"/>
+          <w:szCs w:val="22"/>
+        </w:rPr>
+        <w:t>’s global</w:t>
+      </w:r>
+      <w:r>
+        <w:rPr>
+          <w:rFonts w:ascii="Raleway" w:hAnsi="Raleway"/>
+          <w:sz w:val="22"/>
+          <w:szCs w:val="22"/>
+        </w:rPr>
+        <w:t xml:space="preserve"> ranking to </w:t>
+      </w:r>
+      <w:r>
+        <w:rPr>
+          <w:rFonts w:ascii="Raleway" w:hAnsi="Raleway"/>
+          <w:b/>
+          <w:bCs/>
+          <w:sz w:val="22"/>
+          <w:szCs w:val="22"/>
+        </w:rPr>
+        <w:t>#2 out of 1464</w:t>
+      </w:r>
+      <w:r>
+        <w:rPr>
+          <w:rFonts w:ascii="Raleway" w:hAnsi="Raleway"/>
+          <w:sz w:val="22"/>
+          <w:szCs w:val="22"/>
+        </w:rPr>
+        <w:t xml:space="preserve"> </w:t>
+      </w:r>
+      <w:r>
+        <w:rPr>
+          <w:rFonts w:ascii="Raleway" w:hAnsi="Raleway"/>
+          <w:sz w:val="22"/>
+          <w:szCs w:val="22"/>
+        </w:rPr>
+        <w:t xml:space="preserve">competing </w:t>
+      </w:r>
+      <w:r>
+        <w:rPr>
+          <w:rFonts w:ascii="Raleway" w:hAnsi="Raleway"/>
+          <w:sz w:val="22"/>
+          <w:szCs w:val="22"/>
+        </w:rPr>
+        <w:t xml:space="preserve">servers </w:t>
+      </w:r>
+      <w:r>
+        <w:rPr>
+          <w:rFonts w:ascii="Raleway" w:hAnsi="Raleway"/>
+          <w:sz w:val="22"/>
+          <w:szCs w:val="22"/>
+        </w:rPr>
+        <w:t>by</w:t>
+      </w:r>
+      <w:r>
+        <w:rPr>
+          <w:rFonts w:ascii="Raleway" w:hAnsi="Raleway"/>
+          <w:sz w:val="22"/>
+          <w:szCs w:val="22"/>
+        </w:rPr>
+        <w:t xml:space="preserve"> </w:t>
+      </w:r>
+      <w:r>
+        <w:rPr>
+          <w:rFonts w:ascii="Raleway" w:hAnsi="Raleway"/>
+          <w:sz w:val="22"/>
+          <w:szCs w:val="22"/>
+        </w:rPr>
+        <w:t>popularity</w:t>
       </w:r>
     </w:p>
     <w:p>
@@ -4942,8 +5215,11 @@
     <w:p>
       <w:pPr>
         <w:spacing w:line="276" w:lineRule="auto"/>
-        <w:rPr>
-          <w:rFonts w:ascii="Raleway" w:hAnsi="Raleway"/>
+        <w:ind w:left="1260" w:hanging="1260"/>
+        <w:rPr>
+          <w:rFonts w:ascii="Raleway" w:hAnsi="Raleway"/>
+          <w:b/>
+          <w:bCs/>
           <w:sz w:val="22"/>
           <w:szCs w:val="22"/>
         </w:rPr>
@@ -4951,12 +5227,60 @@
       <w:r>
         <w:rPr>
           <w:rFonts w:ascii="Raleway" w:hAnsi="Raleway"/>
-          <w:color w:val="7F7F7F"/>
-          <w:sz w:val="22"/>
-          <w:szCs w:val="22"/>
-          <w:u w:color="7F7F7F"/>
-        </w:rPr>
-        <w:t>School’s premier investment club intersecting quantitative finance and technology</w:t>
+          <w:sz w:val="22"/>
+          <w:szCs w:val="22"/>
+        </w:rPr>
+        <w:t>•</w:t>
+      </w:r>
+      <w:r>
+        <w:rPr>
+          <w:rFonts w:ascii="Raleway" w:hAnsi="Raleway"/>
+          <w:sz w:val="22"/>
+          <w:szCs w:val="22"/>
+        </w:rPr>
+        <w:t xml:space="preserve"> Organize recruiting events</w:t>
+      </w:r>
+      <w:r>
+        <w:rPr>
+          <w:rFonts w:ascii="Raleway" w:hAnsi="Raleway"/>
+          <w:sz w:val="22"/>
+          <w:szCs w:val="22"/>
+        </w:rPr>
+        <w:t>, marketing campaigns,</w:t>
+      </w:r>
+      <w:r>
+        <w:rPr>
+          <w:rFonts w:ascii="Raleway" w:hAnsi="Raleway"/>
+          <w:sz w:val="22"/>
+          <w:szCs w:val="22"/>
+        </w:rPr>
+        <w:t xml:space="preserve"> and </w:t>
+      </w:r>
+      <w:r>
+        <w:rPr>
+          <w:rFonts w:ascii="Raleway" w:hAnsi="Raleway"/>
+          <w:sz w:val="22"/>
+          <w:szCs w:val="22"/>
+        </w:rPr>
+        <w:t>interviews</w:t>
+      </w:r>
+      <w:r>
+        <w:rPr>
+          <w:rFonts w:ascii="Raleway" w:hAnsi="Raleway"/>
+          <w:sz w:val="22"/>
+          <w:szCs w:val="22"/>
+        </w:rPr>
+        <w:t xml:space="preserve">, </w:t>
+      </w:r>
+      <w:r>
+        <w:rPr>
+          <w:rFonts w:ascii="Raleway" w:hAnsi="Raleway"/>
+          <w:b/>
+          <w:bCs/>
+          <w:sz w:val="22"/>
+          <w:szCs w:val="22"/>
+        </w:rPr>
+        <w:t>increasing applications by 49%</w:t>
       </w:r>
     </w:p>
     <w:p>
@@ -4975,7 +5299,23 @@
           <w:sz w:val="22"/>
           <w:szCs w:val="22"/>
         </w:rPr>
-        <w:t>•</w:t>
+        <w:t xml:space="preserve">• </w:t>
+      </w:r>
+      <w:r>
+        <w:rPr>
+          <w:rFonts w:ascii="Raleway" w:hAnsi="Raleway"/>
+          <w:sz w:val="22"/>
+          <w:szCs w:val="22"/>
+        </w:rPr>
+        <w:t>R</w:t>
+      </w:r>
+      <w:r>
+        <w:rPr>
+          <w:rFonts w:ascii="Raleway" w:hAnsi="Raleway"/>
+          <w:sz w:val="22"/>
+          <w:szCs w:val="22"/>
+        </w:rPr>
+        <w:t>evamp application process</w:t>
       </w:r>
       <w:r>
         <w:rPr>
@@ -4991,7 +5331,53 @@
           <w:sz w:val="22"/>
           <w:szCs w:val="22"/>
         </w:rPr>
-        <w:t>Organized recruiting events, wrote software &amp; quant interview questions,</w:t>
+        <w:t xml:space="preserve">with executive </w:t>
+      </w:r>
+      <w:r>
+        <w:rPr>
+          <w:rFonts w:ascii="Raleway" w:hAnsi="Raleway"/>
+          <w:sz w:val="22"/>
+          <w:szCs w:val="22"/>
+        </w:rPr>
+        <w:t>board</w:t>
+      </w:r>
+      <w:r>
+        <w:rPr>
+          <w:rFonts w:ascii="Raleway" w:hAnsi="Raleway"/>
+          <w:sz w:val="22"/>
+          <w:szCs w:val="22"/>
+        </w:rPr>
+        <w:t xml:space="preserve"> to </w:t>
+      </w:r>
+      <w:r>
+        <w:rPr>
+          <w:rFonts w:ascii="Raleway" w:hAnsi="Raleway"/>
+          <w:b/>
+          <w:bCs/>
+          <w:sz w:val="22"/>
+          <w:szCs w:val="22"/>
+        </w:rPr>
+        <w:t xml:space="preserve">reduce </w:t>
+      </w:r>
+      <w:r>
+        <w:rPr>
+          <w:rFonts w:ascii="Raleway" w:hAnsi="Raleway"/>
+          <w:b/>
+          <w:bCs/>
+          <w:sz w:val="22"/>
+          <w:szCs w:val="22"/>
+        </w:rPr>
+        <w:t xml:space="preserve">recruiting </w:t>
+      </w:r>
+      <w:r>
+        <w:rPr>
+          <w:rFonts w:ascii="Raleway" w:hAnsi="Raleway"/>
+          <w:b/>
+          <w:bCs/>
+          <w:sz w:val="22"/>
+          <w:szCs w:val="22"/>
+        </w:rPr>
+        <w:t>bias</w:t>
       </w:r>
       <w:r>
         <w:rPr>
@@ -5007,137 +5393,15 @@
           <w:sz w:val="22"/>
           <w:szCs w:val="22"/>
         </w:rPr>
-        <w:t xml:space="preserve"> </w:t>
-      </w:r>
-      <w:r>
-        <w:rPr>
-          <w:rFonts w:ascii="Raleway" w:hAnsi="Raleway"/>
-          <w:sz w:val="22"/>
-          <w:szCs w:val="22"/>
-        </w:rPr>
-        <w:t xml:space="preserve">improved </w:t>
-      </w:r>
-      <w:hyperlink r:id="rId12" w:history="1">
-        <w:r>
-          <w:rPr>
-            <w:rStyle w:val="Hyperlink"/>
-            <w:rFonts w:ascii="Raleway" w:hAnsi="Raleway"/>
-            <w:sz w:val="22"/>
-            <w:szCs w:val="22"/>
-          </w:rPr>
-          <w:t>website</w:t>
-        </w:r>
-      </w:hyperlink>
-      <w:r>
-        <w:rPr>
-          <w:rFonts w:ascii="Raleway" w:hAnsi="Raleway"/>
-          <w:sz w:val="22"/>
-          <w:szCs w:val="22"/>
-        </w:rPr>
-        <w:t xml:space="preserve"> SEO</w:t>
-      </w:r>
-    </w:p>
-    <w:p>
-      <w:pPr>
-        <w:spacing w:line="276" w:lineRule="auto"/>
-        <w:ind w:left="1260" w:hanging="1260"/>
-        <w:rPr>
-          <w:rFonts w:ascii="Raleway" w:hAnsi="Raleway"/>
-          <w:sz w:val="22"/>
-          <w:szCs w:val="22"/>
-        </w:rPr>
-      </w:pPr>
-      <w:r>
-        <w:rPr>
-          <w:rFonts w:ascii="Raleway" w:hAnsi="Raleway"/>
-          <w:sz w:val="22"/>
-          <w:szCs w:val="22"/>
-        </w:rPr>
-        <w:t xml:space="preserve">• </w:t>
-      </w:r>
-      <w:r>
-        <w:rPr>
-          <w:rFonts w:ascii="Raleway" w:hAnsi="Raleway"/>
-          <w:sz w:val="22"/>
-          <w:szCs w:val="22"/>
-        </w:rPr>
-        <w:t>R</w:t>
-      </w:r>
-      <w:r>
-        <w:rPr>
-          <w:rFonts w:ascii="Raleway" w:hAnsi="Raleway"/>
-          <w:sz w:val="22"/>
-          <w:szCs w:val="22"/>
-        </w:rPr>
-        <w:t xml:space="preserve">evamped application process to </w:t>
-      </w:r>
-      <w:r>
-        <w:rPr>
-          <w:rFonts w:ascii="Raleway" w:hAnsi="Raleway"/>
-          <w:b/>
-          <w:bCs/>
-          <w:sz w:val="22"/>
-          <w:szCs w:val="22"/>
-        </w:rPr>
-        <w:t xml:space="preserve">reduce </w:t>
-      </w:r>
-      <w:r>
-        <w:rPr>
-          <w:rFonts w:ascii="Raleway" w:hAnsi="Raleway"/>
-          <w:b/>
-          <w:bCs/>
-          <w:sz w:val="22"/>
-          <w:szCs w:val="22"/>
-        </w:rPr>
-        <w:t xml:space="preserve">recruiting </w:t>
-      </w:r>
-      <w:r>
-        <w:rPr>
-          <w:rFonts w:ascii="Raleway" w:hAnsi="Raleway"/>
-          <w:b/>
-          <w:bCs/>
-          <w:sz w:val="22"/>
-          <w:szCs w:val="22"/>
-        </w:rPr>
-        <w:t>bias</w:t>
-      </w:r>
-      <w:r>
-        <w:rPr>
-          <w:rFonts w:ascii="Raleway" w:hAnsi="Raleway"/>
-          <w:sz w:val="22"/>
-          <w:szCs w:val="22"/>
-        </w:rPr>
-        <w:t xml:space="preserve"> and </w:t>
-      </w:r>
-      <w:r>
-        <w:rPr>
-          <w:rFonts w:ascii="Raleway" w:hAnsi="Raleway"/>
-          <w:b/>
-          <w:bCs/>
-          <w:sz w:val="22"/>
-          <w:szCs w:val="22"/>
-        </w:rPr>
-        <w:t xml:space="preserve">increase applications by </w:t>
-      </w:r>
-      <w:r>
-        <w:rPr>
-          <w:rFonts w:ascii="Raleway" w:hAnsi="Raleway"/>
-          <w:b/>
-          <w:bCs/>
-          <w:sz w:val="22"/>
-          <w:szCs w:val="22"/>
-        </w:rPr>
-        <w:t>49</w:t>
-      </w:r>
-      <w:r>
-        <w:rPr>
-          <w:rFonts w:ascii="Raleway" w:hAnsi="Raleway"/>
-          <w:b/>
-          <w:bCs/>
-          <w:sz w:val="22"/>
-          <w:szCs w:val="22"/>
-        </w:rPr>
-        <w:t>%</w:t>
+        <w:t xml:space="preserve"> ensure </w:t>
+      </w:r>
+      <w:r>
+        <w:rPr>
+          <w:rFonts w:ascii="Raleway" w:hAnsi="Raleway"/>
+          <w:sz w:val="22"/>
+          <w:szCs w:val="22"/>
+        </w:rPr>
+        <w:t>standardization</w:t>
       </w:r>
     </w:p>
     <w:p>
@@ -5219,6 +5483,7 @@
           <w:u w:color="7F7F7F"/>
         </w:rPr>
       </w:pPr>
+      <w:proofErr w:type="spellStart"/>
       <w:r>
         <w:rPr>
           <w:rFonts w:ascii="Raleway" w:hAnsi="Raleway"/>
@@ -5227,7 +5492,18 @@
           <w:sz w:val="28"/>
           <w:szCs w:val="28"/>
         </w:rPr>
-        <w:t>Twickenham Advisors</w:t>
+        <w:t>Twickenham</w:t>
+      </w:r>
+      <w:proofErr w:type="spellEnd"/>
+      <w:r>
+        <w:rPr>
+          <w:rFonts w:ascii="Raleway" w:hAnsi="Raleway"/>
+          <w:b/>
+          <w:bCs/>
+          <w:sz w:val="28"/>
+          <w:szCs w:val="28"/>
+        </w:rPr>
+        <w:t xml:space="preserve"> Advisors</w:t>
       </w:r>
       <w:r>
         <w:rPr>
@@ -5524,6 +5800,7 @@
         </w:rPr>
         <w:tab/>
       </w:r>
+      <w:proofErr w:type="gramStart"/>
       <w:r>
         <w:rPr>
           <w:rFonts w:ascii="Raleway" w:hAnsi="Raleway"/>
@@ -5552,7 +5829,18 @@
           <w:szCs w:val="22"/>
           <w:u w:color="7F7F7F"/>
         </w:rPr>
-        <w:t xml:space="preserve">Jul </w:t>
+        <w:t>Jul</w:t>
+      </w:r>
+      <w:proofErr w:type="gramEnd"/>
+      <w:r>
+        <w:rPr>
+          <w:rFonts w:ascii="Raleway" w:hAnsi="Raleway"/>
+          <w:color w:val="7F7F7F"/>
+          <w:sz w:val="22"/>
+          <w:szCs w:val="22"/>
+          <w:u w:color="7F7F7F"/>
+        </w:rPr>
+        <w:t xml:space="preserve"> </w:t>
       </w:r>
       <w:r>
         <w:rPr>

</xml_diff>

<commit_message>
Incorporate Tanuj's feedback for concrete coding
</commit_message>
<xml_diff>
--- a/SimonYangResume.docx
+++ b/SimonYangResume.docx
@@ -2139,19 +2139,8 @@
             <w:sz w:val="22"/>
             <w:szCs w:val="22"/>
           </w:rPr>
-          <w:t>linkedin.com/in/</w:t>
+          <w:t>linkedin.com/in/yangsim</w:t>
         </w:r>
-        <w:proofErr w:type="spellStart"/>
-        <w:r>
-          <w:rPr>
-            <w:rStyle w:val="Hyperlink"/>
-            <w:rFonts w:ascii="Raleway" w:hAnsi="Raleway"/>
-            <w:sz w:val="22"/>
-            <w:szCs w:val="22"/>
-          </w:rPr>
-          <w:t>yangsim</w:t>
-        </w:r>
-        <w:proofErr w:type="spellEnd"/>
       </w:hyperlink>
       <w:r>
         <w:rPr>
@@ -2241,19 +2230,8 @@
             <w:sz w:val="22"/>
             <w:szCs w:val="22"/>
           </w:rPr>
-          <w:t>github.com/</w:t>
+          <w:t>github.com/ihatemagic</w:t>
         </w:r>
-        <w:proofErr w:type="spellStart"/>
-        <w:r>
-          <w:rPr>
-            <w:rStyle w:val="Hyperlink"/>
-            <w:rFonts w:ascii="Raleway" w:hAnsi="Raleway"/>
-            <w:sz w:val="22"/>
-            <w:szCs w:val="22"/>
-          </w:rPr>
-          <w:t>ihatemagic</w:t>
-        </w:r>
-        <w:proofErr w:type="spellEnd"/>
       </w:hyperlink>
     </w:p>
     <w:p>
@@ -2263,8 +2241,8 @@
         <w:rPr>
           <w:rFonts w:ascii="Raleway" w:eastAsia="Raleway" w:hAnsi="Raleway" w:cs="Raleway"/>
           <w:color w:val="7F7F7F"/>
-          <w:sz w:val="10"/>
-          <w:szCs w:val="10"/>
+          <w:sz w:val="6"/>
+          <w:szCs w:val="6"/>
           <w:u w:color="7F7F7F"/>
         </w:rPr>
       </w:pPr>
@@ -2311,8 +2289,8 @@
         <w:spacing w:line="276" w:lineRule="auto"/>
         <w:rPr>
           <w:rFonts w:ascii="Raleway" w:eastAsia="Raleway" w:hAnsi="Raleway" w:cs="Raleway"/>
-          <w:sz w:val="14"/>
-          <w:szCs w:val="14"/>
+          <w:sz w:val="6"/>
+          <w:szCs w:val="6"/>
         </w:rPr>
       </w:pPr>
     </w:p>
@@ -2726,25 +2704,23 @@
           <w:sz w:val="22"/>
           <w:szCs w:val="22"/>
         </w:rPr>
-        <w:t xml:space="preserve">• William J. </w:t>
-      </w:r>
-      <w:proofErr w:type="spellStart"/>
-      <w:r>
-        <w:rPr>
-          <w:rFonts w:ascii="Raleway" w:hAnsi="Raleway"/>
-          <w:sz w:val="22"/>
-          <w:szCs w:val="22"/>
-        </w:rPr>
-        <w:t>Branstrom</w:t>
-      </w:r>
-      <w:proofErr w:type="spellEnd"/>
-      <w:r>
-        <w:rPr>
-          <w:rFonts w:ascii="Raleway" w:hAnsi="Raleway"/>
-          <w:sz w:val="22"/>
-          <w:szCs w:val="22"/>
-        </w:rPr>
-        <w:t xml:space="preserve"> Prize Recipient (Top 5% of Class)</w:t>
+        <w:t xml:space="preserve">• </w:t>
+      </w:r>
+      <w:r>
+        <w:rPr>
+          <w:rFonts w:ascii="Raleway" w:hAnsi="Raleway"/>
+          <w:sz w:val="22"/>
+          <w:szCs w:val="22"/>
+        </w:rPr>
+        <w:t xml:space="preserve">University Honors, </w:t>
+      </w:r>
+      <w:r>
+        <w:rPr>
+          <w:rFonts w:ascii="Raleway" w:hAnsi="Raleway"/>
+          <w:sz w:val="22"/>
+          <w:szCs w:val="22"/>
+        </w:rPr>
+        <w:t>William J. Branstrom Prize Recipient (Top 5% of Class)</w:t>
       </w:r>
     </w:p>
     <w:p>
@@ -2752,8 +2728,8 @@
         <w:spacing w:line="276" w:lineRule="auto"/>
         <w:rPr>
           <w:rFonts w:ascii="Raleway" w:eastAsia="Raleway" w:hAnsi="Raleway" w:cs="Raleway"/>
-          <w:sz w:val="10"/>
-          <w:szCs w:val="10"/>
+          <w:sz w:val="6"/>
+          <w:szCs w:val="6"/>
         </w:rPr>
       </w:pPr>
     </w:p>
@@ -2789,8 +2765,8 @@
         <w:spacing w:line="276" w:lineRule="auto"/>
         <w:rPr>
           <w:rFonts w:ascii="Raleway" w:eastAsia="Raleway" w:hAnsi="Raleway" w:cs="Raleway"/>
-          <w:sz w:val="14"/>
-          <w:szCs w:val="14"/>
+          <w:sz w:val="6"/>
+          <w:szCs w:val="6"/>
         </w:rPr>
       </w:pPr>
     </w:p>
@@ -3119,8 +3095,8 @@
         <w:spacing w:line="276" w:lineRule="auto"/>
         <w:rPr>
           <w:rFonts w:ascii="Raleway" w:eastAsia="Raleway" w:hAnsi="Raleway" w:cs="Raleway"/>
-          <w:sz w:val="10"/>
-          <w:szCs w:val="10"/>
+          <w:sz w:val="6"/>
+          <w:szCs w:val="6"/>
         </w:rPr>
       </w:pPr>
     </w:p>
@@ -3170,8 +3146,8 @@
         <w:spacing w:line="276" w:lineRule="auto"/>
         <w:rPr>
           <w:rFonts w:ascii="Raleway" w:eastAsia="Raleway" w:hAnsi="Raleway" w:cs="Raleway"/>
-          <w:sz w:val="10"/>
-          <w:szCs w:val="10"/>
+          <w:sz w:val="6"/>
+          <w:szCs w:val="6"/>
         </w:rPr>
       </w:pPr>
     </w:p>
@@ -3357,7 +3333,6 @@
         </w:rPr>
         <w:tab/>
       </w:r>
-      <w:proofErr w:type="gramStart"/>
       <w:r>
         <w:rPr>
           <w:rFonts w:ascii="Raleway" w:eastAsia="Raleway" w:hAnsi="Raleway" w:cs="Raleway"/>
@@ -3386,18 +3361,7 @@
           <w:szCs w:val="22"/>
           <w:u w:color="7F7F7F"/>
         </w:rPr>
-        <w:t>Chicago</w:t>
-      </w:r>
-      <w:proofErr w:type="gramEnd"/>
-      <w:r>
-        <w:rPr>
-          <w:rFonts w:ascii="Raleway" w:hAnsi="Raleway"/>
-          <w:color w:val="7F7F7F"/>
-          <w:sz w:val="22"/>
-          <w:szCs w:val="22"/>
-          <w:u w:color="7F7F7F"/>
-        </w:rPr>
-        <w:t>, IL</w:t>
+        <w:t>Chicago, IL</w:t>
       </w:r>
     </w:p>
     <w:p>
@@ -3547,8 +3511,8 @@
         <w:spacing w:line="276" w:lineRule="auto"/>
         <w:rPr>
           <w:rFonts w:ascii="Raleway" w:hAnsi="Raleway"/>
-          <w:sz w:val="10"/>
-          <w:szCs w:val="10"/>
+          <w:sz w:val="6"/>
+          <w:szCs w:val="12"/>
         </w:rPr>
       </w:pPr>
     </w:p>
@@ -3781,77 +3745,83 @@
           <w:sz w:val="22"/>
           <w:szCs w:val="22"/>
         </w:rPr>
-        <w:t>Founder, Game Developer</w:t>
-      </w:r>
-      <w:r>
-        <w:rPr>
-          <w:rFonts w:ascii="Raleway" w:hAnsi="Raleway"/>
-          <w:sz w:val="22"/>
-          <w:szCs w:val="22"/>
-        </w:rPr>
-        <w:tab/>
-      </w:r>
-      <w:r>
-        <w:rPr>
-          <w:rFonts w:ascii="Raleway" w:hAnsi="Raleway"/>
-          <w:sz w:val="22"/>
-          <w:szCs w:val="22"/>
-        </w:rPr>
-        <w:tab/>
-      </w:r>
-      <w:r>
-        <w:rPr>
-          <w:rFonts w:ascii="Raleway" w:hAnsi="Raleway"/>
-          <w:sz w:val="22"/>
-          <w:szCs w:val="22"/>
-        </w:rPr>
-        <w:tab/>
-      </w:r>
-      <w:r>
-        <w:rPr>
-          <w:rFonts w:ascii="Raleway" w:hAnsi="Raleway"/>
-          <w:sz w:val="22"/>
-          <w:szCs w:val="22"/>
-        </w:rPr>
-        <w:tab/>
-      </w:r>
-      <w:r>
-        <w:rPr>
-          <w:rFonts w:ascii="Raleway" w:hAnsi="Raleway"/>
-          <w:sz w:val="22"/>
-          <w:szCs w:val="22"/>
-        </w:rPr>
-        <w:tab/>
-      </w:r>
-      <w:r>
-        <w:rPr>
-          <w:rFonts w:ascii="Raleway" w:hAnsi="Raleway"/>
-          <w:sz w:val="22"/>
-          <w:szCs w:val="22"/>
-        </w:rPr>
-        <w:tab/>
-      </w:r>
-      <w:r>
-        <w:rPr>
-          <w:rFonts w:ascii="Raleway" w:hAnsi="Raleway"/>
-          <w:sz w:val="22"/>
-          <w:szCs w:val="22"/>
-        </w:rPr>
-        <w:tab/>
-      </w:r>
-      <w:r>
-        <w:rPr>
-          <w:rFonts w:ascii="Raleway" w:hAnsi="Raleway"/>
-          <w:sz w:val="22"/>
-          <w:szCs w:val="22"/>
-        </w:rPr>
-        <w:tab/>
-      </w:r>
-      <w:r>
-        <w:rPr>
-          <w:rFonts w:ascii="Raleway" w:eastAsia="Raleway" w:hAnsi="Raleway" w:cs="Raleway"/>
-          <w:b/>
-          <w:bCs/>
+        <w:t xml:space="preserve">Founder, </w:t>
+      </w:r>
+      <w:r>
+        <w:rPr>
+          <w:rFonts w:ascii="Raleway" w:hAnsi="Raleway"/>
+          <w:sz w:val="22"/>
+          <w:szCs w:val="22"/>
+        </w:rPr>
+        <w:t xml:space="preserve">Lead </w:t>
+      </w:r>
+      <w:r>
+        <w:rPr>
+          <w:rFonts w:ascii="Raleway" w:hAnsi="Raleway"/>
+          <w:sz w:val="22"/>
+          <w:szCs w:val="22"/>
+        </w:rPr>
+        <w:t>Game Developer</w:t>
+      </w:r>
+      <w:r>
+        <w:rPr>
+          <w:rFonts w:ascii="Raleway" w:hAnsi="Raleway"/>
+          <w:sz w:val="22"/>
+          <w:szCs w:val="22"/>
+        </w:rPr>
+        <w:tab/>
+      </w:r>
+      <w:r>
+        <w:rPr>
+          <w:rFonts w:ascii="Raleway" w:hAnsi="Raleway"/>
+          <w:sz w:val="22"/>
+          <w:szCs w:val="22"/>
+        </w:rPr>
+        <w:tab/>
+      </w:r>
+      <w:r>
+        <w:rPr>
+          <w:rFonts w:ascii="Raleway" w:hAnsi="Raleway"/>
+          <w:sz w:val="22"/>
+          <w:szCs w:val="22"/>
+        </w:rPr>
+        <w:tab/>
+      </w:r>
+      <w:r>
+        <w:rPr>
+          <w:rFonts w:ascii="Raleway" w:hAnsi="Raleway"/>
+          <w:sz w:val="22"/>
+          <w:szCs w:val="22"/>
+        </w:rPr>
+        <w:tab/>
+      </w:r>
+      <w:r>
+        <w:rPr>
+          <w:rFonts w:ascii="Raleway" w:hAnsi="Raleway"/>
+          <w:sz w:val="22"/>
+          <w:szCs w:val="22"/>
+        </w:rPr>
+        <w:tab/>
+      </w:r>
+      <w:r>
+        <w:rPr>
+          <w:rFonts w:ascii="Raleway" w:hAnsi="Raleway"/>
+          <w:sz w:val="22"/>
+          <w:szCs w:val="22"/>
+        </w:rPr>
+        <w:tab/>
+      </w:r>
+      <w:r>
+        <w:rPr>
+          <w:rFonts w:ascii="Raleway" w:hAnsi="Raleway"/>
+          <w:sz w:val="22"/>
+          <w:szCs w:val="22"/>
+        </w:rPr>
+        <w:tab/>
+      </w:r>
+      <w:r>
+        <w:rPr>
+          <w:rFonts w:ascii="Raleway" w:hAnsi="Raleway"/>
           <w:sz w:val="22"/>
           <w:szCs w:val="22"/>
         </w:rPr>
@@ -3954,8 +3924,10 @@
         <w:spacing w:line="276" w:lineRule="auto"/>
         <w:rPr>
           <w:rFonts w:ascii="Raleway" w:hAnsi="Raleway"/>
-          <w:sz w:val="22"/>
-          <w:szCs w:val="22"/>
+          <w:color w:val="7F7F7F"/>
+          <w:sz w:val="22"/>
+          <w:szCs w:val="22"/>
+          <w:u w:color="7F7F7F"/>
         </w:rPr>
       </w:pPr>
       <w:r>
@@ -3986,7 +3958,37 @@
           <w:szCs w:val="22"/>
           <w:u w:color="7F7F7F"/>
         </w:rPr>
-        <w:t>with custom-coded servers</w:t>
+        <w:t>with cu</w:t>
+      </w:r>
+      <w:r>
+        <w:rPr>
+          <w:rFonts w:ascii="Raleway" w:hAnsi="Raleway"/>
+          <w:color w:val="7F7F7F"/>
+          <w:sz w:val="22"/>
+          <w:szCs w:val="22"/>
+          <w:u w:color="7F7F7F"/>
+        </w:rPr>
+        <w:t xml:space="preserve">stom </w:t>
+      </w:r>
+      <w:r>
+        <w:rPr>
+          <w:rFonts w:ascii="Raleway" w:hAnsi="Raleway"/>
+          <w:color w:val="7F7F7F"/>
+          <w:sz w:val="22"/>
+          <w:szCs w:val="22"/>
+          <w:u w:color="7F7F7F"/>
+        </w:rPr>
+        <w:t>scripted</w:t>
+      </w:r>
+      <w:r>
+        <w:rPr>
+          <w:rFonts w:ascii="Raleway" w:hAnsi="Raleway"/>
+          <w:color w:val="7F7F7F"/>
+          <w:sz w:val="22"/>
+          <w:szCs w:val="22"/>
+          <w:u w:color="7F7F7F"/>
+        </w:rPr>
+        <w:t xml:space="preserve"> servers</w:t>
       </w:r>
     </w:p>
     <w:p>
@@ -4095,7 +4097,15 @@
           <w:sz w:val="22"/>
           <w:szCs w:val="22"/>
         </w:rPr>
-        <w:t>Cultivate</w:t>
+        <w:t>Developed</w:t>
+      </w:r>
+      <w:r>
+        <w:rPr>
+          <w:rFonts w:ascii="Raleway" w:hAnsi="Raleway"/>
+          <w:sz w:val="22"/>
+          <w:szCs w:val="22"/>
+        </w:rPr>
+        <w:t xml:space="preserve"> fun minigames, loot</w:t>
       </w:r>
       <w:r>
         <w:rPr>
@@ -4111,31 +4121,7 @@
           <w:sz w:val="22"/>
           <w:szCs w:val="22"/>
         </w:rPr>
-        <w:t>client</w:t>
-      </w:r>
-      <w:r>
-        <w:rPr>
-          <w:rFonts w:ascii="Raleway" w:hAnsi="Raleway"/>
-          <w:sz w:val="22"/>
-          <w:szCs w:val="22"/>
-        </w:rPr>
-        <w:t xml:space="preserve"> </w:t>
-      </w:r>
-      <w:r>
-        <w:rPr>
-          <w:rFonts w:ascii="Raleway" w:hAnsi="Raleway"/>
-          <w:sz w:val="22"/>
-          <w:szCs w:val="22"/>
-        </w:rPr>
-        <w:t>relationships</w:t>
-      </w:r>
-      <w:r>
-        <w:rPr>
-          <w:rFonts w:ascii="Raleway" w:hAnsi="Raleway"/>
-          <w:sz w:val="22"/>
-          <w:szCs w:val="22"/>
-        </w:rPr>
-        <w:t xml:space="preserve"> by developing fun minigames, lootbox gambling, </w:t>
+        <w:t xml:space="preserve">box gambling, </w:t>
       </w:r>
       <w:r>
         <w:rPr>
@@ -4152,6 +4138,14 @@
           <w:szCs w:val="22"/>
         </w:rPr>
         <w:t>trading in Lua</w:t>
+      </w:r>
+      <w:r>
+        <w:rPr>
+          <w:rFonts w:ascii="Raleway" w:hAnsi="Raleway"/>
+          <w:sz w:val="22"/>
+          <w:szCs w:val="22"/>
+        </w:rPr>
+        <w:t xml:space="preserve"> to elevate player experience</w:t>
       </w:r>
     </w:p>
     <w:p>
@@ -4178,7 +4172,39 @@
           <w:sz w:val="22"/>
           <w:szCs w:val="22"/>
         </w:rPr>
-        <w:t>Enhance user experience by building</w:t>
+        <w:t xml:space="preserve">Enhance </w:t>
+      </w:r>
+      <w:r>
+        <w:rPr>
+          <w:rFonts w:ascii="Raleway" w:hAnsi="Raleway"/>
+          <w:sz w:val="22"/>
+          <w:szCs w:val="22"/>
+        </w:rPr>
+        <w:t>game integrity</w:t>
+      </w:r>
+      <w:r>
+        <w:rPr>
+          <w:rFonts w:ascii="Raleway" w:hAnsi="Raleway"/>
+          <w:sz w:val="22"/>
+          <w:szCs w:val="22"/>
+        </w:rPr>
+        <w:t xml:space="preserve"> by </w:t>
+      </w:r>
+      <w:r>
+        <w:rPr>
+          <w:rFonts w:ascii="Raleway" w:hAnsi="Raleway"/>
+          <w:sz w:val="22"/>
+          <w:szCs w:val="22"/>
+        </w:rPr>
+        <w:t>building</w:t>
+      </w:r>
+      <w:r>
+        <w:rPr>
+          <w:rFonts w:ascii="Raleway" w:hAnsi="Raleway"/>
+          <w:sz w:val="22"/>
+          <w:szCs w:val="22"/>
+        </w:rPr>
+        <w:t xml:space="preserve"> C++/Lua</w:t>
       </w:r>
       <w:r>
         <w:rPr>
@@ -4202,7 +4228,23 @@
           <w:sz w:val="22"/>
           <w:szCs w:val="22"/>
         </w:rPr>
-        <w:t>to automatically b</w:t>
+        <w:t>to</w:t>
+      </w:r>
+      <w:r>
+        <w:rPr>
+          <w:rFonts w:ascii="Raleway" w:hAnsi="Raleway"/>
+          <w:sz w:val="22"/>
+          <w:szCs w:val="22"/>
+        </w:rPr>
+        <w:t xml:space="preserve"> detect and</w:t>
+      </w:r>
+      <w:r>
+        <w:rPr>
+          <w:rFonts w:ascii="Raleway" w:hAnsi="Raleway"/>
+          <w:sz w:val="22"/>
+          <w:szCs w:val="22"/>
+        </w:rPr>
+        <w:t xml:space="preserve"> b</w:t>
       </w:r>
       <w:r>
         <w:rPr>
@@ -4231,8 +4273,6 @@
       <w:r>
         <w:rPr>
           <w:rFonts w:ascii="Raleway" w:hAnsi="Raleway"/>
-          <w:b/>
-          <w:bCs/>
           <w:sz w:val="22"/>
           <w:szCs w:val="22"/>
         </w:rPr>
@@ -4241,8 +4281,6 @@
       <w:r>
         <w:rPr>
           <w:rFonts w:ascii="Raleway" w:hAnsi="Raleway"/>
-          <w:b/>
-          <w:bCs/>
           <w:sz w:val="22"/>
           <w:szCs w:val="22"/>
         </w:rPr>
@@ -4554,54 +4592,6 @@
           <w:sz w:val="22"/>
           <w:szCs w:val="22"/>
         </w:rPr>
-        <w:t xml:space="preserve"> a </w:t>
-      </w:r>
-      <w:r>
-        <w:rPr>
-          <w:rFonts w:ascii="Raleway" w:hAnsi="Raleway"/>
-          <w:sz w:val="22"/>
-          <w:szCs w:val="22"/>
-        </w:rPr>
-        <w:t xml:space="preserve">team of 21 staff </w:t>
-      </w:r>
-      <w:r>
-        <w:rPr>
-          <w:rFonts w:ascii="Raleway" w:hAnsi="Raleway"/>
-          <w:sz w:val="22"/>
-          <w:szCs w:val="22"/>
-        </w:rPr>
-        <w:t xml:space="preserve">who </w:t>
-      </w:r>
-      <w:r>
-        <w:rPr>
-          <w:rFonts w:ascii="Raleway" w:hAnsi="Raleway"/>
-          <w:sz w:val="22"/>
-          <w:szCs w:val="22"/>
-        </w:rPr>
-        <w:t>moderate</w:t>
-      </w:r>
-      <w:r>
-        <w:rPr>
-          <w:rFonts w:ascii="Raleway" w:hAnsi="Raleway"/>
-          <w:sz w:val="22"/>
-          <w:szCs w:val="22"/>
-        </w:rPr>
-        <w:t xml:space="preserve"> the servers and forums to </w:t>
-      </w:r>
-      <w:r>
-        <w:rPr>
-          <w:rFonts w:ascii="Raleway" w:hAnsi="Raleway"/>
-          <w:sz w:val="22"/>
-          <w:szCs w:val="22"/>
-        </w:rPr>
-        <w:t>elevate</w:t>
-      </w:r>
-      <w:r>
-        <w:rPr>
-          <w:rFonts w:ascii="Raleway" w:hAnsi="Raleway"/>
-          <w:sz w:val="22"/>
-          <w:szCs w:val="22"/>
-        </w:rPr>
         <w:t xml:space="preserve"> </w:t>
       </w:r>
       <w:r>
@@ -4610,15 +4600,47 @@
           <w:sz w:val="22"/>
           <w:szCs w:val="22"/>
         </w:rPr>
-        <w:t>player</w:t>
-      </w:r>
-      <w:r>
-        <w:rPr>
-          <w:rFonts w:ascii="Raleway" w:hAnsi="Raleway"/>
-          <w:sz w:val="22"/>
-          <w:szCs w:val="22"/>
-        </w:rPr>
-        <w:t xml:space="preserve"> experience</w:t>
+        <w:t>a collaborative</w:t>
+      </w:r>
+      <w:r>
+        <w:rPr>
+          <w:rFonts w:ascii="Raleway" w:hAnsi="Raleway"/>
+          <w:sz w:val="22"/>
+          <w:szCs w:val="22"/>
+        </w:rPr>
+        <w:t xml:space="preserve"> </w:t>
+      </w:r>
+      <w:r>
+        <w:rPr>
+          <w:rFonts w:ascii="Raleway" w:hAnsi="Raleway"/>
+          <w:sz w:val="22"/>
+          <w:szCs w:val="22"/>
+        </w:rPr>
+        <w:t xml:space="preserve">team of 21 </w:t>
+      </w:r>
+      <w:r>
+        <w:rPr>
+          <w:rFonts w:ascii="Raleway" w:hAnsi="Raleway"/>
+          <w:sz w:val="22"/>
+          <w:szCs w:val="22"/>
+        </w:rPr>
+        <w:t xml:space="preserve">staff moderating servers and forums </w:t>
+      </w:r>
+      <w:r>
+        <w:rPr>
+          <w:rFonts w:ascii="Raleway" w:hAnsi="Raleway"/>
+          <w:sz w:val="22"/>
+          <w:szCs w:val="22"/>
+        </w:rPr>
+        <w:t xml:space="preserve">to </w:t>
+      </w:r>
+      <w:r>
+        <w:rPr>
+          <w:rFonts w:ascii="Raleway" w:hAnsi="Raleway"/>
+          <w:sz w:val="22"/>
+          <w:szCs w:val="22"/>
+        </w:rPr>
+        <w:t>cultivate user relationships</w:t>
       </w:r>
     </w:p>
     <w:p>
@@ -4644,41 +4666,39 @@
           <w:sz w:val="22"/>
           <w:szCs w:val="22"/>
         </w:rPr>
-        <w:t>Surged</w:t>
-      </w:r>
-      <w:r>
-        <w:rPr>
-          <w:rFonts w:ascii="Raleway" w:hAnsi="Raleway"/>
-          <w:sz w:val="22"/>
-          <w:szCs w:val="22"/>
-        </w:rPr>
-        <w:t xml:space="preserve"> flagship server</w:t>
-      </w:r>
-      <w:r>
-        <w:rPr>
-          <w:rFonts w:ascii="Raleway" w:hAnsi="Raleway"/>
-          <w:sz w:val="22"/>
-          <w:szCs w:val="22"/>
-        </w:rPr>
-        <w:t>’s global</w:t>
-      </w:r>
-      <w:r>
-        <w:rPr>
-          <w:rFonts w:ascii="Raleway" w:hAnsi="Raleway"/>
-          <w:sz w:val="22"/>
-          <w:szCs w:val="22"/>
-        </w:rPr>
-        <w:t xml:space="preserve"> ranking to </w:t>
-      </w:r>
-      <w:r>
-        <w:rPr>
-          <w:rFonts w:ascii="Raleway" w:hAnsi="Raleway"/>
-          <w:b/>
-          <w:bCs/>
-          <w:sz w:val="22"/>
-          <w:szCs w:val="22"/>
-        </w:rPr>
-        <w:t>#2 out of 1464</w:t>
+        <w:t xml:space="preserve">Outpace competitors’ </w:t>
+      </w:r>
+      <w:r>
+        <w:rPr>
+          <w:rFonts w:ascii="Raleway" w:hAnsi="Raleway"/>
+          <w:sz w:val="22"/>
+          <w:szCs w:val="22"/>
+        </w:rPr>
+        <w:t xml:space="preserve">player </w:t>
+      </w:r>
+      <w:r>
+        <w:rPr>
+          <w:rFonts w:ascii="Raleway" w:hAnsi="Raleway"/>
+          <w:sz w:val="22"/>
+          <w:szCs w:val="22"/>
+        </w:rPr>
+        <w:t>retentio</w:t>
+      </w:r>
+      <w:r>
+        <w:rPr>
+          <w:rFonts w:ascii="Raleway" w:hAnsi="Raleway"/>
+          <w:sz w:val="22"/>
+          <w:szCs w:val="22"/>
+        </w:rPr>
+        <w:t>n</w:t>
+      </w:r>
+      <w:r>
+        <w:rPr>
+          <w:rFonts w:ascii="Raleway" w:hAnsi="Raleway"/>
+          <w:sz w:val="22"/>
+          <w:szCs w:val="22"/>
+        </w:rPr>
+        <w:t>,</w:t>
       </w:r>
       <w:r>
         <w:rPr>
@@ -4694,23 +4714,23 @@
           <w:sz w:val="22"/>
           <w:szCs w:val="22"/>
         </w:rPr>
-        <w:t xml:space="preserve">competing </w:t>
-      </w:r>
-      <w:r>
-        <w:rPr>
-          <w:rFonts w:ascii="Raleway" w:hAnsi="Raleway"/>
-          <w:sz w:val="22"/>
-          <w:szCs w:val="22"/>
-        </w:rPr>
-        <w:t xml:space="preserve">servers </w:t>
-      </w:r>
-      <w:r>
-        <w:rPr>
-          <w:rFonts w:ascii="Raleway" w:hAnsi="Raleway"/>
-          <w:sz w:val="22"/>
-          <w:szCs w:val="22"/>
-        </w:rPr>
-        <w:t>by</w:t>
+        <w:t>surgin</w:t>
+      </w:r>
+      <w:r>
+        <w:rPr>
+          <w:rFonts w:ascii="Raleway" w:hAnsi="Raleway"/>
+          <w:sz w:val="22"/>
+          <w:szCs w:val="22"/>
+        </w:rPr>
+        <w:t>g flagship server’s</w:t>
+      </w:r>
+      <w:r>
+        <w:rPr>
+          <w:rFonts w:ascii="Raleway" w:hAnsi="Raleway"/>
+          <w:sz w:val="22"/>
+          <w:szCs w:val="22"/>
+        </w:rPr>
+        <w:t xml:space="preserve"> global ranking</w:t>
       </w:r>
       <w:r>
         <w:rPr>
@@ -4726,7 +4746,45 @@
           <w:sz w:val="22"/>
           <w:szCs w:val="22"/>
         </w:rPr>
-        <w:t>popularity</w:t>
+        <w:t xml:space="preserve">to </w:t>
+      </w:r>
+      <w:r>
+        <w:rPr>
+          <w:rFonts w:ascii="Raleway" w:hAnsi="Raleway"/>
+          <w:b/>
+          <w:bCs/>
+          <w:sz w:val="22"/>
+          <w:szCs w:val="22"/>
+        </w:rPr>
+        <w:t>#</w:t>
+      </w:r>
+      <w:r>
+        <w:rPr>
+          <w:rFonts w:ascii="Raleway" w:hAnsi="Raleway"/>
+          <w:b/>
+          <w:bCs/>
+          <w:sz w:val="22"/>
+          <w:szCs w:val="22"/>
+        </w:rPr>
+        <w:t>2 out of 1464</w:t>
+      </w:r>
+      <w:r>
+        <w:rPr>
+          <w:rFonts w:ascii="Raleway" w:hAnsi="Raleway"/>
+          <w:b/>
+          <w:bCs/>
+          <w:sz w:val="22"/>
+          <w:szCs w:val="22"/>
+        </w:rPr>
+        <w:t xml:space="preserve"> </w:t>
+      </w:r>
+      <w:r>
+        <w:rPr>
+          <w:rFonts w:ascii="Raleway" w:hAnsi="Raleway"/>
+          <w:sz w:val="22"/>
+          <w:szCs w:val="22"/>
+        </w:rPr>
+        <w:t>servers</w:t>
       </w:r>
     </w:p>
     <w:p>
@@ -4752,23 +4810,7 @@
           <w:sz w:val="22"/>
           <w:szCs w:val="22"/>
         </w:rPr>
-        <w:t>G</w:t>
-      </w:r>
-      <w:r>
-        <w:rPr>
-          <w:rFonts w:ascii="Raleway" w:hAnsi="Raleway"/>
-          <w:sz w:val="22"/>
-          <w:szCs w:val="22"/>
-        </w:rPr>
-        <w:t>r</w:t>
-      </w:r>
-      <w:r>
-        <w:rPr>
-          <w:rFonts w:ascii="Raleway" w:hAnsi="Raleway"/>
-          <w:sz w:val="22"/>
-          <w:szCs w:val="22"/>
-        </w:rPr>
-        <w:t>own</w:t>
+        <w:t>Spearhead</w:t>
       </w:r>
       <w:r>
         <w:rPr>
@@ -4792,7 +4834,23 @@
           <w:sz w:val="22"/>
           <w:szCs w:val="22"/>
         </w:rPr>
-        <w:t xml:space="preserve"> to </w:t>
+        <w:t xml:space="preserve"> </w:t>
+      </w:r>
+      <w:r>
+        <w:rPr>
+          <w:rFonts w:ascii="Raleway" w:hAnsi="Raleway"/>
+          <w:sz w:val="22"/>
+          <w:szCs w:val="22"/>
+        </w:rPr>
+        <w:t xml:space="preserve">growth </w:t>
+      </w:r>
+      <w:r>
+        <w:rPr>
+          <w:rFonts w:ascii="Raleway" w:hAnsi="Raleway"/>
+          <w:sz w:val="22"/>
+          <w:szCs w:val="22"/>
+        </w:rPr>
+        <w:t xml:space="preserve">to </w:t>
       </w:r>
       <w:r>
         <w:rPr>
@@ -4875,8 +4933,8 @@
         <w:spacing w:line="276" w:lineRule="auto"/>
         <w:rPr>
           <w:rFonts w:ascii="Raleway" w:eastAsia="Raleway" w:hAnsi="Raleway" w:cs="Raleway"/>
-          <w:sz w:val="10"/>
-          <w:szCs w:val="10"/>
+          <w:sz w:val="6"/>
+          <w:szCs w:val="6"/>
         </w:rPr>
       </w:pPr>
     </w:p>
@@ -5230,15 +5288,7 @@
           <w:sz w:val="22"/>
           <w:szCs w:val="22"/>
         </w:rPr>
-        <w:t>•</w:t>
-      </w:r>
-      <w:r>
-        <w:rPr>
-          <w:rFonts w:ascii="Raleway" w:hAnsi="Raleway"/>
-          <w:sz w:val="22"/>
-          <w:szCs w:val="22"/>
-        </w:rPr>
-        <w:t xml:space="preserve"> Organize recruiting events</w:t>
+        <w:t>• Organize recruiting events</w:t>
       </w:r>
       <w:r>
         <w:rPr>
@@ -5467,8 +5517,8 @@
         <w:spacing w:line="276" w:lineRule="auto"/>
         <w:rPr>
           <w:rFonts w:ascii="Raleway" w:eastAsia="Raleway" w:hAnsi="Raleway" w:cs="Raleway"/>
-          <w:sz w:val="10"/>
-          <w:szCs w:val="10"/>
+          <w:sz w:val="6"/>
+          <w:szCs w:val="6"/>
         </w:rPr>
       </w:pPr>
     </w:p>
@@ -5483,7 +5533,6 @@
           <w:u w:color="7F7F7F"/>
         </w:rPr>
       </w:pPr>
-      <w:proofErr w:type="spellStart"/>
       <w:r>
         <w:rPr>
           <w:rFonts w:ascii="Raleway" w:hAnsi="Raleway"/>
@@ -5492,18 +5541,7 @@
           <w:sz w:val="28"/>
           <w:szCs w:val="28"/>
         </w:rPr>
-        <w:t>Twickenham</w:t>
-      </w:r>
-      <w:proofErr w:type="spellEnd"/>
-      <w:r>
-        <w:rPr>
-          <w:rFonts w:ascii="Raleway" w:hAnsi="Raleway"/>
-          <w:b/>
-          <w:bCs/>
-          <w:sz w:val="28"/>
-          <w:szCs w:val="28"/>
-        </w:rPr>
-        <w:t xml:space="preserve"> Advisors</w:t>
+        <w:t>Twickenham Advisors</w:t>
       </w:r>
       <w:r>
         <w:rPr>
@@ -5800,7 +5838,6 @@
         </w:rPr>
         <w:tab/>
       </w:r>
-      <w:proofErr w:type="gramStart"/>
       <w:r>
         <w:rPr>
           <w:rFonts w:ascii="Raleway" w:hAnsi="Raleway"/>
@@ -5829,18 +5866,7 @@
           <w:szCs w:val="22"/>
           <w:u w:color="7F7F7F"/>
         </w:rPr>
-        <w:t>Jul</w:t>
-      </w:r>
-      <w:proofErr w:type="gramEnd"/>
-      <w:r>
-        <w:rPr>
-          <w:rFonts w:ascii="Raleway" w:hAnsi="Raleway"/>
-          <w:color w:val="7F7F7F"/>
-          <w:sz w:val="22"/>
-          <w:szCs w:val="22"/>
-          <w:u w:color="7F7F7F"/>
-        </w:rPr>
-        <w:t xml:space="preserve"> </w:t>
+        <w:t xml:space="preserve">Jul </w:t>
       </w:r>
       <w:r>
         <w:rPr>
@@ -5896,7 +5922,23 @@
           <w:sz w:val="22"/>
           <w:szCs w:val="22"/>
         </w:rPr>
-        <w:t>Compiled &amp; classified ~</w:t>
+        <w:t xml:space="preserve">Compiled </w:t>
+      </w:r>
+      <w:r>
+        <w:rPr>
+          <w:rFonts w:ascii="Raleway" w:hAnsi="Raleway"/>
+          <w:sz w:val="22"/>
+          <w:szCs w:val="22"/>
+        </w:rPr>
+        <w:t>and</w:t>
+      </w:r>
+      <w:r>
+        <w:rPr>
+          <w:rFonts w:ascii="Raleway" w:hAnsi="Raleway"/>
+          <w:sz w:val="22"/>
+          <w:szCs w:val="22"/>
+        </w:rPr>
+        <w:t xml:space="preserve"> classified ~</w:t>
       </w:r>
       <w:r>
         <w:rPr>
@@ -5955,8 +5997,8 @@
         <w:rPr>
           <w:rFonts w:ascii="Raleway" w:eastAsia="Raleway" w:hAnsi="Raleway" w:cs="Raleway"/>
           <w:color w:val="7F7F7F"/>
-          <w:sz w:val="10"/>
-          <w:szCs w:val="10"/>
+          <w:sz w:val="6"/>
+          <w:szCs w:val="6"/>
           <w:u w:color="7F7F7F"/>
         </w:rPr>
       </w:pPr>
@@ -6070,7 +6112,47 @@
           <w:sz w:val="22"/>
           <w:szCs w:val="22"/>
         </w:rPr>
-        <w:t xml:space="preserve">portfolio weight optimization model that maximized Sharpe ratio </w:t>
+        <w:t>optimal portfolio allocation</w:t>
+      </w:r>
+      <w:r>
+        <w:rPr>
+          <w:rFonts w:ascii="Raleway" w:hAnsi="Raleway"/>
+          <w:sz w:val="22"/>
+          <w:szCs w:val="22"/>
+        </w:rPr>
+        <w:t xml:space="preserve"> model </w:t>
+      </w:r>
+      <w:r>
+        <w:rPr>
+          <w:rFonts w:ascii="Raleway" w:hAnsi="Raleway"/>
+          <w:sz w:val="22"/>
+          <w:szCs w:val="22"/>
+        </w:rPr>
+        <w:t xml:space="preserve">by </w:t>
+      </w:r>
+      <w:r>
+        <w:rPr>
+          <w:rFonts w:ascii="Raleway" w:hAnsi="Raleway"/>
+          <w:sz w:val="22"/>
+          <w:szCs w:val="22"/>
+        </w:rPr>
+        <w:t>maximiz</w:t>
+      </w:r>
+      <w:r>
+        <w:rPr>
+          <w:rFonts w:ascii="Raleway" w:hAnsi="Raleway"/>
+          <w:sz w:val="22"/>
+          <w:szCs w:val="22"/>
+        </w:rPr>
+        <w:t>ing</w:t>
+      </w:r>
+      <w:r>
+        <w:rPr>
+          <w:rFonts w:ascii="Raleway" w:hAnsi="Raleway"/>
+          <w:sz w:val="22"/>
+          <w:szCs w:val="22"/>
+        </w:rPr>
+        <w:t xml:space="preserve"> Sharpe ratio </w:t>
       </w:r>
       <w:r>
         <w:rPr>
@@ -6105,7 +6187,31 @@
           <w:sz w:val="22"/>
           <w:szCs w:val="22"/>
         </w:rPr>
-        <w:t xml:space="preserve"> neural networks to predict covariance matrix and stock price (Python)</w:t>
+        <w:t xml:space="preserve"> neural networks to predict covariance matrix</w:t>
+      </w:r>
+      <w:r>
+        <w:rPr>
+          <w:rFonts w:ascii="Raleway" w:hAnsi="Raleway"/>
+          <w:sz w:val="22"/>
+          <w:szCs w:val="22"/>
+        </w:rPr>
+        <w:t xml:space="preserve"> and stock price</w:t>
+      </w:r>
+      <w:r>
+        <w:rPr>
+          <w:rFonts w:ascii="Raleway" w:hAnsi="Raleway"/>
+          <w:sz w:val="22"/>
+          <w:szCs w:val="22"/>
+        </w:rPr>
+        <w:t xml:space="preserve"> </w:t>
+      </w:r>
+      <w:r>
+        <w:rPr>
+          <w:rFonts w:ascii="Raleway" w:hAnsi="Raleway"/>
+          <w:sz w:val="22"/>
+          <w:szCs w:val="22"/>
+        </w:rPr>
+        <w:t>(Python)</w:t>
       </w:r>
     </w:p>
     <w:p>
@@ -6113,8 +6219,8 @@
         <w:spacing w:line="276" w:lineRule="auto"/>
         <w:rPr>
           <w:rFonts w:ascii="Raleway" w:hAnsi="Raleway"/>
-          <w:sz w:val="10"/>
-          <w:szCs w:val="10"/>
+          <w:sz w:val="6"/>
+          <w:szCs w:val="8"/>
         </w:rPr>
       </w:pPr>
     </w:p>
@@ -6133,32 +6239,48 @@
           <w:b/>
           <w:bCs/>
         </w:rPr>
-        <w:t>Stock Market</w:t>
-      </w:r>
-      <w:r>
-        <w:rPr>
-          <w:rFonts w:ascii="Raleway" w:hAnsi="Raleway"/>
-          <w:b/>
-          <w:bCs/>
-        </w:rPr>
-        <w:tab/>
-      </w:r>
-      <w:r>
-        <w:rPr>
-          <w:rFonts w:ascii="Raleway" w:hAnsi="Raleway"/>
-          <w:b/>
-          <w:bCs/>
-        </w:rPr>
-        <w:tab/>
-      </w:r>
-      <w:r>
-        <w:rPr>
-          <w:rFonts w:ascii="Raleway" w:hAnsi="Raleway"/>
-          <w:sz w:val="22"/>
-          <w:szCs w:val="22"/>
-        </w:rPr>
-        <w:tab/>
-        <w:t xml:space="preserve">Organized a fast orderbook that read input orders, simulated buys &amp; sells, and </w:t>
+        <w:t xml:space="preserve">Stock </w:t>
+      </w:r>
+      <w:r>
+        <w:rPr>
+          <w:rFonts w:ascii="Raleway" w:hAnsi="Raleway"/>
+          <w:b/>
+          <w:bCs/>
+        </w:rPr>
+        <w:t>Exchange</w:t>
+      </w:r>
+      <w:r>
+        <w:rPr>
+          <w:rFonts w:ascii="Raleway" w:hAnsi="Raleway"/>
+          <w:b/>
+          <w:bCs/>
+        </w:rPr>
+        <w:tab/>
+      </w:r>
+      <w:r>
+        <w:rPr>
+          <w:rFonts w:ascii="Raleway" w:hAnsi="Raleway"/>
+          <w:sz w:val="22"/>
+          <w:szCs w:val="22"/>
+        </w:rPr>
+        <w:tab/>
+        <w:t xml:space="preserve">Organized a fast </w:t>
+      </w:r>
+      <w:r>
+        <w:rPr>
+          <w:rFonts w:ascii="Raleway" w:hAnsi="Raleway"/>
+          <w:sz w:val="22"/>
+          <w:szCs w:val="22"/>
+        </w:rPr>
+        <w:t>orderbook that read</w:t>
+      </w:r>
+      <w:r>
+        <w:rPr>
+          <w:rFonts w:ascii="Raleway" w:hAnsi="Raleway"/>
+          <w:sz w:val="22"/>
+          <w:szCs w:val="22"/>
+        </w:rPr>
+        <w:t xml:space="preserve"> input orders, simulated buys &amp; sells, and </w:t>
       </w:r>
       <w:r>
         <w:rPr>
@@ -6223,8 +6345,8 @@
         <w:spacing w:line="276" w:lineRule="auto"/>
         <w:rPr>
           <w:rFonts w:ascii="Raleway" w:hAnsi="Raleway"/>
-          <w:sz w:val="10"/>
-          <w:szCs w:val="10"/>
+          <w:sz w:val="6"/>
+          <w:szCs w:val="8"/>
         </w:rPr>
       </w:pPr>
     </w:p>
@@ -6326,8 +6448,8 @@
         <w:spacing w:line="276" w:lineRule="auto"/>
         <w:rPr>
           <w:rFonts w:ascii="Raleway" w:hAnsi="Raleway"/>
-          <w:sz w:val="10"/>
-          <w:szCs w:val="10"/>
+          <w:sz w:val="6"/>
+          <w:szCs w:val="8"/>
         </w:rPr>
       </w:pPr>
     </w:p>
@@ -6434,7 +6556,7 @@
     </w:p>
     <w:sectPr>
       <w:pgSz w:w="11909" w:h="16834" w:code="9"/>
-      <w:pgMar w:top="360" w:right="720" w:bottom="360" w:left="720" w:header="720" w:footer="0" w:gutter="0"/>
+      <w:pgMar w:top="720" w:right="720" w:bottom="720" w:left="720" w:header="720" w:footer="0" w:gutter="0"/>
       <w:cols w:space="720"/>
       <w:docGrid w:linePitch="326"/>
     </w:sectPr>

</xml_diff>